<commit_message>
add links and update
</commit_message>
<xml_diff>
--- a/Keplerbahn_Rechnungen.docx
+++ b/Keplerbahn_Rechnungen.docx
@@ -21,12 +21,78 @@
       <w:pPr>
         <w:jc w:val="center"/>
       </w:pPr>
+    </w:p>
+    <w:p>
+      <w:pPr>
+        <w:rPr>
+          <w:b/>
+          <w:sz w:val="20"/>
+          <w:szCs w:val="20"/>
+        </w:rPr>
+      </w:pPr>
+      <w:r>
+        <w:rPr>
+          <w:b/>
+          <w:sz w:val="20"/>
+          <w:szCs w:val="20"/>
+        </w:rPr>
+        <w:t>Ellipse</w:t>
+      </w:r>
+    </w:p>
+    <w:p>
+      <w:pPr>
+        <w:rPr>
+          <w:sz w:val="20"/>
+          <w:szCs w:val="20"/>
+        </w:rPr>
+      </w:pPr>
+      <w:r>
+        <w:rPr>
+          <w:sz w:val="20"/>
+          <w:szCs w:val="20"/>
+        </w:rPr>
+        <w:t>Fläche:</w:t>
+      </w:r>
+      <w:r>
+        <w:rPr>
+          <w:sz w:val="20"/>
+          <w:szCs w:val="20"/>
+        </w:rPr>
+        <w:tab/>
+      </w:r>
+      <m:oMath>
+        <m:r>
+          <w:rPr>
+            <w:rFonts w:ascii="Cambria Math" w:hAnsi="Cambria Math"/>
+            <w:sz w:val="20"/>
+            <w:szCs w:val="20"/>
+          </w:rPr>
+          <m:t>A=πa</m:t>
+        </m:r>
+        <m:r>
+          <w:rPr>
+            <w:rFonts w:ascii="Cambria Math" w:hAnsi="Cambria Math"/>
+            <w:sz w:val="20"/>
+            <w:szCs w:val="20"/>
+          </w:rPr>
+          <m:t>b</m:t>
+        </m:r>
+      </m:oMath>
+    </w:p>
+    <w:p>
+      <w:pPr>
+        <w:jc w:val="center"/>
+        <w:rPr>
+          <w:sz w:val="20"/>
+          <w:szCs w:val="20"/>
+        </w:rPr>
+      </w:pPr>
       <w:r>
         <w:rPr>
           <w:noProof/>
         </w:rPr>
         <w:drawing>
-          <wp:inline distT="0" distB="0" distL="0" distR="0" wp14:anchorId="2E342600" wp14:editId="21F60253">
+          <wp:inline distT="0" distB="0" distL="0" distR="0" wp14:anchorId="50302706" wp14:editId="6255E087">
             <wp:extent cx="3057753" cy="2189502"/>
             <wp:effectExtent l="0" t="0" r="0" b="0"/>
             <wp:docPr id="1" name="Grafik 1"/>
@@ -73,23 +139,6 @@
             </a:graphic>
           </wp:inline>
         </w:drawing>
-      </w:r>
-    </w:p>
-    <w:p>
-      <w:pPr>
-        <w:rPr>
-          <w:b/>
-          <w:sz w:val="20"/>
-          <w:szCs w:val="20"/>
-        </w:rPr>
-      </w:pPr>
-      <w:r>
-        <w:rPr>
-          <w:b/>
-          <w:sz w:val="20"/>
-          <w:szCs w:val="20"/>
-        </w:rPr>
-        <w:t>Ellipse</w:t>
       </w:r>
     </w:p>
     <w:p>
@@ -2016,6 +2065,8 @@
       <w:pPr>
         <w:rPr>
           <w:rFonts w:eastAsiaTheme="minorEastAsia"/>
+          <w:sz w:val="20"/>
+          <w:szCs w:val="20"/>
         </w:rPr>
       </w:pPr>
       <m:oMathPara>
@@ -2477,729 +2528,49 @@
               </m:ctrlPr>
             </m:e>
           </m:d>
-        </m:oMath>
-      </m:oMathPara>
-    </w:p>
-    <w:p>
-      <w:pPr>
-        <w:rPr>
-          <w:rFonts w:eastAsiaTheme="minorEastAsia"/>
-        </w:rPr>
-      </w:pPr>
-      <w:r>
-        <w:rPr>
-          <w:rFonts w:eastAsiaTheme="minorEastAsia"/>
-        </w:rPr>
-        <w:t>In Zustandsdarstellung:</w:t>
-      </w:r>
-    </w:p>
-    <w:p>
-      <w:pPr>
-        <w:rPr>
-          <w:rFonts w:eastAsiaTheme="minorEastAsia"/>
-        </w:rPr>
-      </w:pPr>
-      <m:oMathPara>
-        <m:oMath>
-          <m:r>
-            <m:rPr>
-              <m:sty m:val="bi"/>
-            </m:rPr>
-            <w:rPr>
-              <w:rFonts w:ascii="Cambria Math" w:hAnsi="Cambria Math"/>
-            </w:rPr>
-            <w:lastRenderedPageBreak/>
-            <m:t>s</m:t>
-          </m:r>
           <m:r>
             <w:rPr>
               <w:rFonts w:ascii="Cambria Math" w:hAnsi="Cambria Math"/>
-            </w:rPr>
-            <m:t>=</m:t>
-          </m:r>
-          <m:sSup>
-            <m:sSupPr>
-              <m:ctrlPr>
-                <w:rPr>
-                  <w:rFonts w:ascii="Cambria Math" w:hAnsi="Cambria Math"/>
-                  <w:i/>
-                </w:rPr>
-              </m:ctrlPr>
-            </m:sSupPr>
-            <m:e>
-              <m:d>
-                <m:dPr>
-                  <m:begChr m:val="["/>
-                  <m:endChr m:val="]"/>
-                  <m:ctrlPr>
-                    <w:rPr>
-                      <w:rFonts w:ascii="Cambria Math" w:hAnsi="Cambria Math"/>
-                      <w:i/>
-                    </w:rPr>
-                  </m:ctrlPr>
-                </m:dPr>
-                <m:e>
-                  <m:sSub>
-                    <m:sSubPr>
-                      <m:ctrlPr>
-                        <w:rPr>
-                          <w:rFonts w:ascii="Cambria Math" w:hAnsi="Cambria Math"/>
-                          <w:i/>
-                        </w:rPr>
-                      </m:ctrlPr>
-                    </m:sSubPr>
-                    <m:e>
-                      <m:r>
-                        <w:rPr>
-                          <w:rFonts w:ascii="Cambria Math" w:hAnsi="Cambria Math"/>
-                        </w:rPr>
-                        <m:t>s</m:t>
-                      </m:r>
-                    </m:e>
-                    <m:sub>
-                      <m:r>
-                        <w:rPr>
-                          <w:rFonts w:ascii="Cambria Math" w:hAnsi="Cambria Math"/>
-                        </w:rPr>
-                        <m:t>1</m:t>
-                      </m:r>
-                    </m:sub>
-                  </m:sSub>
-                  <m:r>
-                    <w:rPr>
-                      <w:rFonts w:ascii="Cambria Math" w:hAnsi="Cambria Math"/>
-                    </w:rPr>
-                    <m:t>,</m:t>
-                  </m:r>
-                  <m:sSub>
-                    <m:sSubPr>
-                      <m:ctrlPr>
-                        <w:rPr>
-                          <w:rFonts w:ascii="Cambria Math" w:hAnsi="Cambria Math"/>
-                          <w:i/>
-                        </w:rPr>
-                      </m:ctrlPr>
-                    </m:sSubPr>
-                    <m:e>
-                      <m:r>
-                        <w:rPr>
-                          <w:rFonts w:ascii="Cambria Math" w:hAnsi="Cambria Math"/>
-                        </w:rPr>
-                        <m:t>s</m:t>
-                      </m:r>
-                    </m:e>
-                    <m:sub>
-                      <m:r>
-                        <w:rPr>
-                          <w:rFonts w:ascii="Cambria Math" w:hAnsi="Cambria Math"/>
-                        </w:rPr>
-                        <m:t>2</m:t>
-                      </m:r>
-                    </m:sub>
-                  </m:sSub>
-                  <m:r>
-                    <w:rPr>
-                      <w:rFonts w:ascii="Cambria Math" w:hAnsi="Cambria Math"/>
-                    </w:rPr>
-                    <m:t>,</m:t>
-                  </m:r>
-                  <m:sSub>
-                    <m:sSubPr>
-                      <m:ctrlPr>
-                        <w:rPr>
-                          <w:rFonts w:ascii="Cambria Math" w:hAnsi="Cambria Math"/>
-                          <w:i/>
-                        </w:rPr>
-                      </m:ctrlPr>
-                    </m:sSubPr>
-                    <m:e>
-                      <m:r>
-                        <w:rPr>
-                          <w:rFonts w:ascii="Cambria Math" w:hAnsi="Cambria Math"/>
-                        </w:rPr>
-                        <m:t>s</m:t>
-                      </m:r>
-                    </m:e>
-                    <m:sub>
-                      <m:r>
-                        <w:rPr>
-                          <w:rFonts w:ascii="Cambria Math" w:hAnsi="Cambria Math"/>
-                        </w:rPr>
-                        <m:t>3</m:t>
-                      </m:r>
-                    </m:sub>
-                  </m:sSub>
-                  <m:r>
-                    <w:rPr>
-                      <w:rFonts w:ascii="Cambria Math" w:hAnsi="Cambria Math"/>
-                    </w:rPr>
-                    <m:t>,</m:t>
-                  </m:r>
-                  <m:sSub>
-                    <m:sSubPr>
-                      <m:ctrlPr>
-                        <w:rPr>
-                          <w:rFonts w:ascii="Cambria Math" w:hAnsi="Cambria Math"/>
-                          <w:i/>
-                        </w:rPr>
-                      </m:ctrlPr>
-                    </m:sSubPr>
-                    <m:e>
-                      <m:r>
-                        <w:rPr>
-                          <w:rFonts w:ascii="Cambria Math" w:hAnsi="Cambria Math"/>
-                        </w:rPr>
-                        <m:t>s</m:t>
-                      </m:r>
-                    </m:e>
-                    <m:sub>
-                      <m:r>
-                        <w:rPr>
-                          <w:rFonts w:ascii="Cambria Math" w:hAnsi="Cambria Math"/>
-                        </w:rPr>
-                        <m:t>4</m:t>
-                      </m:r>
-                    </m:sub>
-                  </m:sSub>
-                  <m:r>
-                    <w:rPr>
-                      <w:rFonts w:ascii="Cambria Math" w:hAnsi="Cambria Math"/>
-                    </w:rPr>
-                    <m:t>,</m:t>
-                  </m:r>
-                  <m:sSub>
-                    <m:sSubPr>
-                      <m:ctrlPr>
-                        <w:rPr>
-                          <w:rFonts w:ascii="Cambria Math" w:hAnsi="Cambria Math"/>
-                          <w:i/>
-                        </w:rPr>
-                      </m:ctrlPr>
-                    </m:sSubPr>
-                    <m:e>
-                      <m:r>
-                        <w:rPr>
-                          <w:rFonts w:ascii="Cambria Math" w:hAnsi="Cambria Math"/>
-                        </w:rPr>
-                        <m:t>s</m:t>
-                      </m:r>
-                    </m:e>
-                    <m:sub>
-                      <m:r>
-                        <w:rPr>
-                          <w:rFonts w:ascii="Cambria Math" w:hAnsi="Cambria Math"/>
-                        </w:rPr>
-                        <m:t>5</m:t>
-                      </m:r>
-                    </m:sub>
-                  </m:sSub>
-                  <m:r>
-                    <w:rPr>
-                      <w:rFonts w:ascii="Cambria Math" w:hAnsi="Cambria Math"/>
-                    </w:rPr>
-                    <m:t>,</m:t>
-                  </m:r>
-                  <m:sSub>
-                    <m:sSubPr>
-                      <m:ctrlPr>
-                        <w:rPr>
-                          <w:rFonts w:ascii="Cambria Math" w:hAnsi="Cambria Math"/>
-                          <w:i/>
-                        </w:rPr>
-                      </m:ctrlPr>
-                    </m:sSubPr>
-                    <m:e>
-                      <m:r>
-                        <w:rPr>
-                          <w:rFonts w:ascii="Cambria Math" w:hAnsi="Cambria Math"/>
-                        </w:rPr>
-                        <m:t>s</m:t>
-                      </m:r>
-                    </m:e>
-                    <m:sub>
-                      <m:r>
-                        <w:rPr>
-                          <w:rFonts w:ascii="Cambria Math" w:hAnsi="Cambria Math"/>
-                        </w:rPr>
-                        <m:t>6</m:t>
-                      </m:r>
-                    </m:sub>
-                  </m:sSub>
-                  <m:r>
-                    <w:rPr>
-                      <w:rFonts w:ascii="Cambria Math" w:hAnsi="Cambria Math"/>
-                    </w:rPr>
-                    <m:t>,</m:t>
-                  </m:r>
-                  <m:sSub>
-                    <m:sSubPr>
-                      <m:ctrlPr>
-                        <w:rPr>
-                          <w:rFonts w:ascii="Cambria Math" w:hAnsi="Cambria Math"/>
-                          <w:i/>
-                        </w:rPr>
-                      </m:ctrlPr>
-                    </m:sSubPr>
-                    <m:e>
-                      <m:r>
-                        <w:rPr>
-                          <w:rFonts w:ascii="Cambria Math" w:hAnsi="Cambria Math"/>
-                        </w:rPr>
-                        <m:t>s</m:t>
-                      </m:r>
-                    </m:e>
-                    <m:sub>
-                      <m:r>
-                        <w:rPr>
-                          <w:rFonts w:ascii="Cambria Math" w:hAnsi="Cambria Math"/>
-                        </w:rPr>
-                        <m:t>7</m:t>
-                      </m:r>
-                    </m:sub>
-                  </m:sSub>
-                  <m:r>
-                    <w:rPr>
-                      <w:rFonts w:ascii="Cambria Math" w:hAnsi="Cambria Math"/>
-                    </w:rPr>
-                    <m:t>,</m:t>
-                  </m:r>
-                  <m:sSub>
-                    <m:sSubPr>
-                      <m:ctrlPr>
-                        <w:rPr>
-                          <w:rFonts w:ascii="Cambria Math" w:hAnsi="Cambria Math"/>
-                          <w:i/>
-                        </w:rPr>
-                      </m:ctrlPr>
-                    </m:sSubPr>
-                    <m:e>
-                      <m:r>
-                        <w:rPr>
-                          <w:rFonts w:ascii="Cambria Math" w:hAnsi="Cambria Math"/>
-                        </w:rPr>
-                        <m:t>s</m:t>
-                      </m:r>
-                    </m:e>
-                    <m:sub>
-                      <m:r>
-                        <w:rPr>
-                          <w:rFonts w:ascii="Cambria Math" w:hAnsi="Cambria Math"/>
-                        </w:rPr>
-                        <m:t>8</m:t>
-                      </m:r>
-                    </m:sub>
-                  </m:sSub>
-                </m:e>
-              </m:d>
-            </m:e>
-            <m:sup>
-              <m:r>
-                <w:rPr>
-                  <w:rFonts w:ascii="Cambria Math" w:hAnsi="Cambria Math"/>
-                </w:rPr>
-                <m:t>T</m:t>
-              </m:r>
-            </m:sup>
-          </m:sSup>
-          <m:r>
-            <w:rPr>
-              <w:rFonts w:ascii="Cambria Math" w:hAnsi="Cambria Math"/>
+              <w:sz w:val="20"/>
+              <w:szCs w:val="20"/>
             </w:rPr>
             <w:br/>
           </m:r>
         </m:oMath>
         <m:oMath>
-          <m:r>
-            <w:rPr>
-              <w:rFonts w:ascii="Cambria Math" w:hAnsi="Cambria Math"/>
-            </w:rPr>
-            <m:t xml:space="preserve">   </m:t>
-          </m:r>
-          <m:r>
-            <w:rPr>
-              <w:rFonts w:ascii="Cambria Math" w:hAnsi="Cambria Math"/>
-            </w:rPr>
-            <m:t>=</m:t>
-          </m:r>
-          <m:sSup>
-            <m:sSupPr>
+          <m:sSub>
+            <m:sSubPr>
               <m:ctrlPr>
                 <w:rPr>
                   <w:rFonts w:ascii="Cambria Math" w:hAnsi="Cambria Math"/>
                   <w:i/>
                 </w:rPr>
               </m:ctrlPr>
-            </m:sSupPr>
+            </m:sSubPr>
             <m:e>
-              <m:d>
-                <m:dPr>
-                  <m:begChr m:val="["/>
-                  <m:endChr m:val="]"/>
-                  <m:ctrlPr>
-                    <w:rPr>
-                      <w:rFonts w:ascii="Cambria Math" w:hAnsi="Cambria Math"/>
-                      <w:i/>
-                    </w:rPr>
-                  </m:ctrlPr>
-                </m:dPr>
-                <m:e>
-                  <m:sSub>
-                    <m:sSubPr>
-                      <m:ctrlPr>
-                        <w:rPr>
-                          <w:rFonts w:ascii="Cambria Math" w:hAnsi="Cambria Math"/>
-                          <w:i/>
-                        </w:rPr>
-                      </m:ctrlPr>
-                    </m:sSubPr>
-                    <m:e>
-                      <m:r>
-                        <w:rPr>
-                          <w:rFonts w:ascii="Cambria Math" w:hAnsi="Cambria Math"/>
-                        </w:rPr>
-                        <m:t>x</m:t>
-                      </m:r>
-                    </m:e>
-                    <m:sub>
-                      <m:r>
-                        <w:rPr>
-                          <w:rFonts w:ascii="Cambria Math" w:hAnsi="Cambria Math"/>
-                        </w:rPr>
-                        <m:t>1</m:t>
-                      </m:r>
-                    </m:sub>
-                  </m:sSub>
-                  <m:r>
-                    <w:rPr>
-                      <w:rFonts w:ascii="Cambria Math" w:hAnsi="Cambria Math"/>
-                    </w:rPr>
-                    <m:t>,</m:t>
-                  </m:r>
-                  <m:sSub>
-                    <m:sSubPr>
-                      <m:ctrlPr>
-                        <w:rPr>
-                          <w:rFonts w:ascii="Cambria Math" w:hAnsi="Cambria Math"/>
-                          <w:i/>
-                        </w:rPr>
-                      </m:ctrlPr>
-                    </m:sSubPr>
-                    <m:e>
-                      <m:acc>
-                        <m:accPr>
-                          <m:chr m:val="̇"/>
-                          <m:ctrlPr>
-                            <w:rPr>
-                              <w:rFonts w:ascii="Cambria Math" w:hAnsi="Cambria Math"/>
-                              <w:i/>
-                            </w:rPr>
-                          </m:ctrlPr>
-                        </m:accPr>
-                        <m:e>
-                          <m:r>
-                            <w:rPr>
-                              <w:rFonts w:ascii="Cambria Math" w:hAnsi="Cambria Math"/>
-                            </w:rPr>
-                            <m:t>x</m:t>
-                          </m:r>
-                        </m:e>
-                      </m:acc>
-                    </m:e>
-                    <m:sub>
-                      <m:r>
-                        <w:rPr>
-                          <w:rFonts w:ascii="Cambria Math" w:hAnsi="Cambria Math"/>
-                        </w:rPr>
-                        <m:t>1</m:t>
-                      </m:r>
-                    </m:sub>
-                  </m:sSub>
-                  <m:r>
-                    <w:rPr>
-                      <w:rFonts w:ascii="Cambria Math" w:hAnsi="Cambria Math"/>
-                    </w:rPr>
-                    <m:t>,</m:t>
-                  </m:r>
-                  <m:sSub>
-                    <m:sSubPr>
-                      <m:ctrlPr>
-                        <w:rPr>
-                          <w:rFonts w:ascii="Cambria Math" w:hAnsi="Cambria Math"/>
-                          <w:i/>
-                        </w:rPr>
-                      </m:ctrlPr>
-                    </m:sSubPr>
-                    <m:e>
-                      <m:r>
-                        <w:rPr>
-                          <w:rFonts w:ascii="Cambria Math" w:hAnsi="Cambria Math"/>
-                        </w:rPr>
-                        <m:t>y</m:t>
-                      </m:r>
-                    </m:e>
-                    <m:sub>
-                      <m:r>
-                        <w:rPr>
-                          <w:rFonts w:ascii="Cambria Math" w:hAnsi="Cambria Math"/>
-                        </w:rPr>
-                        <m:t>1</m:t>
-                      </m:r>
-                    </m:sub>
-                  </m:sSub>
-                  <m:r>
-                    <w:rPr>
-                      <w:rFonts w:ascii="Cambria Math" w:hAnsi="Cambria Math"/>
-                    </w:rPr>
-                    <m:t>,</m:t>
-                  </m:r>
-                  <m:sSub>
-                    <m:sSubPr>
-                      <m:ctrlPr>
-                        <w:rPr>
-                          <w:rFonts w:ascii="Cambria Math" w:hAnsi="Cambria Math"/>
-                          <w:i/>
-                        </w:rPr>
-                      </m:ctrlPr>
-                    </m:sSubPr>
-                    <m:e>
-                      <m:acc>
-                        <m:accPr>
-                          <m:chr m:val="̇"/>
-                          <m:ctrlPr>
-                            <w:rPr>
-                              <w:rFonts w:ascii="Cambria Math" w:hAnsi="Cambria Math"/>
-                              <w:i/>
-                            </w:rPr>
-                          </m:ctrlPr>
-                        </m:accPr>
-                        <m:e>
-                          <m:r>
-                            <w:rPr>
-                              <w:rFonts w:ascii="Cambria Math" w:hAnsi="Cambria Math"/>
-                            </w:rPr>
-                            <m:t>y</m:t>
-                          </m:r>
-                        </m:e>
-                      </m:acc>
-                    </m:e>
-                    <m:sub>
-                      <m:r>
-                        <w:rPr>
-                          <w:rFonts w:ascii="Cambria Math" w:hAnsi="Cambria Math"/>
-                        </w:rPr>
-                        <m:t>1</m:t>
-                      </m:r>
-                    </m:sub>
-                  </m:sSub>
-                  <m:r>
-                    <w:rPr>
-                      <w:rFonts w:ascii="Cambria Math" w:hAnsi="Cambria Math"/>
-                    </w:rPr>
-                    <m:t>,</m:t>
-                  </m:r>
-                  <m:sSub>
-                    <m:sSubPr>
-                      <m:ctrlPr>
-                        <w:rPr>
-                          <w:rFonts w:ascii="Cambria Math" w:hAnsi="Cambria Math"/>
-                          <w:i/>
-                        </w:rPr>
-                      </m:ctrlPr>
-                    </m:sSubPr>
-                    <m:e>
-                      <m:r>
-                        <w:rPr>
-                          <w:rFonts w:ascii="Cambria Math" w:hAnsi="Cambria Math"/>
-                        </w:rPr>
-                        <m:t>x</m:t>
-                      </m:r>
-                    </m:e>
-                    <m:sub>
-                      <m:r>
-                        <w:rPr>
-                          <w:rFonts w:ascii="Cambria Math" w:hAnsi="Cambria Math"/>
-                        </w:rPr>
-                        <m:t>2</m:t>
-                      </m:r>
-                    </m:sub>
-                  </m:sSub>
-                  <m:r>
-                    <w:rPr>
-                      <w:rFonts w:ascii="Cambria Math" w:hAnsi="Cambria Math"/>
-                    </w:rPr>
-                    <m:t>,</m:t>
-                  </m:r>
-                  <m:sSub>
-                    <m:sSubPr>
-                      <m:ctrlPr>
-                        <w:rPr>
-                          <w:rFonts w:ascii="Cambria Math" w:hAnsi="Cambria Math"/>
-                          <w:i/>
-                        </w:rPr>
-                      </m:ctrlPr>
-                    </m:sSubPr>
-                    <m:e>
-                      <m:acc>
-                        <m:accPr>
-                          <m:chr m:val="̇"/>
-                          <m:ctrlPr>
-                            <w:rPr>
-                              <w:rFonts w:ascii="Cambria Math" w:hAnsi="Cambria Math"/>
-                              <w:i/>
-                            </w:rPr>
-                          </m:ctrlPr>
-                        </m:accPr>
-                        <m:e>
-                          <m:r>
-                            <w:rPr>
-                              <w:rFonts w:ascii="Cambria Math" w:hAnsi="Cambria Math"/>
-                            </w:rPr>
-                            <m:t>x</m:t>
-                          </m:r>
-                        </m:e>
-                      </m:acc>
-                    </m:e>
-                    <m:sub>
-                      <m:r>
-                        <w:rPr>
-                          <w:rFonts w:ascii="Cambria Math" w:hAnsi="Cambria Math"/>
-                        </w:rPr>
-                        <m:t>2</m:t>
-                      </m:r>
-                    </m:sub>
-                  </m:sSub>
-                  <m:r>
-                    <w:rPr>
-                      <w:rFonts w:ascii="Cambria Math" w:hAnsi="Cambria Math"/>
-                    </w:rPr>
-                    <m:t>,</m:t>
-                  </m:r>
-                  <m:sSub>
-                    <m:sSubPr>
-                      <m:ctrlPr>
-                        <w:rPr>
-                          <w:rFonts w:ascii="Cambria Math" w:hAnsi="Cambria Math"/>
-                          <w:i/>
-                        </w:rPr>
-                      </m:ctrlPr>
-                    </m:sSubPr>
-                    <m:e>
-                      <m:r>
-                        <w:rPr>
-                          <w:rFonts w:ascii="Cambria Math" w:hAnsi="Cambria Math"/>
-                        </w:rPr>
-                        <m:t>y</m:t>
-                      </m:r>
-                    </m:e>
-                    <m:sub>
-                      <m:r>
-                        <w:rPr>
-                          <w:rFonts w:ascii="Cambria Math" w:hAnsi="Cambria Math"/>
-                        </w:rPr>
-                        <m:t>2</m:t>
-                      </m:r>
-                    </m:sub>
-                  </m:sSub>
-                  <m:r>
-                    <w:rPr>
-                      <w:rFonts w:ascii="Cambria Math" w:hAnsi="Cambria Math"/>
-                    </w:rPr>
-                    <m:t>,</m:t>
-                  </m:r>
-                  <m:sSub>
-                    <m:sSubPr>
-                      <m:ctrlPr>
-                        <w:rPr>
-                          <w:rFonts w:ascii="Cambria Math" w:hAnsi="Cambria Math"/>
-                          <w:i/>
-                        </w:rPr>
-                      </m:ctrlPr>
-                    </m:sSubPr>
-                    <m:e>
-                      <m:acc>
-                        <m:accPr>
-                          <m:chr m:val="̇"/>
-                          <m:ctrlPr>
-                            <w:rPr>
-                              <w:rFonts w:ascii="Cambria Math" w:hAnsi="Cambria Math"/>
-                              <w:i/>
-                            </w:rPr>
-                          </m:ctrlPr>
-                        </m:accPr>
-                        <m:e>
-                          <m:r>
-                            <w:rPr>
-                              <w:rFonts w:ascii="Cambria Math" w:hAnsi="Cambria Math"/>
-                            </w:rPr>
-                            <m:t>y</m:t>
-                          </m:r>
-                        </m:e>
-                      </m:acc>
-                    </m:e>
-                    <m:sub>
-                      <m:r>
-                        <w:rPr>
-                          <w:rFonts w:ascii="Cambria Math" w:hAnsi="Cambria Math"/>
-                        </w:rPr>
-                        <m:t>2</m:t>
-                      </m:r>
-                    </m:sub>
-                  </m:sSub>
-                </m:e>
-              </m:d>
+              <m:r>
+                <w:rPr>
+                  <w:rFonts w:ascii="Cambria Math" w:hAnsi="Cambria Math"/>
+                </w:rPr>
+                <m:t>m</m:t>
+              </m:r>
             </m:e>
-            <m:sup>
-              <m:r>
-                <w:rPr>
-                  <w:rFonts w:ascii="Cambria Math" w:hAnsi="Cambria Math"/>
-                </w:rPr>
-                <m:t>T</m:t>
-              </m:r>
-            </m:sup>
-          </m:sSup>
-          <m:r>
-            <w:rPr>
-              <w:rFonts w:ascii="Cambria Math" w:hAnsi="Cambria Math"/>
-            </w:rPr>
-            <w:br/>
-          </m:r>
-        </m:oMath>
-        <m:oMath>
-          <m:acc>
-            <m:accPr>
-              <m:chr m:val="̇"/>
-              <m:ctrlPr>
-                <w:rPr>
-                  <w:rFonts w:ascii="Cambria Math" w:eastAsiaTheme="minorEastAsia" w:hAnsi="Cambria Math"/>
-                  <w:i/>
-                </w:rPr>
-              </m:ctrlPr>
-            </m:accPr>
-            <m:e>
-              <m:r>
-                <m:rPr>
-                  <m:sty m:val="bi"/>
-                </m:rPr>
-                <w:rPr>
-                  <w:rFonts w:ascii="Cambria Math" w:eastAsiaTheme="minorEastAsia" w:hAnsi="Cambria Math"/>
-                </w:rPr>
-                <m:t>s</m:t>
-              </m:r>
-            </m:e>
-          </m:acc>
-          <m:r>
-            <w:rPr>
-              <w:rFonts w:ascii="Cambria Math" w:eastAsiaTheme="minorEastAsia" w:hAnsi="Cambria Math"/>
-            </w:rPr>
-            <m:t>=</m:t>
-          </m:r>
+            <m:sub>
+              <m:r>
+                <w:rPr>
+                  <w:rFonts w:ascii="Cambria Math" w:hAnsi="Cambria Math"/>
+                </w:rPr>
+                <m:t>1</m:t>
+              </m:r>
+            </m:sub>
+          </m:sSub>
           <m:d>
             <m:dPr>
               <m:begChr m:val="["/>
               <m:endChr m:val="]"/>
               <m:ctrlPr>
                 <w:rPr>
-                  <w:rFonts w:ascii="Cambria Math" w:eastAsiaTheme="minorEastAsia" w:hAnsi="Cambria Math"/>
+                  <w:rFonts w:ascii="Cambria Math" w:hAnsi="Cambria Math"/>
                   <w:i/>
                 </w:rPr>
               </m:ctrlPr>
@@ -3210,524 +2581,424 @@
                   <m:mcs>
                     <m:mc>
                       <m:mcPr>
-                        <m:count m:val="8"/>
+                        <m:count m:val="1"/>
                         <m:mcJc m:val="center"/>
                       </m:mcPr>
                     </m:mc>
                   </m:mcs>
                   <m:ctrlPr>
                     <w:rPr>
-                      <w:rFonts w:ascii="Cambria Math" w:eastAsiaTheme="minorEastAsia" w:hAnsi="Cambria Math"/>
+                      <w:rFonts w:ascii="Cambria Math" w:hAnsi="Cambria Math"/>
                       <w:i/>
                     </w:rPr>
                   </m:ctrlPr>
                 </m:mPr>
                 <m:mr>
                   <m:e>
-                    <m:r>
-                      <w:rPr>
-                        <w:rFonts w:ascii="Cambria Math" w:eastAsiaTheme="minorEastAsia" w:hAnsi="Cambria Math"/>
-                      </w:rPr>
-                      <m:t>0</m:t>
-                    </m:r>
-                  </m:e>
-                  <m:e>
-                    <m:r>
-                      <w:rPr>
-                        <w:rFonts w:ascii="Cambria Math" w:eastAsiaTheme="minorEastAsia" w:hAnsi="Cambria Math"/>
-                      </w:rPr>
-                      <m:t>1</m:t>
-                    </m:r>
-                  </m:e>
-                  <m:e/>
-                  <m:e>
-                    <m:ctrlPr>
-                      <w:rPr>
-                        <w:rFonts w:ascii="Cambria Math" w:eastAsia="Cambria Math" w:hAnsi="Cambria Math" w:cs="Cambria Math"/>
-                        <w:i/>
-                      </w:rPr>
-                    </m:ctrlPr>
-                  </m:e>
-                  <m:e>
-                    <m:ctrlPr>
-                      <w:rPr>
-                        <w:rFonts w:ascii="Cambria Math" w:eastAsia="Cambria Math" w:hAnsi="Cambria Math" w:cs="Cambria Math"/>
-                        <w:i/>
-                      </w:rPr>
-                    </m:ctrlPr>
-                  </m:e>
-                  <m:e>
-                    <m:ctrlPr>
-                      <w:rPr>
-                        <w:rFonts w:ascii="Cambria Math" w:eastAsia="Cambria Math" w:hAnsi="Cambria Math" w:cs="Cambria Math"/>
-                        <w:i/>
-                      </w:rPr>
-                    </m:ctrlPr>
-                  </m:e>
-                  <m:e>
-                    <m:ctrlPr>
-                      <w:rPr>
-                        <w:rFonts w:ascii="Cambria Math" w:eastAsia="Cambria Math" w:hAnsi="Cambria Math" w:cs="Cambria Math"/>
-                        <w:i/>
-                      </w:rPr>
-                    </m:ctrlPr>
-                  </m:e>
-                  <m:e>
-                    <m:ctrlPr>
-                      <w:rPr>
-                        <w:rFonts w:ascii="Cambria Math" w:eastAsia="Cambria Math" w:hAnsi="Cambria Math" w:cs="Cambria Math"/>
-                        <w:i/>
-                      </w:rPr>
-                    </m:ctrlPr>
+                    <m:sSub>
+                      <m:sSubPr>
+                        <m:ctrlPr>
+                          <w:rPr>
+                            <w:rFonts w:ascii="Cambria Math" w:hAnsi="Cambria Math"/>
+                            <w:i/>
+                          </w:rPr>
+                        </m:ctrlPr>
+                      </m:sSubPr>
+                      <m:e>
+                        <m:acc>
+                          <m:accPr>
+                            <m:chr m:val="̈"/>
+                            <m:ctrlPr>
+                              <w:rPr>
+                                <w:rFonts w:ascii="Cambria Math" w:hAnsi="Cambria Math"/>
+                                <w:b/>
+                                <w:i/>
+                              </w:rPr>
+                            </m:ctrlPr>
+                          </m:accPr>
+                          <m:e>
+                            <m:r>
+                              <w:rPr>
+                                <w:rFonts w:ascii="Cambria Math" w:hAnsi="Cambria Math"/>
+                              </w:rPr>
+                              <m:t>x</m:t>
+                            </m:r>
+                          </m:e>
+                        </m:acc>
+                      </m:e>
+                      <m:sub>
+                        <m:r>
+                          <w:rPr>
+                            <w:rFonts w:ascii="Cambria Math" w:hAnsi="Cambria Math"/>
+                          </w:rPr>
+                          <m:t>2</m:t>
+                        </m:r>
+                      </m:sub>
+                    </m:sSub>
                   </m:e>
                 </m:mr>
                 <m:mr>
                   <m:e>
-                    <m:f>
-                      <m:fPr>
+                    <m:sSub>
+                      <m:sSubPr>
                         <m:ctrlPr>
                           <w:rPr>
-                            <w:rFonts w:ascii="Cambria Math" w:eastAsia="Cambria Math" w:hAnsi="Cambria Math" w:cs="Cambria Math"/>
+                            <w:rFonts w:ascii="Cambria Math" w:hAnsi="Cambria Math"/>
                             <w:i/>
                           </w:rPr>
                         </m:ctrlPr>
-                      </m:fPr>
-                      <m:num>
+                      </m:sSubPr>
+                      <m:e>
+                        <m:acc>
+                          <m:accPr>
+                            <m:chr m:val="̈"/>
+                            <m:ctrlPr>
+                              <w:rPr>
+                                <w:rFonts w:ascii="Cambria Math" w:hAnsi="Cambria Math"/>
+                                <w:i/>
+                              </w:rPr>
+                            </m:ctrlPr>
+                          </m:accPr>
+                          <m:e>
+                            <m:r>
+                              <w:rPr>
+                                <w:rFonts w:ascii="Cambria Math" w:hAnsi="Cambria Math"/>
+                              </w:rPr>
+                              <m:t>y</m:t>
+                            </m:r>
+                          </m:e>
+                        </m:acc>
+                      </m:e>
+                      <m:sub>
                         <m:r>
                           <w:rPr>
-                            <w:rFonts w:ascii="Cambria Math" w:eastAsia="Cambria Math" w:hAnsi="Cambria Math" w:cs="Cambria Math"/>
+                            <w:rFonts w:ascii="Cambria Math" w:hAnsi="Cambria Math"/>
+                          </w:rPr>
+                          <m:t>2</m:t>
+                        </m:r>
+                      </m:sub>
+                    </m:sSub>
+                  </m:e>
+                </m:mr>
+              </m:m>
+            </m:e>
+          </m:d>
+          <m:r>
+            <w:rPr>
+              <w:rFonts w:ascii="Cambria Math" w:hAnsi="Cambria Math"/>
+            </w:rPr>
+            <m:t>=</m:t>
+          </m:r>
+          <m:r>
+            <w:rPr>
+              <w:rFonts w:ascii="Cambria Math" w:hAnsi="Cambria Math"/>
+            </w:rPr>
+            <m:t>+</m:t>
+          </m:r>
+          <m:f>
+            <m:fPr>
+              <m:ctrlPr>
+                <w:rPr>
+                  <w:rFonts w:ascii="Cambria Math" w:hAnsi="Cambria Math"/>
+                  <w:i/>
+                </w:rPr>
+              </m:ctrlPr>
+            </m:fPr>
+            <m:num>
+              <m:r>
+                <w:rPr>
+                  <w:rFonts w:ascii="Cambria Math" w:hAnsi="Cambria Math"/>
+                </w:rPr>
+                <m:t>G</m:t>
+              </m:r>
+              <m:sSub>
+                <m:sSubPr>
+                  <m:ctrlPr>
+                    <w:rPr>
+                      <w:rFonts w:ascii="Cambria Math" w:hAnsi="Cambria Math"/>
+                      <w:i/>
+                    </w:rPr>
+                  </m:ctrlPr>
+                </m:sSubPr>
+                <m:e>
+                  <m:r>
+                    <w:rPr>
+                      <w:rFonts w:ascii="Cambria Math" w:hAnsi="Cambria Math"/>
+                    </w:rPr>
+                    <m:t>m</m:t>
+                  </m:r>
+                </m:e>
+                <m:sub>
+                  <m:r>
+                    <w:rPr>
+                      <w:rFonts w:ascii="Cambria Math" w:hAnsi="Cambria Math"/>
+                    </w:rPr>
+                    <m:t>1</m:t>
+                  </m:r>
+                </m:sub>
+              </m:sSub>
+              <m:sSub>
+                <m:sSubPr>
+                  <m:ctrlPr>
+                    <w:rPr>
+                      <w:rFonts w:ascii="Cambria Math" w:hAnsi="Cambria Math"/>
+                      <w:i/>
+                    </w:rPr>
+                  </m:ctrlPr>
+                </m:sSubPr>
+                <m:e>
+                  <m:r>
+                    <w:rPr>
+                      <w:rFonts w:ascii="Cambria Math" w:hAnsi="Cambria Math"/>
+                    </w:rPr>
+                    <m:t>m</m:t>
+                  </m:r>
+                </m:e>
+                <m:sub>
+                  <m:r>
+                    <w:rPr>
+                      <w:rFonts w:ascii="Cambria Math" w:hAnsi="Cambria Math"/>
+                    </w:rPr>
+                    <m:t>2</m:t>
+                  </m:r>
+                </m:sub>
+              </m:sSub>
+            </m:num>
+            <m:den>
+              <m:sSup>
+                <m:sSupPr>
+                  <m:ctrlPr>
+                    <w:rPr>
+                      <w:rFonts w:ascii="Cambria Math" w:hAnsi="Cambria Math"/>
+                      <w:i/>
+                    </w:rPr>
+                  </m:ctrlPr>
+                </m:sSupPr>
+                <m:e>
+                  <m:r>
+                    <w:rPr>
+                      <w:rFonts w:ascii="Cambria Math" w:hAnsi="Cambria Math"/>
+                    </w:rPr>
+                    <m:t>r</m:t>
+                  </m:r>
+                </m:e>
+                <m:sup>
+                  <m:r>
+                    <w:rPr>
+                      <w:rFonts w:ascii="Cambria Math" w:hAnsi="Cambria Math"/>
+                    </w:rPr>
+                    <m:t>3</m:t>
+                  </m:r>
+                </m:sup>
+              </m:sSup>
+            </m:den>
+          </m:f>
+          <m:d>
+            <m:dPr>
+              <m:begChr m:val="["/>
+              <m:endChr m:val="]"/>
+              <m:ctrlPr>
+                <w:rPr>
+                  <w:rFonts w:ascii="Cambria Math" w:hAnsi="Cambria Math"/>
+                  <w:i/>
+                </w:rPr>
+              </m:ctrlPr>
+            </m:dPr>
+            <m:e>
+              <m:r>
+                <w:rPr>
+                  <w:rFonts w:ascii="Cambria Math" w:hAnsi="Cambria Math"/>
+                </w:rPr>
+                <m:t xml:space="preserve"> </m:t>
+              </m:r>
+              <m:m>
+                <m:mPr>
+                  <m:mcs>
+                    <m:mc>
+                      <m:mcPr>
+                        <m:count m:val="1"/>
+                        <m:mcJc m:val="center"/>
+                      </m:mcPr>
+                    </m:mc>
+                  </m:mcs>
+                  <m:ctrlPr>
+                    <w:rPr>
+                      <w:rFonts w:ascii="Cambria Math" w:hAnsi="Cambria Math"/>
+                      <w:i/>
+                      <w:sz w:val="20"/>
+                      <w:szCs w:val="20"/>
+                    </w:rPr>
+                  </m:ctrlPr>
+                </m:mPr>
+                <m:mr>
+                  <m:e>
+                    <m:sSub>
+                      <m:sSubPr>
+                        <m:ctrlPr>
+                          <w:rPr>
+                            <w:rFonts w:ascii="Cambria Math" w:hAnsi="Cambria Math"/>
+                            <w:i/>
+                            <w:sz w:val="20"/>
+                            <w:szCs w:val="20"/>
+                          </w:rPr>
+                        </m:ctrlPr>
+                      </m:sSubPr>
+                      <m:e>
+                        <m:r>
+                          <w:rPr>
+                            <w:rFonts w:ascii="Cambria Math" w:hAnsi="Cambria Math"/>
+                            <w:sz w:val="20"/>
+                            <w:szCs w:val="20"/>
+                          </w:rPr>
+                          <m:t>x</m:t>
+                        </m:r>
+                      </m:e>
+                      <m:sub>
+                        <m:r>
+                          <w:rPr>
+                            <w:rFonts w:ascii="Cambria Math" w:hAnsi="Cambria Math"/>
+                            <w:sz w:val="20"/>
+                            <w:szCs w:val="20"/>
                           </w:rPr>
                           <m:t>1</m:t>
                         </m:r>
-                      </m:num>
-                      <m:den>
+                      </m:sub>
+                    </m:sSub>
+                    <m:r>
+                      <w:rPr>
+                        <w:rFonts w:ascii="Cambria Math" w:hAnsi="Cambria Math"/>
+                        <w:sz w:val="20"/>
+                        <w:szCs w:val="20"/>
+                      </w:rPr>
+                      <m:t>-</m:t>
+                    </m:r>
+                    <m:sSub>
+                      <m:sSubPr>
+                        <m:ctrlPr>
+                          <w:rPr>
+                            <w:rFonts w:ascii="Cambria Math" w:hAnsi="Cambria Math"/>
+                            <w:i/>
+                            <w:sz w:val="20"/>
+                            <w:szCs w:val="20"/>
+                          </w:rPr>
+                        </m:ctrlPr>
+                      </m:sSubPr>
+                      <m:e>
                         <m:r>
                           <w:rPr>
-                            <w:rFonts w:ascii="Cambria Math" w:eastAsia="Cambria Math" w:hAnsi="Cambria Math" w:cs="Cambria Math"/>
-                          </w:rPr>
-                          <m:t>r</m:t>
+                            <w:rFonts w:ascii="Cambria Math" w:hAnsi="Cambria Math"/>
+                            <w:sz w:val="20"/>
+                            <w:szCs w:val="20"/>
+                          </w:rPr>
+                          <m:t>x</m:t>
                         </m:r>
-                      </m:den>
-                    </m:f>
-                    <m:ctrlPr>
+                      </m:e>
+                      <m:sub>
+                        <m:r>
+                          <w:rPr>
+                            <w:rFonts w:ascii="Cambria Math" w:hAnsi="Cambria Math"/>
+                            <w:sz w:val="20"/>
+                            <w:szCs w:val="20"/>
+                          </w:rPr>
+                          <m:t>2</m:t>
+                        </m:r>
+                      </m:sub>
+                    </m:sSub>
+                    <m:r>
                       <w:rPr>
-                        <w:rFonts w:ascii="Cambria Math" w:eastAsia="Cambria Math" w:hAnsi="Cambria Math" w:cs="Cambria Math"/>
-                        <w:i/>
+                        <w:rFonts w:ascii="Cambria Math" w:hAnsi="Cambria Math"/>
+                        <w:sz w:val="20"/>
+                        <w:szCs w:val="20"/>
                       </w:rPr>
-                    </m:ctrlPr>
-                  </m:e>
-                  <m:e>
-                    <m:ctrlPr>
-                      <w:rPr>
-                        <w:rFonts w:ascii="Cambria Math" w:eastAsia="Cambria Math" w:hAnsi="Cambria Math" w:cs="Cambria Math"/>
-                        <w:i/>
-                      </w:rPr>
-                    </m:ctrlPr>
-                  </m:e>
-                  <m:e>
-                    <m:ctrlPr>
-                      <w:rPr>
-                        <w:rFonts w:ascii="Cambria Math" w:eastAsia="Cambria Math" w:hAnsi="Cambria Math" w:cs="Cambria Math"/>
-                        <w:i/>
-                      </w:rPr>
-                    </m:ctrlPr>
-                  </m:e>
-                  <m:e>
-                    <m:ctrlPr>
-                      <w:rPr>
-                        <w:rFonts w:ascii="Cambria Math" w:eastAsia="Cambria Math" w:hAnsi="Cambria Math" w:cs="Cambria Math"/>
-                        <w:i/>
-                      </w:rPr>
-                    </m:ctrlPr>
-                  </m:e>
-                  <m:e>
-                    <m:ctrlPr>
-                      <w:rPr>
-                        <w:rFonts w:ascii="Cambria Math" w:eastAsia="Cambria Math" w:hAnsi="Cambria Math" w:cs="Cambria Math"/>
-                        <w:i/>
-                      </w:rPr>
-                    </m:ctrlPr>
-                  </m:e>
-                  <m:e>
-                    <m:ctrlPr>
-                      <w:rPr>
-                        <w:rFonts w:ascii="Cambria Math" w:eastAsia="Cambria Math" w:hAnsi="Cambria Math" w:cs="Cambria Math"/>
-                        <w:i/>
-                      </w:rPr>
-                    </m:ctrlPr>
-                  </m:e>
-                  <m:e>
-                    <m:ctrlPr>
-                      <w:rPr>
-                        <w:rFonts w:ascii="Cambria Math" w:eastAsia="Cambria Math" w:hAnsi="Cambria Math" w:cs="Cambria Math"/>
-                        <w:i/>
-                      </w:rPr>
-                    </m:ctrlPr>
-                  </m:e>
-                  <m:e>
-                    <m:ctrlPr>
-                      <w:rPr>
-                        <w:rFonts w:ascii="Cambria Math" w:eastAsia="Cambria Math" w:hAnsi="Cambria Math" w:cs="Cambria Math"/>
-                        <w:i/>
-                      </w:rPr>
-                    </m:ctrlPr>
+                      <m:t xml:space="preserve"> </m:t>
+                    </m:r>
                   </m:e>
                 </m:mr>
                 <m:mr>
                   <m:e>
-                    <m:ctrlPr>
+                    <m:sSub>
+                      <m:sSubPr>
+                        <m:ctrlPr>
+                          <w:rPr>
+                            <w:rFonts w:ascii="Cambria Math" w:hAnsi="Cambria Math"/>
+                            <w:i/>
+                            <w:sz w:val="20"/>
+                            <w:szCs w:val="20"/>
+                          </w:rPr>
+                        </m:ctrlPr>
+                      </m:sSubPr>
+                      <m:e>
+                        <m:r>
+                          <w:rPr>
+                            <w:rFonts w:ascii="Cambria Math" w:hAnsi="Cambria Math"/>
+                            <w:sz w:val="20"/>
+                            <w:szCs w:val="20"/>
+                          </w:rPr>
+                          <m:t>y</m:t>
+                        </m:r>
+                      </m:e>
+                      <m:sub>
+                        <m:r>
+                          <w:rPr>
+                            <w:rFonts w:ascii="Cambria Math" w:hAnsi="Cambria Math"/>
+                            <w:sz w:val="20"/>
+                            <w:szCs w:val="20"/>
+                          </w:rPr>
+                          <m:t>1</m:t>
+                        </m:r>
+                      </m:sub>
+                    </m:sSub>
+                    <m:r>
                       <w:rPr>
-                        <w:rFonts w:ascii="Cambria Math" w:eastAsia="Cambria Math" w:hAnsi="Cambria Math" w:cs="Cambria Math"/>
-                        <w:i/>
+                        <w:rFonts w:ascii="Cambria Math" w:hAnsi="Cambria Math"/>
+                        <w:sz w:val="20"/>
+                        <w:szCs w:val="20"/>
                       </w:rPr>
-                    </m:ctrlPr>
-                  </m:e>
-                  <m:e>
-                    <m:ctrlPr>
-                      <w:rPr>
-                        <w:rFonts w:ascii="Cambria Math" w:eastAsia="Cambria Math" w:hAnsi="Cambria Math" w:cs="Cambria Math"/>
-                        <w:i/>
-                      </w:rPr>
-                    </m:ctrlPr>
-                  </m:e>
-                  <m:e>
-                    <m:ctrlPr>
-                      <w:rPr>
-                        <w:rFonts w:ascii="Cambria Math" w:eastAsia="Cambria Math" w:hAnsi="Cambria Math" w:cs="Cambria Math"/>
-                        <w:i/>
-                      </w:rPr>
-                    </m:ctrlPr>
-                  </m:e>
-                  <m:e>
-                    <m:ctrlPr>
-                      <w:rPr>
-                        <w:rFonts w:ascii="Cambria Math" w:eastAsia="Cambria Math" w:hAnsi="Cambria Math" w:cs="Cambria Math"/>
-                        <w:i/>
-                      </w:rPr>
-                    </m:ctrlPr>
-                  </m:e>
-                  <m:e>
-                    <m:ctrlPr>
-                      <w:rPr>
-                        <w:rFonts w:ascii="Cambria Math" w:eastAsia="Cambria Math" w:hAnsi="Cambria Math" w:cs="Cambria Math"/>
-                        <w:i/>
-                      </w:rPr>
-                    </m:ctrlPr>
-                  </m:e>
-                  <m:e>
-                    <m:ctrlPr>
-                      <w:rPr>
-                        <w:rFonts w:ascii="Cambria Math" w:eastAsia="Cambria Math" w:hAnsi="Cambria Math" w:cs="Cambria Math"/>
-                        <w:i/>
-                      </w:rPr>
-                    </m:ctrlPr>
-                  </m:e>
-                  <m:e>
-                    <m:ctrlPr>
-                      <w:rPr>
-                        <w:rFonts w:ascii="Cambria Math" w:eastAsia="Cambria Math" w:hAnsi="Cambria Math" w:cs="Cambria Math"/>
-                        <w:i/>
-                      </w:rPr>
-                    </m:ctrlPr>
-                  </m:e>
-                  <m:e>
-                    <m:ctrlPr>
-                      <w:rPr>
-                        <w:rFonts w:ascii="Cambria Math" w:eastAsia="Cambria Math" w:hAnsi="Cambria Math" w:cs="Cambria Math"/>
-                        <w:i/>
-                      </w:rPr>
-                    </m:ctrlPr>
+                      <m:t>-</m:t>
+                    </m:r>
+                    <m:sSub>
+                      <m:sSubPr>
+                        <m:ctrlPr>
+                          <w:rPr>
+                            <w:rFonts w:ascii="Cambria Math" w:hAnsi="Cambria Math"/>
+                            <w:i/>
+                            <w:sz w:val="20"/>
+                            <w:szCs w:val="20"/>
+                          </w:rPr>
+                        </m:ctrlPr>
+                      </m:sSubPr>
+                      <m:e>
+                        <m:r>
+                          <w:rPr>
+                            <w:rFonts w:ascii="Cambria Math" w:hAnsi="Cambria Math"/>
+                            <w:sz w:val="20"/>
+                            <w:szCs w:val="20"/>
+                          </w:rPr>
+                          <m:t>y</m:t>
+                        </m:r>
+                      </m:e>
+                      <m:sub>
+                        <m:r>
+                          <w:rPr>
+                            <w:rFonts w:ascii="Cambria Math" w:hAnsi="Cambria Math"/>
+                            <w:sz w:val="20"/>
+                            <w:szCs w:val="20"/>
+                          </w:rPr>
+                          <m:t>2</m:t>
+                        </m:r>
+                      </m:sub>
+                    </m:sSub>
                   </m:e>
                 </m:mr>
-                <m:mr>
-                  <m:e/>
-                  <m:e/>
-                  <m:e/>
-                  <m:e>
-                    <m:ctrlPr>
-                      <w:rPr>
-                        <w:rFonts w:ascii="Cambria Math" w:eastAsia="Cambria Math" w:hAnsi="Cambria Math" w:cs="Cambria Math"/>
-                        <w:i/>
-                      </w:rPr>
-                    </m:ctrlPr>
-                  </m:e>
-                  <m:e>
-                    <m:ctrlPr>
-                      <w:rPr>
-                        <w:rFonts w:ascii="Cambria Math" w:eastAsia="Cambria Math" w:hAnsi="Cambria Math" w:cs="Cambria Math"/>
-                        <w:i/>
-                      </w:rPr>
-                    </m:ctrlPr>
-                  </m:e>
-                  <m:e>
-                    <m:ctrlPr>
-                      <w:rPr>
-                        <w:rFonts w:ascii="Cambria Math" w:eastAsia="Cambria Math" w:hAnsi="Cambria Math" w:cs="Cambria Math"/>
-                        <w:i/>
-                      </w:rPr>
-                    </m:ctrlPr>
-                  </m:e>
-                  <m:e>
-                    <m:ctrlPr>
-                      <w:rPr>
-                        <w:rFonts w:ascii="Cambria Math" w:eastAsia="Cambria Math" w:hAnsi="Cambria Math" w:cs="Cambria Math"/>
-                        <w:i/>
-                      </w:rPr>
-                    </m:ctrlPr>
-                  </m:e>
-                  <m:e>
-                    <m:ctrlPr>
-                      <w:rPr>
-                        <w:rFonts w:ascii="Cambria Math" w:eastAsia="Cambria Math" w:hAnsi="Cambria Math" w:cs="Cambria Math"/>
-                        <w:i/>
-                      </w:rPr>
-                    </m:ctrlPr>
-                  </m:e>
-                </m:mr>
-                <m:mr>
-                  <m:e>
-                    <m:ctrlPr>
-                      <w:rPr>
-                        <w:rFonts w:ascii="Cambria Math" w:eastAsia="Cambria Math" w:hAnsi="Cambria Math" w:cs="Cambria Math"/>
-                        <w:i/>
-                      </w:rPr>
-                    </m:ctrlPr>
-                  </m:e>
-                  <m:e>
-                    <m:ctrlPr>
-                      <w:rPr>
-                        <w:rFonts w:ascii="Cambria Math" w:eastAsia="Cambria Math" w:hAnsi="Cambria Math" w:cs="Cambria Math"/>
-                        <w:i/>
-                      </w:rPr>
-                    </m:ctrlPr>
-                  </m:e>
-                  <m:e>
-                    <m:ctrlPr>
-                      <w:rPr>
-                        <w:rFonts w:ascii="Cambria Math" w:eastAsia="Cambria Math" w:hAnsi="Cambria Math" w:cs="Cambria Math"/>
-                        <w:i/>
-                      </w:rPr>
-                    </m:ctrlPr>
-                  </m:e>
-                  <m:e>
-                    <m:ctrlPr>
-                      <w:rPr>
-                        <w:rFonts w:ascii="Cambria Math" w:eastAsia="Cambria Math" w:hAnsi="Cambria Math" w:cs="Cambria Math"/>
-                        <w:i/>
-                      </w:rPr>
-                    </m:ctrlPr>
-                  </m:e>
-                  <m:e>
-                    <m:ctrlPr>
-                      <w:rPr>
-                        <w:rFonts w:ascii="Cambria Math" w:eastAsia="Cambria Math" w:hAnsi="Cambria Math" w:cs="Cambria Math"/>
-                        <w:i/>
-                      </w:rPr>
-                    </m:ctrlPr>
-                  </m:e>
-                  <m:e>
-                    <m:ctrlPr>
-                      <w:rPr>
-                        <w:rFonts w:ascii="Cambria Math" w:eastAsia="Cambria Math" w:hAnsi="Cambria Math" w:cs="Cambria Math"/>
-                        <w:i/>
-                      </w:rPr>
-                    </m:ctrlPr>
-                  </m:e>
-                  <m:e>
-                    <m:ctrlPr>
-                      <w:rPr>
-                        <w:rFonts w:ascii="Cambria Math" w:eastAsia="Cambria Math" w:hAnsi="Cambria Math" w:cs="Cambria Math"/>
-                        <w:i/>
-                      </w:rPr>
-                    </m:ctrlPr>
-                  </m:e>
-                  <m:e>
-                    <m:ctrlPr>
-                      <w:rPr>
-                        <w:rFonts w:ascii="Cambria Math" w:eastAsia="Cambria Math" w:hAnsi="Cambria Math" w:cs="Cambria Math"/>
-                        <w:i/>
-                      </w:rPr>
-                    </m:ctrlPr>
-                  </m:e>
-                </m:mr>
-                <m:mr>
-                  <m:e>
-                    <m:ctrlPr>
-                      <w:rPr>
-                        <w:rFonts w:ascii="Cambria Math" w:eastAsia="Cambria Math" w:hAnsi="Cambria Math" w:cs="Cambria Math"/>
-                        <w:i/>
-                      </w:rPr>
-                    </m:ctrlPr>
-                  </m:e>
-                  <m:e>
-                    <m:ctrlPr>
-                      <w:rPr>
-                        <w:rFonts w:ascii="Cambria Math" w:eastAsia="Cambria Math" w:hAnsi="Cambria Math" w:cs="Cambria Math"/>
-                        <w:i/>
-                      </w:rPr>
-                    </m:ctrlPr>
-                  </m:e>
-                  <m:e>
-                    <m:ctrlPr>
-                      <w:rPr>
-                        <w:rFonts w:ascii="Cambria Math" w:eastAsia="Cambria Math" w:hAnsi="Cambria Math" w:cs="Cambria Math"/>
-                        <w:i/>
-                      </w:rPr>
-                    </m:ctrlPr>
-                  </m:e>
-                  <m:e>
-                    <m:ctrlPr>
-                      <w:rPr>
-                        <w:rFonts w:ascii="Cambria Math" w:eastAsia="Cambria Math" w:hAnsi="Cambria Math" w:cs="Cambria Math"/>
-                        <w:i/>
-                      </w:rPr>
-                    </m:ctrlPr>
-                  </m:e>
-                  <m:e>
-                    <m:ctrlPr>
-                      <w:rPr>
-                        <w:rFonts w:ascii="Cambria Math" w:eastAsia="Cambria Math" w:hAnsi="Cambria Math" w:cs="Cambria Math"/>
-                        <w:i/>
-                      </w:rPr>
-                    </m:ctrlPr>
-                  </m:e>
-                  <m:e>
-                    <m:ctrlPr>
-                      <w:rPr>
-                        <w:rFonts w:ascii="Cambria Math" w:eastAsia="Cambria Math" w:hAnsi="Cambria Math" w:cs="Cambria Math"/>
-                        <w:i/>
-                      </w:rPr>
-                    </m:ctrlPr>
-                  </m:e>
-                  <m:e>
-                    <m:ctrlPr>
-                      <w:rPr>
-                        <w:rFonts w:ascii="Cambria Math" w:eastAsia="Cambria Math" w:hAnsi="Cambria Math" w:cs="Cambria Math"/>
-                        <w:i/>
-                      </w:rPr>
-                    </m:ctrlPr>
-                  </m:e>
-                  <m:e>
-                    <m:ctrlPr>
-                      <w:rPr>
-                        <w:rFonts w:ascii="Cambria Math" w:eastAsia="Cambria Math" w:hAnsi="Cambria Math" w:cs="Cambria Math"/>
-                        <w:i/>
-                      </w:rPr>
-                    </m:ctrlPr>
-                  </m:e>
-                </m:mr>
-                <m:mr>
-                  <m:e/>
-                  <m:e/>
-                  <m:e>
-                    <m:ctrlPr>
-                      <w:rPr>
-                        <w:rFonts w:ascii="Cambria Math" w:eastAsia="Cambria Math" w:hAnsi="Cambria Math" w:cs="Cambria Math"/>
-                        <w:i/>
-                      </w:rPr>
-                    </m:ctrlPr>
-                  </m:e>
-                  <m:e>
-                    <m:ctrlPr>
-                      <w:rPr>
-                        <w:rFonts w:ascii="Cambria Math" w:eastAsia="Cambria Math" w:hAnsi="Cambria Math" w:cs="Cambria Math"/>
-                        <w:i/>
-                      </w:rPr>
-                    </m:ctrlPr>
-                  </m:e>
-                  <m:e>
-                    <m:ctrlPr>
-                      <w:rPr>
-                        <w:rFonts w:ascii="Cambria Math" w:eastAsia="Cambria Math" w:hAnsi="Cambria Math" w:cs="Cambria Math"/>
-                        <w:i/>
-                      </w:rPr>
-                    </m:ctrlPr>
-                  </m:e>
-                  <m:e>
-                    <m:ctrlPr>
-                      <w:rPr>
-                        <w:rFonts w:ascii="Cambria Math" w:eastAsia="Cambria Math" w:hAnsi="Cambria Math" w:cs="Cambria Math"/>
-                        <w:i/>
-                      </w:rPr>
-                    </m:ctrlPr>
-                  </m:e>
-                  <m:e>
-                    <m:ctrlPr>
-                      <w:rPr>
-                        <w:rFonts w:ascii="Cambria Math" w:eastAsia="Cambria Math" w:hAnsi="Cambria Math" w:cs="Cambria Math"/>
-                        <w:i/>
-                      </w:rPr>
-                    </m:ctrlPr>
-                  </m:e>
-                  <m:e>
-                    <m:ctrlPr>
-                      <w:rPr>
-                        <w:rFonts w:ascii="Cambria Math" w:eastAsia="Cambria Math" w:hAnsi="Cambria Math" w:cs="Cambria Math"/>
-                        <w:i/>
-                      </w:rPr>
-                    </m:ctrlPr>
-                  </m:e>
-                </m:mr>
-                <m:mr>
-                  <m:e>
-                    <m:ctrlPr>
-                      <w:rPr>
-                        <w:rFonts w:ascii="Cambria Math" w:eastAsia="Cambria Math" w:hAnsi="Cambria Math" w:cs="Cambria Math"/>
-                        <w:i/>
-                      </w:rPr>
-                    </m:ctrlPr>
-                  </m:e>
-                  <m:e>
-                    <m:ctrlPr>
-                      <w:rPr>
-                        <w:rFonts w:ascii="Cambria Math" w:eastAsia="Cambria Math" w:hAnsi="Cambria Math" w:cs="Cambria Math"/>
-                        <w:i/>
-                      </w:rPr>
-                    </m:ctrlPr>
-                  </m:e>
-                  <m:e>
-                    <m:ctrlPr>
-                      <w:rPr>
-                        <w:rFonts w:ascii="Cambria Math" w:eastAsia="Cambria Math" w:hAnsi="Cambria Math" w:cs="Cambria Math"/>
-                        <w:i/>
-                      </w:rPr>
-                    </m:ctrlPr>
-                  </m:e>
-                  <m:e>
-                    <m:ctrlPr>
-                      <w:rPr>
-                        <w:rFonts w:ascii="Cambria Math" w:eastAsia="Cambria Math" w:hAnsi="Cambria Math" w:cs="Cambria Math"/>
-                        <w:i/>
-                      </w:rPr>
-                    </m:ctrlPr>
-                  </m:e>
-                  <m:e>
-                    <m:ctrlPr>
-                      <w:rPr>
-                        <w:rFonts w:ascii="Cambria Math" w:eastAsia="Cambria Math" w:hAnsi="Cambria Math" w:cs="Cambria Math"/>
-                        <w:i/>
-                      </w:rPr>
-                    </m:ctrlPr>
-                  </m:e>
-                  <m:e>
-                    <m:ctrlPr>
-                      <w:rPr>
-                        <w:rFonts w:ascii="Cambria Math" w:eastAsia="Cambria Math" w:hAnsi="Cambria Math" w:cs="Cambria Math"/>
-                        <w:i/>
-                      </w:rPr>
-                    </m:ctrlPr>
-                  </m:e>
-                  <m:e>
-                    <m:ctrlPr>
-                      <w:rPr>
-                        <w:rFonts w:ascii="Cambria Math" w:eastAsia="Cambria Math" w:hAnsi="Cambria Math" w:cs="Cambria Math"/>
-                        <w:i/>
-                      </w:rPr>
-                    </m:ctrlPr>
-                  </m:e>
-                  <m:e/>
-                </m:mr>
               </m:m>
+              <m:ctrlPr>
+                <w:rPr>
+                  <w:rFonts w:ascii="Cambria Math" w:hAnsi="Cambria Math"/>
+                  <w:i/>
+                  <w:sz w:val="20"/>
+                  <w:szCs w:val="20"/>
+                </w:rPr>
+              </m:ctrlPr>
             </m:e>
           </m:d>
         </m:oMath>

</xml_diff>

<commit_message>
concept for analytical two body problem solution
</commit_message>
<xml_diff>
--- a/Keplerbahn_Rechnungen.docx
+++ b/Keplerbahn_Rechnungen.docx
@@ -318,6 +318,11 @@
       </m:oMathPara>
     </w:p>
     <w:p>
+      <w:pPr>
+        <w:rPr>
+          <w:rFonts w:eastAsiaTheme="minorEastAsia"/>
+        </w:rPr>
+      </w:pPr>
       <w:r>
         <w:t>Abstand vom Zentralkörper</w:t>
       </w:r>
@@ -467,6 +472,895 @@
               </m:func>
             </m:den>
           </m:f>
+        </m:oMath>
+      </m:oMathPara>
+    </w:p>
+    <w:p>
+      <w:pPr>
+        <w:rPr>
+          <w:rFonts w:eastAsiaTheme="minorEastAsia"/>
+        </w:rPr>
+      </w:pPr>
+      <w:r>
+        <w:rPr>
+          <w:rFonts w:eastAsiaTheme="minorEastAsia"/>
+        </w:rPr>
+        <w:t xml:space="preserve">Zeitlich äquidistante Winkel aus zweitem </w:t>
+      </w:r>
+      <w:hyperlink r:id="rId8" w:anchor="Second_law" w:history="1">
+        <w:r>
+          <w:rPr>
+            <w:rStyle w:val="Hyperlink"/>
+            <w:rFonts w:eastAsiaTheme="minorEastAsia"/>
+          </w:rPr>
+          <w:t>Kepler’sch</w:t>
+        </w:r>
+        <w:r>
+          <w:rPr>
+            <w:rStyle w:val="Hyperlink"/>
+            <w:rFonts w:eastAsiaTheme="minorEastAsia"/>
+          </w:rPr>
+          <w:t>e</w:t>
+        </w:r>
+        <w:r>
+          <w:rPr>
+            <w:rStyle w:val="Hyperlink"/>
+            <w:rFonts w:eastAsiaTheme="minorEastAsia"/>
+          </w:rPr>
+          <w:t>n Gesetz</w:t>
+        </w:r>
+      </w:hyperlink>
+      <w:r>
+        <w:rPr>
+          <w:rFonts w:eastAsiaTheme="minorEastAsia"/>
+        </w:rPr>
+        <w:t>:</w:t>
+      </w:r>
+    </w:p>
+    <w:p>
+      <w:pPr>
+        <w:jc w:val="center"/>
+      </w:pPr>
+      <w:r>
+        <w:rPr>
+          <w:noProof/>
+        </w:rPr>
+        <w:drawing>
+          <wp:inline distT="0" distB="0" distL="0" distR="0" wp14:anchorId="42144FBD" wp14:editId="0CB77243">
+            <wp:extent cx="2361839" cy="1235071"/>
+            <wp:effectExtent l="0" t="0" r="635" b="3810"/>
+            <wp:docPr id="3" name="Grafik 3" descr="The Revolution of Planetary Motion: Johannes Kepler's ..."/>
+            <wp:cNvGraphicFramePr>
+              <a:graphicFrameLocks xmlns:a="http://schemas.openxmlformats.org/drawingml/2006/main" noChangeAspect="1"/>
+            </wp:cNvGraphicFramePr>
+            <a:graphic xmlns:a="http://schemas.openxmlformats.org/drawingml/2006/main">
+              <a:graphicData uri="http://schemas.openxmlformats.org/drawingml/2006/picture">
+                <pic:pic xmlns:pic="http://schemas.openxmlformats.org/drawingml/2006/picture">
+                  <pic:nvPicPr>
+                    <pic:cNvPr id="0" name="Picture 8" descr="The Revolution of Planetary Motion: Johannes Kepler's ..."/>
+                    <pic:cNvPicPr>
+                      <a:picLocks noChangeAspect="1" noChangeArrowheads="1"/>
+                    </pic:cNvPicPr>
+                  </pic:nvPicPr>
+                  <pic:blipFill>
+                    <a:blip r:embed="rId9" cstate="print">
+                      <a:extLst>
+                        <a:ext uri="{28A0092B-C50C-407E-A947-70E740481C1C}">
+                          <a14:useLocalDpi xmlns:a14="http://schemas.microsoft.com/office/drawing/2010/main" val="0"/>
+                        </a:ext>
+                      </a:extLst>
+                    </a:blip>
+                    <a:srcRect/>
+                    <a:stretch>
+                      <a:fillRect/>
+                    </a:stretch>
+                  </pic:blipFill>
+                  <pic:spPr bwMode="auto">
+                    <a:xfrm>
+                      <a:off x="0" y="0"/>
+                      <a:ext cx="2366586" cy="1237553"/>
+                    </a:xfrm>
+                    <a:prstGeom prst="rect">
+                      <a:avLst/>
+                    </a:prstGeom>
+                    <a:noFill/>
+                    <a:ln>
+                      <a:noFill/>
+                    </a:ln>
+                  </pic:spPr>
+                </pic:pic>
+              </a:graphicData>
+            </a:graphic>
+          </wp:inline>
+        </w:drawing>
+      </w:r>
+    </w:p>
+    <w:p>
+      <w:pPr>
+        <w:rPr>
+          <w:rFonts w:eastAsiaTheme="minorEastAsia"/>
+        </w:rPr>
+      </w:pPr>
+      <m:oMathPara>
+        <m:oMath>
+          <m:sSup>
+            <m:sSupPr>
+              <m:ctrlPr>
+                <w:rPr>
+                  <w:rFonts w:ascii="Cambria Math" w:hAnsi="Cambria Math"/>
+                  <w:i/>
+                </w:rPr>
+              </m:ctrlPr>
+            </m:sSupPr>
+            <m:e>
+              <m:r>
+                <w:rPr>
+                  <w:rFonts w:ascii="Cambria Math" w:hAnsi="Cambria Math"/>
+                </w:rPr>
+                <m:t>r</m:t>
+              </m:r>
+            </m:e>
+            <m:sup>
+              <m:r>
+                <w:rPr>
+                  <w:rFonts w:ascii="Cambria Math" w:hAnsi="Cambria Math"/>
+                </w:rPr>
+                <m:t>2</m:t>
+              </m:r>
+            </m:sup>
+          </m:sSup>
+          <m:r>
+            <w:rPr>
+              <w:rFonts w:ascii="Cambria Math" w:hAnsi="Cambria Math"/>
+            </w:rPr>
+            <m:t>dθ=ab</m:t>
+          </m:r>
+          <m:f>
+            <m:fPr>
+              <m:ctrlPr>
+                <w:rPr>
+                  <w:rFonts w:ascii="Cambria Math" w:hAnsi="Cambria Math"/>
+                  <w:i/>
+                </w:rPr>
+              </m:ctrlPr>
+            </m:fPr>
+            <m:num>
+              <m:r>
+                <w:rPr>
+                  <w:rFonts w:ascii="Cambria Math" w:hAnsi="Cambria Math"/>
+                </w:rPr>
+                <m:t>2π</m:t>
+              </m:r>
+            </m:num>
+            <m:den>
+              <m:r>
+                <w:rPr>
+                  <w:rFonts w:ascii="Cambria Math" w:hAnsi="Cambria Math"/>
+                </w:rPr>
+                <m:t>P</m:t>
+              </m:r>
+            </m:den>
+          </m:f>
+          <m:r>
+            <w:rPr>
+              <w:rFonts w:ascii="Cambria Math" w:hAnsi="Cambria Math"/>
+            </w:rPr>
+            <m:t>dt</m:t>
+          </m:r>
+          <m:r>
+            <w:rPr>
+              <w:rFonts w:ascii="Cambria Math" w:hAnsi="Cambria Math"/>
+            </w:rPr>
+            <m:t xml:space="preserve"> </m:t>
+          </m:r>
+          <m:r>
+            <w:rPr>
+              <w:rFonts w:ascii="Cambria Math" w:eastAsiaTheme="minorEastAsia" w:hAnsi="Cambria Math"/>
+            </w:rPr>
+            <m:t>↔ dθ=</m:t>
+          </m:r>
+          <m:f>
+            <m:fPr>
+              <m:ctrlPr>
+                <w:rPr>
+                  <w:rFonts w:ascii="Cambria Math" w:eastAsiaTheme="minorEastAsia" w:hAnsi="Cambria Math"/>
+                  <w:i/>
+                </w:rPr>
+              </m:ctrlPr>
+            </m:fPr>
+            <m:num>
+              <m:r>
+                <w:rPr>
+                  <w:rFonts w:ascii="Cambria Math" w:eastAsiaTheme="minorEastAsia" w:hAnsi="Cambria Math"/>
+                </w:rPr>
+                <m:t>2πab</m:t>
+              </m:r>
+            </m:num>
+            <m:den>
+              <m:sSup>
+                <m:sSupPr>
+                  <m:ctrlPr>
+                    <w:rPr>
+                      <w:rFonts w:ascii="Cambria Math" w:eastAsiaTheme="minorEastAsia" w:hAnsi="Cambria Math"/>
+                      <w:i/>
+                    </w:rPr>
+                  </m:ctrlPr>
+                </m:sSupPr>
+                <m:e>
+                  <m:r>
+                    <w:rPr>
+                      <w:rFonts w:ascii="Cambria Math" w:eastAsiaTheme="minorEastAsia" w:hAnsi="Cambria Math"/>
+                    </w:rPr>
+                    <m:t>r</m:t>
+                  </m:r>
+                </m:e>
+                <m:sup>
+                  <m:r>
+                    <w:rPr>
+                      <w:rFonts w:ascii="Cambria Math" w:eastAsiaTheme="minorEastAsia" w:hAnsi="Cambria Math"/>
+                    </w:rPr>
+                    <m:t>2</m:t>
+                  </m:r>
+                </m:sup>
+              </m:sSup>
+              <m:r>
+                <w:rPr>
+                  <w:rFonts w:ascii="Cambria Math" w:eastAsiaTheme="minorEastAsia" w:hAnsi="Cambria Math"/>
+                </w:rPr>
+                <m:t>P</m:t>
+              </m:r>
+            </m:den>
+          </m:f>
+          <m:r>
+            <w:rPr>
+              <w:rFonts w:ascii="Cambria Math" w:eastAsiaTheme="minorEastAsia" w:hAnsi="Cambria Math"/>
+            </w:rPr>
+            <m:t>dt</m:t>
+          </m:r>
+        </m:oMath>
+      </m:oMathPara>
+    </w:p>
+    <w:p>
+      <w:pPr>
+        <w:rPr>
+          <w:rFonts w:eastAsiaTheme="minorEastAsia"/>
+        </w:rPr>
+      </w:pPr>
+      <w:r>
+        <w:rPr>
+          <w:rFonts w:eastAsiaTheme="minorEastAsia"/>
+        </w:rPr>
+        <w:t xml:space="preserve">wobei </w:t>
+      </w:r>
+      <m:oMath>
+        <m:r>
+          <w:rPr>
+            <w:rFonts w:ascii="Cambria Math" w:hAnsi="Cambria Math"/>
+          </w:rPr>
+          <m:t>a</m:t>
+        </m:r>
+      </m:oMath>
+      <w:r>
+        <w:rPr>
+          <w:rFonts w:eastAsiaTheme="minorEastAsia"/>
+        </w:rPr>
+        <w:t xml:space="preserve"> die große und </w:t>
+      </w:r>
+      <m:oMath>
+        <m:r>
+          <w:rPr>
+            <w:rFonts w:ascii="Cambria Math" w:eastAsiaTheme="minorEastAsia" w:hAnsi="Cambria Math"/>
+          </w:rPr>
+          <m:t>b</m:t>
+        </m:r>
+      </m:oMath>
+      <w:r>
+        <w:rPr>
+          <w:rFonts w:eastAsiaTheme="minorEastAsia"/>
+        </w:rPr>
+        <w:t xml:space="preserve"> die kleine Ellipsenhalbachse</w:t>
+      </w:r>
+      <w:r>
+        <w:rPr>
+          <w:rFonts w:eastAsiaTheme="minorEastAsia"/>
+        </w:rPr>
+        <w:t xml:space="preserve"> und </w:t>
+      </w:r>
+      <m:oMath>
+        <m:r>
+          <w:rPr>
+            <w:rFonts w:ascii="Cambria Math" w:eastAsiaTheme="minorEastAsia" w:hAnsi="Cambria Math"/>
+          </w:rPr>
+          <m:t>P</m:t>
+        </m:r>
+      </m:oMath>
+      <w:r>
+        <w:rPr>
+          <w:rFonts w:eastAsiaTheme="minorEastAsia"/>
+        </w:rPr>
+        <w:t xml:space="preserve"> die Periodendauer für einen vollen Umlauf des Körpers</w:t>
+      </w:r>
+      <w:r>
+        <w:rPr>
+          <w:rFonts w:eastAsiaTheme="minorEastAsia"/>
+        </w:rPr>
+        <w:t xml:space="preserve"> ist.</w:t>
+      </w:r>
+    </w:p>
+    <w:p>
+      <w:pPr>
+        <w:rPr>
+          <w:rFonts w:eastAsiaTheme="minorEastAsia"/>
+        </w:rPr>
+      </w:pPr>
+      <w:r>
+        <w:rPr>
+          <w:rFonts w:eastAsiaTheme="minorEastAsia"/>
+        </w:rPr>
+        <w:t>d</w:t>
+      </w:r>
+      <w:r>
+        <w:rPr>
+          <w:rFonts w:eastAsiaTheme="minorEastAsia"/>
+        </w:rPr>
+        <w:t>.h. wenn</w:t>
+      </w:r>
+      <w:r>
+        <w:rPr>
+          <w:rFonts w:eastAsiaTheme="minorEastAsia"/>
+        </w:rPr>
+        <w:t xml:space="preserve"> ein äquidistantes Zeitgrid</w:t>
+      </w:r>
+      <w:r>
+        <w:rPr>
+          <w:rFonts w:eastAsiaTheme="minorEastAsia"/>
+        </w:rPr>
+        <w:t xml:space="preserve"> </w:t>
+      </w:r>
+      <m:oMath>
+        <m:r>
+          <w:rPr>
+            <w:rFonts w:ascii="Cambria Math" w:hAnsi="Cambria Math"/>
+          </w:rPr>
+          <m:t>dt</m:t>
+        </m:r>
+      </m:oMath>
+      <w:r>
+        <w:rPr>
+          <w:rFonts w:eastAsiaTheme="minorEastAsia"/>
+        </w:rPr>
+        <w:t xml:space="preserve"> vorgegeben wird, </w:t>
+      </w:r>
+      <w:r>
+        <w:rPr>
+          <w:rFonts w:eastAsiaTheme="minorEastAsia"/>
+        </w:rPr>
+        <w:t>könnte</w:t>
+      </w:r>
+      <w:r>
+        <w:rPr>
+          <w:rFonts w:eastAsiaTheme="minorEastAsia"/>
+        </w:rPr>
+        <w:t xml:space="preserve"> daraus </w:t>
+      </w:r>
+      <w:r>
+        <w:rPr>
+          <w:rFonts w:eastAsiaTheme="minorEastAsia"/>
+        </w:rPr>
+        <w:t>ein Winkelgrid</w:t>
+      </w:r>
+      <m:oMath>
+        <m:r>
+          <w:rPr>
+            <w:rFonts w:ascii="Cambria Math" w:eastAsiaTheme="minorEastAsia" w:hAnsi="Cambria Math"/>
+          </w:rPr>
+          <m:t xml:space="preserve"> </m:t>
+        </m:r>
+        <m:r>
+          <w:rPr>
+            <w:rFonts w:ascii="Cambria Math" w:eastAsiaTheme="minorEastAsia" w:hAnsi="Cambria Math"/>
+          </w:rPr>
+          <m:t>dθ</m:t>
+        </m:r>
+      </m:oMath>
+      <w:r>
+        <w:rPr>
+          <w:rFonts w:eastAsiaTheme="minorEastAsia"/>
+        </w:rPr>
+        <w:t xml:space="preserve"> berechnet werden.</w:t>
+      </w:r>
+      <w:r>
+        <w:rPr>
+          <w:rFonts w:eastAsiaTheme="minorEastAsia"/>
+        </w:rPr>
+        <w:t xml:space="preserve"> Allerdings fehlt dazu der Momentanradius </w:t>
+      </w:r>
+      <m:oMath>
+        <m:r>
+          <w:rPr>
+            <w:rFonts w:ascii="Cambria Math" w:eastAsiaTheme="minorEastAsia" w:hAnsi="Cambria Math"/>
+          </w:rPr>
+          <m:t>r(θ)</m:t>
+        </m:r>
+      </m:oMath>
+      <w:r>
+        <w:rPr>
+          <w:rFonts w:eastAsiaTheme="minorEastAsia"/>
+        </w:rPr>
+        <w:t>.</w:t>
+      </w:r>
+    </w:p>
+    <w:p>
+      <w:pPr>
+        <w:rPr>
+          <w:rFonts w:eastAsiaTheme="minorEastAsia"/>
+          <w:i/>
+        </w:rPr>
+      </w:pPr>
+      <w:r>
+        <w:rPr>
+          <w:rFonts w:eastAsiaTheme="minorEastAsia"/>
+          <w:i/>
+        </w:rPr>
+        <w:t>Woher kommt die Periodendauer</w:t>
+      </w:r>
+      <w:r>
+        <w:rPr>
+          <w:rFonts w:eastAsiaTheme="minorEastAsia"/>
+          <w:i/>
+        </w:rPr>
+        <w:t>?</w:t>
+      </w:r>
+      <w:r>
+        <w:rPr>
+          <w:rFonts w:eastAsiaTheme="minorEastAsia"/>
+          <w:i/>
+        </w:rPr>
+        <w:t xml:space="preserve"> </w:t>
+      </w:r>
+      <w:r>
+        <w:rPr>
+          <w:rFonts w:eastAsiaTheme="minorEastAsia"/>
+          <w:i/>
+        </w:rPr>
+        <w:sym w:font="Wingdings" w:char="F0E0"/>
+      </w:r>
+      <w:r>
+        <w:rPr>
+          <w:rFonts w:eastAsiaTheme="minorEastAsia"/>
+          <w:i/>
+        </w:rPr>
+        <w:t xml:space="preserve"> </w:t>
+      </w:r>
+      <w:hyperlink r:id="rId10" w:anchor="Mean_motion_and_Kepler's_laws" w:history="1">
+        <w:r>
+          <w:rPr>
+            <w:rStyle w:val="Hyperlink"/>
+            <w:rFonts w:eastAsiaTheme="minorEastAsia"/>
+            <w:b/>
+            <w:i/>
+          </w:rPr>
+          <w:t>3. Kepler’sches Gesetz</w:t>
+        </w:r>
+      </w:hyperlink>
+    </w:p>
+    <w:p>
+      <w:pPr>
+        <w:rPr>
+          <w:rFonts w:eastAsiaTheme="minorEastAsia"/>
+        </w:rPr>
+      </w:pPr>
+      <w:r>
+        <w:t xml:space="preserve">Die Periodendauer </w:t>
+      </w:r>
+      <m:oMath>
+        <m:r>
+          <w:rPr>
+            <w:rFonts w:ascii="Cambria Math" w:hAnsi="Cambria Math"/>
+          </w:rPr>
+          <m:t>P</m:t>
+        </m:r>
+      </m:oMath>
+      <w:r>
+        <w:rPr>
+          <w:rFonts w:eastAsiaTheme="minorEastAsia"/>
+        </w:rPr>
+        <w:t xml:space="preserve"> </w:t>
+      </w:r>
+      <w:r>
+        <w:t xml:space="preserve">für einen Umlauf einer Ellipse mit großer Halbachse </w:t>
+      </w:r>
+      <m:oMath>
+        <m:r>
+          <w:rPr>
+            <w:rFonts w:ascii="Cambria Math" w:hAnsi="Cambria Math"/>
+          </w:rPr>
+          <m:t>a</m:t>
+        </m:r>
+      </m:oMath>
+      <w:r>
+        <w:rPr>
+          <w:rFonts w:eastAsiaTheme="minorEastAsia"/>
+        </w:rPr>
+        <w:t xml:space="preserve"> ist</w:t>
+      </w:r>
+    </w:p>
+    <w:p>
+      <m:oMathPara>
+        <m:oMath>
+          <m:sSup>
+            <m:sSupPr>
+              <m:ctrlPr>
+                <w:rPr>
+                  <w:rFonts w:ascii="Cambria Math" w:hAnsi="Cambria Math"/>
+                  <w:i/>
+                </w:rPr>
+              </m:ctrlPr>
+            </m:sSupPr>
+            <m:e>
+              <m:r>
+                <w:rPr>
+                  <w:rFonts w:ascii="Cambria Math" w:hAnsi="Cambria Math"/>
+                </w:rPr>
+                <m:t>a</m:t>
+              </m:r>
+            </m:e>
+            <m:sup>
+              <m:r>
+                <w:rPr>
+                  <w:rFonts w:ascii="Cambria Math" w:hAnsi="Cambria Math"/>
+                </w:rPr>
+                <m:t>3</m:t>
+              </m:r>
+            </m:sup>
+          </m:sSup>
+          <m:r>
+            <w:rPr>
+              <w:rFonts w:ascii="Cambria Math" w:hAnsi="Cambria Math"/>
+            </w:rPr>
+            <m:t>∝</m:t>
+          </m:r>
+          <m:sSup>
+            <m:sSupPr>
+              <m:ctrlPr>
+                <w:rPr>
+                  <w:rFonts w:ascii="Cambria Math" w:hAnsi="Cambria Math"/>
+                  <w:i/>
+                </w:rPr>
+              </m:ctrlPr>
+            </m:sSupPr>
+            <m:e>
+              <m:r>
+                <w:rPr>
+                  <w:rFonts w:ascii="Cambria Math" w:hAnsi="Cambria Math"/>
+                </w:rPr>
+                <m:t>P</m:t>
+              </m:r>
+            </m:e>
+            <m:sup>
+              <m:r>
+                <w:rPr>
+                  <w:rFonts w:ascii="Cambria Math" w:hAnsi="Cambria Math"/>
+                </w:rPr>
+                <m:t>2</m:t>
+              </m:r>
+            </m:sup>
+          </m:sSup>
+          <m:r>
+            <w:rPr>
+              <w:rFonts w:ascii="Cambria Math" w:hAnsi="Cambria Math"/>
+            </w:rPr>
+            <w:br/>
+          </m:r>
+        </m:oMath>
+        <m:oMath>
+          <m:sSup>
+            <m:sSupPr>
+              <m:ctrlPr>
+                <w:rPr>
+                  <w:rFonts w:ascii="Cambria Math" w:hAnsi="Cambria Math"/>
+                  <w:i/>
+                </w:rPr>
+              </m:ctrlPr>
+            </m:sSupPr>
+            <m:e>
+              <m:r>
+                <w:rPr>
+                  <w:rFonts w:ascii="Cambria Math" w:hAnsi="Cambria Math"/>
+                </w:rPr>
+                <m:t>P</m:t>
+              </m:r>
+            </m:e>
+            <m:sup>
+              <m:r>
+                <w:rPr>
+                  <w:rFonts w:ascii="Cambria Math" w:hAnsi="Cambria Math"/>
+                </w:rPr>
+                <m:t>2</m:t>
+              </m:r>
+            </m:sup>
+          </m:sSup>
+          <m:r>
+            <w:rPr>
+              <w:rFonts w:ascii="Cambria Math" w:hAnsi="Cambria Math"/>
+            </w:rPr>
+            <m:t>=</m:t>
+          </m:r>
+          <m:f>
+            <m:fPr>
+              <m:ctrlPr>
+                <w:rPr>
+                  <w:rFonts w:ascii="Cambria Math" w:hAnsi="Cambria Math"/>
+                  <w:i/>
+                </w:rPr>
+              </m:ctrlPr>
+            </m:fPr>
+            <m:num>
+              <m:r>
+                <w:rPr>
+                  <w:rFonts w:ascii="Cambria Math" w:hAnsi="Cambria Math"/>
+                </w:rPr>
+                <m:t>4</m:t>
+              </m:r>
+              <m:sSup>
+                <m:sSupPr>
+                  <m:ctrlPr>
+                    <w:rPr>
+                      <w:rFonts w:ascii="Cambria Math" w:hAnsi="Cambria Math"/>
+                      <w:i/>
+                    </w:rPr>
+                  </m:ctrlPr>
+                </m:sSupPr>
+                <m:e>
+                  <m:r>
+                    <w:rPr>
+                      <w:rFonts w:ascii="Cambria Math" w:hAnsi="Cambria Math"/>
+                    </w:rPr>
+                    <m:t>π</m:t>
+                  </m:r>
+                </m:e>
+                <m:sup>
+                  <m:r>
+                    <w:rPr>
+                      <w:rFonts w:ascii="Cambria Math" w:hAnsi="Cambria Math"/>
+                    </w:rPr>
+                    <m:t>2</m:t>
+                  </m:r>
+                </m:sup>
+              </m:sSup>
+              <m:sSup>
+                <m:sSupPr>
+                  <m:ctrlPr>
+                    <w:rPr>
+                      <w:rFonts w:ascii="Cambria Math" w:hAnsi="Cambria Math"/>
+                      <w:i/>
+                    </w:rPr>
+                  </m:ctrlPr>
+                </m:sSupPr>
+                <m:e>
+                  <m:r>
+                    <w:rPr>
+                      <w:rFonts w:ascii="Cambria Math" w:hAnsi="Cambria Math"/>
+                    </w:rPr>
+                    <m:t>a</m:t>
+                  </m:r>
+                </m:e>
+                <m:sup>
+                  <m:r>
+                    <w:rPr>
+                      <w:rFonts w:ascii="Cambria Math" w:hAnsi="Cambria Math"/>
+                    </w:rPr>
+                    <m:t>3</m:t>
+                  </m:r>
+                </m:sup>
+              </m:sSup>
+            </m:num>
+            <m:den>
+              <m:r>
+                <w:rPr>
+                  <w:rFonts w:ascii="Cambria Math" w:hAnsi="Cambria Math"/>
+                </w:rPr>
+                <m:t>μ</m:t>
+              </m:r>
+            </m:den>
+          </m:f>
+          <m:r>
+            <w:rPr>
+              <w:rFonts w:ascii="Cambria Math" w:hAnsi="Cambria Math"/>
+            </w:rPr>
+            <m:t>=</m:t>
+          </m:r>
+          <m:f>
+            <m:fPr>
+              <m:ctrlPr>
+                <w:rPr>
+                  <w:rFonts w:ascii="Cambria Math" w:hAnsi="Cambria Math"/>
+                  <w:i/>
+                </w:rPr>
+              </m:ctrlPr>
+            </m:fPr>
+            <m:num>
+              <m:r>
+                <w:rPr>
+                  <w:rFonts w:ascii="Cambria Math" w:hAnsi="Cambria Math"/>
+                </w:rPr>
+                <m:t>4</m:t>
+              </m:r>
+              <m:sSup>
+                <m:sSupPr>
+                  <m:ctrlPr>
+                    <w:rPr>
+                      <w:rFonts w:ascii="Cambria Math" w:hAnsi="Cambria Math"/>
+                      <w:i/>
+                    </w:rPr>
+                  </m:ctrlPr>
+                </m:sSupPr>
+                <m:e>
+                  <m:r>
+                    <w:rPr>
+                      <w:rFonts w:ascii="Cambria Math" w:hAnsi="Cambria Math"/>
+                    </w:rPr>
+                    <m:t>π</m:t>
+                  </m:r>
+                </m:e>
+                <m:sup>
+                  <m:r>
+                    <w:rPr>
+                      <w:rFonts w:ascii="Cambria Math" w:hAnsi="Cambria Math"/>
+                    </w:rPr>
+                    <m:t>2</m:t>
+                  </m:r>
+                </m:sup>
+              </m:sSup>
+              <m:sSup>
+                <m:sSupPr>
+                  <m:ctrlPr>
+                    <w:rPr>
+                      <w:rFonts w:ascii="Cambria Math" w:hAnsi="Cambria Math"/>
+                      <w:i/>
+                    </w:rPr>
+                  </m:ctrlPr>
+                </m:sSupPr>
+                <m:e>
+                  <m:r>
+                    <w:rPr>
+                      <w:rFonts w:ascii="Cambria Math" w:hAnsi="Cambria Math"/>
+                    </w:rPr>
+                    <m:t>a</m:t>
+                  </m:r>
+                </m:e>
+                <m:sup>
+                  <m:r>
+                    <w:rPr>
+                      <w:rFonts w:ascii="Cambria Math" w:hAnsi="Cambria Math"/>
+                    </w:rPr>
+                    <m:t>3</m:t>
+                  </m:r>
+                </m:sup>
+              </m:sSup>
+            </m:num>
+            <m:den>
+              <m:r>
+                <w:rPr>
+                  <w:rFonts w:ascii="Cambria Math" w:hAnsi="Cambria Math"/>
+                </w:rPr>
+                <m:t>GM</m:t>
+              </m:r>
+            </m:den>
+          </m:f>
+          <m:r>
+            <w:rPr>
+              <w:rFonts w:ascii="Cambria Math" w:hAnsi="Cambria Math"/>
+            </w:rPr>
+            <w:br/>
+          </m:r>
+        </m:oMath>
+        <m:oMath>
+          <m:r>
+            <w:rPr>
+              <w:rFonts w:ascii="Cambria Math" w:hAnsi="Cambria Math"/>
+            </w:rPr>
+            <m:t>P=</m:t>
+          </m:r>
+          <m:rad>
+            <m:radPr>
+              <m:degHide m:val="1"/>
+              <m:ctrlPr>
+                <w:rPr>
+                  <w:rFonts w:ascii="Cambria Math" w:eastAsiaTheme="minorEastAsia" w:hAnsi="Cambria Math"/>
+                  <w:i/>
+                </w:rPr>
+              </m:ctrlPr>
+            </m:radPr>
+            <m:deg>
+              <m:ctrlPr>
+                <w:rPr>
+                  <w:rFonts w:ascii="Cambria Math" w:hAnsi="Cambria Math"/>
+                  <w:i/>
+                </w:rPr>
+              </m:ctrlPr>
+            </m:deg>
+            <m:e>
+              <m:f>
+                <m:fPr>
+                  <m:ctrlPr>
+                    <w:rPr>
+                      <w:rFonts w:ascii="Cambria Math" w:hAnsi="Cambria Math"/>
+                      <w:i/>
+                    </w:rPr>
+                  </m:ctrlPr>
+                </m:fPr>
+                <m:num>
+                  <m:r>
+                    <w:rPr>
+                      <w:rFonts w:ascii="Cambria Math" w:hAnsi="Cambria Math"/>
+                    </w:rPr>
+                    <m:t>4</m:t>
+                  </m:r>
+                  <m:sSup>
+                    <m:sSupPr>
+                      <m:ctrlPr>
+                        <w:rPr>
+                          <w:rFonts w:ascii="Cambria Math" w:hAnsi="Cambria Math"/>
+                          <w:i/>
+                        </w:rPr>
+                      </m:ctrlPr>
+                    </m:sSupPr>
+                    <m:e>
+                      <m:r>
+                        <w:rPr>
+                          <w:rFonts w:ascii="Cambria Math" w:hAnsi="Cambria Math"/>
+                        </w:rPr>
+                        <m:t>π</m:t>
+                      </m:r>
+                    </m:e>
+                    <m:sup>
+                      <m:r>
+                        <w:rPr>
+                          <w:rFonts w:ascii="Cambria Math" w:hAnsi="Cambria Math"/>
+                        </w:rPr>
+                        <m:t>2</m:t>
+                      </m:r>
+                    </m:sup>
+                  </m:sSup>
+                  <m:sSup>
+                    <m:sSupPr>
+                      <m:ctrlPr>
+                        <w:rPr>
+                          <w:rFonts w:ascii="Cambria Math" w:hAnsi="Cambria Math"/>
+                          <w:i/>
+                        </w:rPr>
+                      </m:ctrlPr>
+                    </m:sSupPr>
+                    <m:e>
+                      <m:r>
+                        <w:rPr>
+                          <w:rFonts w:ascii="Cambria Math" w:hAnsi="Cambria Math"/>
+                        </w:rPr>
+                        <m:t>a</m:t>
+                      </m:r>
+                    </m:e>
+                    <m:sup>
+                      <m:r>
+                        <w:rPr>
+                          <w:rFonts w:ascii="Cambria Math" w:hAnsi="Cambria Math"/>
+                        </w:rPr>
+                        <m:t>3</m:t>
+                      </m:r>
+                    </m:sup>
+                  </m:sSup>
+                </m:num>
+                <m:den>
+                  <m:r>
+                    <w:rPr>
+                      <w:rFonts w:ascii="Cambria Math" w:hAnsi="Cambria Math"/>
+                    </w:rPr>
+                    <m:t>GM</m:t>
+                  </m:r>
+                </m:den>
+              </m:f>
+            </m:e>
+          </m:rad>
         </m:oMath>
       </m:oMathPara>
     </w:p>
@@ -3690,6 +4584,41 @@
       <w:vertAlign w:val="superscript"/>
     </w:rPr>
   </w:style>
+  <w:style w:type="character" w:styleId="Hyperlink">
+    <w:name w:val="Hyperlink"/>
+    <w:basedOn w:val="Absatz-Standardschriftart"/>
+    <w:uiPriority w:val="99"/>
+    <w:unhideWhenUsed/>
+    <w:rsid w:val="00742655"/>
+    <w:rPr>
+      <w:color w:val="0563C1" w:themeColor="hyperlink"/>
+      <w:u w:val="single"/>
+    </w:rPr>
+  </w:style>
+  <w:style w:type="character" w:styleId="NichtaufgelsteErwhnung">
+    <w:name w:val="Unresolved Mention"/>
+    <w:basedOn w:val="Absatz-Standardschriftart"/>
+    <w:uiPriority w:val="99"/>
+    <w:semiHidden/>
+    <w:unhideWhenUsed/>
+    <w:rsid w:val="00742655"/>
+    <w:rPr>
+      <w:color w:val="605E5C"/>
+      <w:shd w:val="clear" w:color="auto" w:fill="E1DFDD"/>
+    </w:rPr>
+  </w:style>
+  <w:style w:type="character" w:styleId="BesuchterLink">
+    <w:name w:val="FollowedHyperlink"/>
+    <w:basedOn w:val="Absatz-Standardschriftart"/>
+    <w:uiPriority w:val="99"/>
+    <w:semiHidden/>
+    <w:unhideWhenUsed/>
+    <w:rsid w:val="008C7940"/>
+    <w:rPr>
+      <w:color w:val="954F72" w:themeColor="followedHyperlink"/>
+      <w:u w:val="single"/>
+    </w:rPr>
+  </w:style>
 </w:styles>
 </file>
 

</xml_diff>

<commit_message>
add eccentric orbit and docu for two body circular orbit
</commit_message>
<xml_diff>
--- a/Keplerbahn_Rechnungen.docx
+++ b/Keplerbahn_Rechnungen.docx
@@ -4589,26 +4589,37 @@
       <w:pPr>
         <w:rPr>
           <w:rFonts w:eastAsiaTheme="minorEastAsia"/>
+          <w:b/>
           <w:sz w:val="20"/>
           <w:szCs w:val="20"/>
         </w:rPr>
       </w:pPr>
-    </w:p>
-    <w:p>
-      <w:pPr>
+      <w:r>
         <w:rPr>
           <w:rFonts w:eastAsiaTheme="minorEastAsia"/>
+          <w:b/>
           <w:sz w:val="20"/>
           <w:szCs w:val="20"/>
         </w:rPr>
-      </w:pPr>
+        <w:t xml:space="preserve">Problem </w:t>
+      </w:r>
       <w:r>
         <w:rPr>
           <w:rFonts w:eastAsiaTheme="minorEastAsia"/>
+          <w:b/>
           <w:sz w:val="20"/>
           <w:szCs w:val="20"/>
         </w:rPr>
-        <w:t>Einheiten in der Simulation:</w:t>
+        <w:t>in der Simulation</w:t>
+      </w:r>
+      <w:r>
+        <w:rPr>
+          <w:rFonts w:eastAsiaTheme="minorEastAsia"/>
+          <w:b/>
+          <w:sz w:val="20"/>
+          <w:szCs w:val="20"/>
+        </w:rPr>
+        <w:t xml:space="preserve"> (Einheitendarstellung)</w:t>
       </w:r>
     </w:p>
     <w:p>
@@ -4626,13 +4637,12 @@
           <w:sz w:val="20"/>
           <w:szCs w:val="20"/>
         </w:rPr>
-        <w:lastRenderedPageBreak/>
         <mc:AlternateContent>
           <mc:Choice Requires="wpc">
             <w:drawing>
-              <wp:inline distT="0" distB="0" distL="0" distR="0" wp14:anchorId="623E572D" wp14:editId="0C4EA980">
-                <wp:extent cx="5486400" cy="3200400"/>
-                <wp:effectExtent l="0" t="0" r="0" b="0"/>
+              <wp:inline distT="0" distB="0" distL="0" distR="0" wp14:anchorId="623E572D" wp14:editId="58B37595">
+                <wp:extent cx="5521960" cy="2908999"/>
+                <wp:effectExtent l="0" t="0" r="2540" b="5715"/>
                 <wp:docPr id="4" name="Zeichenbereich 4"/>
                 <wp:cNvGraphicFramePr>
                   <a:graphicFrameLocks xmlns:a="http://schemas.openxmlformats.org/drawingml/2006/main" noChangeAspect="1"/>
@@ -4659,7 +4669,7 @@
                         </pic:blipFill>
                         <pic:spPr>
                           <a:xfrm>
-                            <a:off x="0" y="13001"/>
+                            <a:off x="36002" y="34002"/>
                             <a:ext cx="5486400" cy="2819400"/>
                           </a:xfrm>
                           <a:prstGeom prst="rect">
@@ -4672,7 +4682,7 @@
                         <wps:cNvSpPr txBox="1"/>
                         <wps:spPr>
                           <a:xfrm>
-                            <a:off x="3254571" y="1789799"/>
+                            <a:off x="3290573" y="1810800"/>
                             <a:ext cx="238350" cy="216680"/>
                           </a:xfrm>
                           <a:prstGeom prst="rect">
@@ -4724,7 +4734,7 @@
                         <wps:cNvSpPr txBox="1"/>
                         <wps:spPr>
                           <a:xfrm>
-                            <a:off x="2071485" y="1876472"/>
+                            <a:off x="2107487" y="1897473"/>
                             <a:ext cx="238350" cy="216680"/>
                           </a:xfrm>
                           <a:prstGeom prst="rect">
@@ -4806,7 +4816,7 @@
                         <wps:cNvSpPr txBox="1"/>
                         <wps:spPr>
                           <a:xfrm>
-                            <a:off x="1014074" y="1638121"/>
+                            <a:off x="1050076" y="1659122"/>
                             <a:ext cx="238350" cy="216680"/>
                           </a:xfrm>
                           <a:prstGeom prst="rect">
@@ -4859,7 +4869,7 @@
                         <wps:cNvSpPr txBox="1"/>
                         <wps:spPr>
                           <a:xfrm>
-                            <a:off x="823393" y="949071"/>
+                            <a:off x="859395" y="970072"/>
                             <a:ext cx="238350" cy="216680"/>
                           </a:xfrm>
                           <a:prstGeom prst="rect">
@@ -4912,7 +4922,7 @@
                         <wps:cNvSpPr txBox="1"/>
                         <wps:spPr>
                           <a:xfrm>
-                            <a:off x="1555780" y="1022742"/>
+                            <a:off x="1591782" y="1043743"/>
                             <a:ext cx="238350" cy="143009"/>
                           </a:xfrm>
                           <a:prstGeom prst="rect">
@@ -4962,7 +4972,7 @@
                         <wps:cNvSpPr txBox="1"/>
                         <wps:spPr>
                           <a:xfrm>
-                            <a:off x="2210161" y="979405"/>
+                            <a:off x="2246163" y="1000406"/>
                             <a:ext cx="238350" cy="290353"/>
                           </a:xfrm>
                           <a:prstGeom prst="rect">
@@ -5069,7 +5079,7 @@
                         <wps:cNvSpPr txBox="1"/>
                         <wps:spPr>
                           <a:xfrm>
-                            <a:off x="2526516" y="832062"/>
+                            <a:off x="2562518" y="853063"/>
                             <a:ext cx="342360" cy="264352"/>
                           </a:xfrm>
                           <a:prstGeom prst="rect">
@@ -5229,7 +5239,7 @@
                         <wps:cNvSpPr txBox="1"/>
                         <wps:spPr>
                           <a:xfrm>
-                            <a:off x="3020552" y="1265425"/>
+                            <a:off x="3056554" y="1286426"/>
                             <a:ext cx="342360" cy="264352"/>
                           </a:xfrm>
                           <a:prstGeom prst="rect">
@@ -5337,7 +5347,7 @@
                         <wps:cNvSpPr txBox="1"/>
                         <wps:spPr>
                           <a:xfrm>
-                            <a:off x="3575259" y="1291427"/>
+                            <a:off x="3611261" y="1312428"/>
                             <a:ext cx="342360" cy="264352"/>
                           </a:xfrm>
                           <a:prstGeom prst="rect">
@@ -5417,7 +5427,7 @@
                         <wps:cNvSpPr txBox="1"/>
                         <wps:spPr>
                           <a:xfrm>
-                            <a:off x="4134300" y="1079079"/>
+                            <a:off x="4170302" y="1100080"/>
                             <a:ext cx="342360" cy="264352"/>
                           </a:xfrm>
                           <a:prstGeom prst="rect">
@@ -5472,7 +5482,7 @@
           </mc:Choice>
           <mc:Fallback>
             <w:pict>
-              <v:group w14:anchorId="623E572D" id="Zeichenbereich 4" o:spid="_x0000_s1026" editas="canvas" style="width:6in;height:252pt;mso-position-horizontal-relative:char;mso-position-vertical-relative:line" coordsize="54864,32004" o:gfxdata="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">
+              <v:group w14:anchorId="623E572D" id="Zeichenbereich 4" o:spid="_x0000_s1026" editas="canvas" style="width:434.8pt;height:229.05pt;mso-position-horizontal-relative:char;mso-position-vertical-relative:line" coordsize="55219,29089" o:gfxdata="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">
                 <v:shapetype id="_x0000_t75" coordsize="21600,21600" o:spt="75" o:preferrelative="t" path="m@4@5l@4@11@9@11@9@5xe" filled="f" stroked="f">
                   <v:stroke joinstyle="miter"/>
                   <v:formulas>
@@ -5492,18 +5502,18 @@
                   <v:path o:extrusionok="f" gradientshapeok="t" o:connecttype="rect"/>
                   <o:lock v:ext="edit" aspectratio="t"/>
                 </v:shapetype>
-                <v:shape id="_x0000_s1027" type="#_x0000_t75" style="position:absolute;width:54864;height:32004;visibility:visible;mso-wrap-style:square" filled="t">
+                <v:shape id="_x0000_s1027" type="#_x0000_t75" style="position:absolute;width:55219;height:29089;visibility:visible;mso-wrap-style:square" filled="t">
                   <v:fill o:detectmouseclick="t"/>
                   <v:path o:connecttype="none"/>
                 </v:shape>
-                <v:shape id="Grafik 5" o:spid="_x0000_s1028" type="#_x0000_t75" style="position:absolute;top:130;width:54864;height:28194;visibility:visible;mso-wrap-style:square" o:gfxdata="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">
+                <v:shape id="Grafik 5" o:spid="_x0000_s1028" type="#_x0000_t75" style="position:absolute;left:360;top:340;width:54864;height:28194;visibility:visible;mso-wrap-style:square" o:gfxdata="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">
                   <v:imagedata r:id="rId13" o:title=""/>
                 </v:shape>
                 <v:shapetype id="_x0000_t202" coordsize="21600,21600" o:spt="202" path="m,l,21600r21600,l21600,xe">
                   <v:stroke joinstyle="miter"/>
                   <v:path gradientshapeok="t" o:connecttype="rect"/>
                 </v:shapetype>
-                <v:shape id="Textfeld 8" o:spid="_x0000_s1029" type="#_x0000_t202" style="position:absolute;left:32545;top:17897;width:2384;height:2167;visibility:visible;mso-wrap-style:square;v-text-anchor:top" o:gfxdata="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" filled="f" stroked="f" strokeweight=".5pt">
+                <v:shape id="Textfeld 8" o:spid="_x0000_s1029" type="#_x0000_t202" style="position:absolute;left:32905;top:18108;width:2384;height:2166;visibility:visible;mso-wrap-style:square;v-text-anchor:top" o:gfxdata="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" filled="f" stroked="f" strokeweight=".5pt">
                   <v:textbox inset="0,0,0,0">
                     <w:txbxContent>
                       <w:p>
@@ -5534,7 +5544,7 @@
                     </w:txbxContent>
                   </v:textbox>
                 </v:shape>
-                <v:shape id="Textfeld 9" o:spid="_x0000_s1030" type="#_x0000_t202" style="position:absolute;left:20714;top:18764;width:2384;height:2167;visibility:visible;mso-wrap-style:square;v-text-anchor:top" o:gfxdata="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" filled="f" stroked="f" strokeweight=".5pt">
+                <v:shape id="Textfeld 9" o:spid="_x0000_s1030" type="#_x0000_t202" style="position:absolute;left:21074;top:18974;width:2384;height:2167;visibility:visible;mso-wrap-style:square;v-text-anchor:top" o:gfxdata="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" filled="f" stroked="f" strokeweight=".5pt">
                   <v:textbox inset="0,0,0,0">
                     <w:txbxContent>
                       <w:p>
@@ -5595,7 +5605,7 @@
                     </w:txbxContent>
                   </v:textbox>
                 </v:shape>
-                <v:shape id="Textfeld 10" o:spid="_x0000_s1031" type="#_x0000_t202" style="position:absolute;left:10140;top:16381;width:2384;height:2167;visibility:visible;mso-wrap-style:square;v-text-anchor:top" o:gfxdata="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" filled="f" stroked="f" strokeweight=".5pt">
+                <v:shape id="Textfeld 10" o:spid="_x0000_s1031" type="#_x0000_t202" style="position:absolute;left:10500;top:16591;width:2384;height:2167;visibility:visible;mso-wrap-style:square;v-text-anchor:top" o:gfxdata="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" filled="f" stroked="f" strokeweight=".5pt">
                   <v:textbox inset="0,0,0,0">
                     <w:txbxContent>
                       <w:p>
@@ -5627,7 +5637,7 @@
                     </w:txbxContent>
                   </v:textbox>
                 </v:shape>
-                <v:shape id="Textfeld 11" o:spid="_x0000_s1032" type="#_x0000_t202" style="position:absolute;left:8233;top:9490;width:2384;height:2167;visibility:visible;mso-wrap-style:square;v-text-anchor:top" o:gfxdata="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" filled="f" stroked="f" strokeweight=".5pt">
+                <v:shape id="Textfeld 11" o:spid="_x0000_s1032" type="#_x0000_t202" style="position:absolute;left:8593;top:9700;width:2384;height:2167;visibility:visible;mso-wrap-style:square;v-text-anchor:top" o:gfxdata="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" filled="f" stroked="f" strokeweight=".5pt">
                   <v:textbox inset="0,0,0,0">
                     <w:txbxContent>
                       <w:p>
@@ -5659,7 +5669,7 @@
                     </w:txbxContent>
                   </v:textbox>
                 </v:shape>
-                <v:shape id="Textfeld 12" o:spid="_x0000_s1033" type="#_x0000_t202" style="position:absolute;left:15557;top:10227;width:2384;height:1430;visibility:visible;mso-wrap-style:square;v-text-anchor:top" o:gfxdata="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" filled="f" stroked="f" strokeweight=".5pt">
+                <v:shape id="Textfeld 12" o:spid="_x0000_s1033" type="#_x0000_t202" style="position:absolute;left:15917;top:10437;width:2384;height:1430;visibility:visible;mso-wrap-style:square;v-text-anchor:top" o:gfxdata="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" filled="f" stroked="f" strokeweight=".5pt">
                   <v:textbox inset="0,0,0,0">
                     <w:txbxContent>
                       <w:p>
@@ -5688,7 +5698,7 @@
                     </w:txbxContent>
                   </v:textbox>
                 </v:shape>
-                <v:shape id="Textfeld 13" o:spid="_x0000_s1034" type="#_x0000_t202" style="position:absolute;left:22101;top:9794;width:2384;height:2903;visibility:visible;mso-wrap-style:square;v-text-anchor:top" o:gfxdata="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" filled="f" stroked="f" strokeweight=".5pt">
+                <v:shape id="Textfeld 13" o:spid="_x0000_s1034" type="#_x0000_t202" style="position:absolute;left:22461;top:10004;width:2384;height:2903;visibility:visible;mso-wrap-style:square;v-text-anchor:top" o:gfxdata="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" filled="f" stroked="f" strokeweight=".5pt">
                   <v:textbox inset="0,0,0,0">
                     <w:txbxContent>
                       <w:p>
@@ -5774,7 +5784,7 @@
                     </w:txbxContent>
                   </v:textbox>
                 </v:shape>
-                <v:shape id="Textfeld 14" o:spid="_x0000_s1035" type="#_x0000_t202" style="position:absolute;left:25265;top:8320;width:3423;height:2644;visibility:visible;mso-wrap-style:square;v-text-anchor:top" o:gfxdata="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" filled="f" stroked="f" strokeweight=".5pt">
+                <v:shape id="Textfeld 14" o:spid="_x0000_s1035" type="#_x0000_t202" style="position:absolute;left:25625;top:8530;width:3423;height:2644;visibility:visible;mso-wrap-style:square;v-text-anchor:top" o:gfxdata="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" filled="f" stroked="f" strokeweight=".5pt">
                   <v:textbox inset="0,0,0,0">
                     <w:txbxContent>
                       <w:p>
@@ -5913,7 +5923,7 @@
                     </w:txbxContent>
                   </v:textbox>
                 </v:shape>
-                <v:shape id="Textfeld 16" o:spid="_x0000_s1036" type="#_x0000_t202" style="position:absolute;left:30205;top:12654;width:3424;height:2643;visibility:visible;mso-wrap-style:square;v-text-anchor:top" o:gfxdata="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" filled="f" stroked="f" strokeweight=".5pt">
+                <v:shape id="Textfeld 16" o:spid="_x0000_s1036" type="#_x0000_t202" style="position:absolute;left:30565;top:12864;width:3424;height:2643;visibility:visible;mso-wrap-style:square;v-text-anchor:top" o:gfxdata="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" filled="f" stroked="f" strokeweight=".5pt">
                   <v:textbox inset="0,0,0,0">
                     <w:txbxContent>
                       <w:p>
@@ -6000,7 +6010,7 @@
                     </w:txbxContent>
                   </v:textbox>
                 </v:shape>
-                <v:shape id="Textfeld 17" o:spid="_x0000_s1037" type="#_x0000_t202" style="position:absolute;left:35752;top:12914;width:3424;height:2643;visibility:visible;mso-wrap-style:square;v-text-anchor:top" o:gfxdata="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" filled="f" stroked="f" strokeweight=".5pt">
+                <v:shape id="Textfeld 17" o:spid="_x0000_s1037" type="#_x0000_t202" style="position:absolute;left:36112;top:13124;width:3424;height:2643;visibility:visible;mso-wrap-style:square;v-text-anchor:top" o:gfxdata="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" filled="f" stroked="f" strokeweight=".5pt">
                   <v:textbox inset="0,0,0,0">
                     <w:txbxContent>
                       <w:p>
@@ -6059,7 +6069,7 @@
                     </w:txbxContent>
                   </v:textbox>
                 </v:shape>
-                <v:shape id="Textfeld 18" o:spid="_x0000_s1038" type="#_x0000_t202" style="position:absolute;left:41343;top:10790;width:3423;height:2644;visibility:visible;mso-wrap-style:square;v-text-anchor:top" o:gfxdata="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" filled="f" stroked="f" strokeweight=".5pt">
+                <v:shape id="Textfeld 18" o:spid="_x0000_s1038" type="#_x0000_t202" style="position:absolute;left:41703;top:11000;width:3423;height:2644;visibility:visible;mso-wrap-style:square;v-text-anchor:top" o:gfxdata="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" filled="f" stroked="f" strokeweight=".5pt">
                   <v:textbox inset="0,0,0,0">
                     <w:txbxContent>
                       <w:p>
@@ -6096,6 +6106,2113 @@
           </mc:Fallback>
         </mc:AlternateContent>
       </w:r>
+    </w:p>
+    <w:p>
+      <w:pPr>
+        <w:rPr>
+          <w:rFonts w:eastAsiaTheme="minorEastAsia"/>
+          <w:b/>
+          <w:sz w:val="20"/>
+          <w:szCs w:val="20"/>
+        </w:rPr>
+      </w:pPr>
+      <w:r>
+        <w:rPr>
+          <w:rFonts w:eastAsiaTheme="minorEastAsia"/>
+          <w:b/>
+          <w:sz w:val="20"/>
+          <w:szCs w:val="20"/>
+        </w:rPr>
+        <w:lastRenderedPageBreak/>
+        <w:t xml:space="preserve">Lösung des Problems war: </w:t>
+      </w:r>
+    </w:p>
+    <w:p>
+      <w:pPr>
+        <w:pStyle w:val="Listenabsatz"/>
+        <w:numPr>
+          <w:ilvl w:val="0"/>
+          <w:numId w:val="3"/>
+        </w:numPr>
+        <w:rPr>
+          <w:rFonts w:eastAsiaTheme="minorEastAsia"/>
+          <w:sz w:val="20"/>
+          <w:szCs w:val="20"/>
+        </w:rPr>
+      </w:pPr>
+      <w:r>
+        <w:rPr>
+          <w:rFonts w:eastAsiaTheme="minorEastAsia"/>
+          <w:sz w:val="20"/>
+          <w:szCs w:val="20"/>
+        </w:rPr>
+        <w:t xml:space="preserve">Die Approximation ist </w:t>
+      </w:r>
+      <m:oMath>
+        <m:sSub>
+          <m:sSubPr>
+            <m:ctrlPr>
+              <w:rPr>
+                <w:rFonts w:ascii="Cambria Math" w:hAnsi="Cambria Math"/>
+                <w:i/>
+              </w:rPr>
+            </m:ctrlPr>
+          </m:sSubPr>
+          <m:e>
+            <m:r>
+              <w:rPr>
+                <w:rFonts w:ascii="Cambria Math" w:hAnsi="Cambria Math"/>
+              </w:rPr>
+              <m:t>m</m:t>
+            </m:r>
+          </m:e>
+          <m:sub>
+            <m:r>
+              <w:rPr>
+                <w:rFonts w:ascii="Cambria Math" w:hAnsi="Cambria Math"/>
+              </w:rPr>
+              <m:t>1</m:t>
+            </m:r>
+          </m:sub>
+        </m:sSub>
+        <m:sSub>
+          <m:sSubPr>
+            <m:ctrlPr>
+              <w:rPr>
+                <w:rFonts w:ascii="Cambria Math" w:hAnsi="Cambria Math"/>
+                <w:i/>
+              </w:rPr>
+            </m:ctrlPr>
+          </m:sSubPr>
+          <m:e>
+            <m:acc>
+              <m:accPr>
+                <m:chr m:val="̈"/>
+                <m:ctrlPr>
+                  <w:rPr>
+                    <w:rFonts w:ascii="Cambria Math" w:hAnsi="Cambria Math"/>
+                    <w:i/>
+                  </w:rPr>
+                </m:ctrlPr>
+              </m:accPr>
+              <m:e>
+                <m:r>
+                  <w:rPr>
+                    <w:rFonts w:ascii="Cambria Math" w:hAnsi="Cambria Math"/>
+                  </w:rPr>
+                  <m:t>r</m:t>
+                </m:r>
+              </m:e>
+            </m:acc>
+          </m:e>
+          <m:sub>
+            <m:r>
+              <w:rPr>
+                <w:rFonts w:ascii="Cambria Math" w:hAnsi="Cambria Math"/>
+              </w:rPr>
+              <m:t>1</m:t>
+            </m:r>
+          </m:sub>
+        </m:sSub>
+        <m:r>
+          <w:rPr>
+            <w:rFonts w:ascii="Cambria Math" w:hAnsi="Cambria Math"/>
+          </w:rPr>
+          <m:t>=-</m:t>
+        </m:r>
+        <m:f>
+          <m:fPr>
+            <m:ctrlPr>
+              <w:rPr>
+                <w:rFonts w:ascii="Cambria Math" w:hAnsi="Cambria Math"/>
+                <w:i/>
+              </w:rPr>
+            </m:ctrlPr>
+          </m:fPr>
+          <m:num>
+            <m:r>
+              <w:rPr>
+                <w:rFonts w:ascii="Cambria Math" w:hAnsi="Cambria Math"/>
+              </w:rPr>
+              <m:t>G</m:t>
+            </m:r>
+            <m:sSub>
+              <m:sSubPr>
+                <m:ctrlPr>
+                  <w:rPr>
+                    <w:rFonts w:ascii="Cambria Math" w:hAnsi="Cambria Math"/>
+                    <w:i/>
+                  </w:rPr>
+                </m:ctrlPr>
+              </m:sSubPr>
+              <m:e>
+                <m:r>
+                  <w:rPr>
+                    <w:rFonts w:ascii="Cambria Math" w:hAnsi="Cambria Math"/>
+                  </w:rPr>
+                  <m:t>m</m:t>
+                </m:r>
+              </m:e>
+              <m:sub>
+                <m:r>
+                  <w:rPr>
+                    <w:rFonts w:ascii="Cambria Math" w:hAnsi="Cambria Math"/>
+                  </w:rPr>
+                  <m:t>2</m:t>
+                </m:r>
+              </m:sub>
+            </m:sSub>
+          </m:num>
+          <m:den>
+            <m:sSup>
+              <m:sSupPr>
+                <m:ctrlPr>
+                  <w:rPr>
+                    <w:rFonts w:ascii="Cambria Math" w:hAnsi="Cambria Math"/>
+                    <w:i/>
+                  </w:rPr>
+                </m:ctrlPr>
+              </m:sSupPr>
+              <m:e>
+                <m:r>
+                  <w:rPr>
+                    <w:rFonts w:ascii="Cambria Math" w:hAnsi="Cambria Math"/>
+                  </w:rPr>
+                  <m:t>r</m:t>
+                </m:r>
+              </m:e>
+              <m:sup>
+                <m:r>
+                  <w:rPr>
+                    <w:rFonts w:ascii="Cambria Math" w:hAnsi="Cambria Math"/>
+                  </w:rPr>
+                  <m:t>2</m:t>
+                </m:r>
+              </m:sup>
+            </m:sSup>
+          </m:den>
+        </m:f>
+        <m:r>
+          <w:rPr>
+            <w:rFonts w:ascii="Cambria Math" w:hAnsi="Cambria Math"/>
+          </w:rPr>
+          <m:t xml:space="preserve"> </m:t>
+        </m:r>
+        <m:acc>
+          <m:accPr>
+            <m:ctrlPr>
+              <w:rPr>
+                <w:rFonts w:ascii="Cambria Math" w:hAnsi="Cambria Math"/>
+                <w:i/>
+              </w:rPr>
+            </m:ctrlPr>
+          </m:accPr>
+          <m:e>
+            <m:r>
+              <w:rPr>
+                <w:rFonts w:ascii="Cambria Math" w:hAnsi="Cambria Math"/>
+              </w:rPr>
+              <m:t>r</m:t>
+            </m:r>
+          </m:e>
+        </m:acc>
+      </m:oMath>
+      <w:r>
+        <w:rPr>
+          <w:rFonts w:eastAsiaTheme="minorEastAsia"/>
+        </w:rPr>
+        <w:t xml:space="preserve"> und geht davon aus, dass nur die Masse der Sonne</w:t>
+      </w:r>
+      <w:r>
+        <w:rPr>
+          <w:rFonts w:eastAsiaTheme="minorEastAsia"/>
+        </w:rPr>
+        <w:t xml:space="preserve"> </w:t>
+      </w:r>
+      <w:r>
+        <w:rPr>
+          <w:rFonts w:eastAsiaTheme="minorEastAsia"/>
+        </w:rPr>
+        <w:t>wirkt</w:t>
+      </w:r>
+    </w:p>
+    <w:p>
+      <w:pPr>
+        <w:pStyle w:val="Listenabsatz"/>
+        <w:numPr>
+          <w:ilvl w:val="0"/>
+          <w:numId w:val="3"/>
+        </w:numPr>
+        <w:rPr>
+          <w:rFonts w:eastAsiaTheme="minorEastAsia"/>
+          <w:sz w:val="20"/>
+          <w:szCs w:val="20"/>
+        </w:rPr>
+      </w:pPr>
+      <w:r>
+        <w:rPr>
+          <w:rFonts w:eastAsiaTheme="minorEastAsia"/>
+        </w:rPr>
+        <w:t xml:space="preserve">Statt die Masse der Sonne </w:t>
+      </w:r>
+      <m:oMath>
+        <m:r>
+          <w:rPr>
+            <w:rFonts w:ascii="Cambria Math" w:hAnsi="Cambria Math"/>
+          </w:rPr>
+          <m:t>2⋅</m:t>
+        </m:r>
+        <m:sSup>
+          <m:sSupPr>
+            <m:ctrlPr>
+              <w:rPr>
+                <w:rFonts w:ascii="Cambria Math" w:hAnsi="Cambria Math"/>
+                <w:i/>
+              </w:rPr>
+            </m:ctrlPr>
+          </m:sSupPr>
+          <m:e>
+            <m:r>
+              <w:rPr>
+                <w:rFonts w:ascii="Cambria Math" w:hAnsi="Cambria Math"/>
+              </w:rPr>
+              <m:t>10</m:t>
+            </m:r>
+          </m:e>
+          <m:sup>
+            <m:r>
+              <w:rPr>
+                <w:rFonts w:ascii="Cambria Math" w:hAnsi="Cambria Math"/>
+              </w:rPr>
+              <m:t>30</m:t>
+            </m:r>
+          </m:sup>
+        </m:sSup>
+      </m:oMath>
+      <w:r>
+        <w:rPr>
+          <w:rFonts w:eastAsiaTheme="minorEastAsia"/>
+        </w:rPr>
+        <w:t xml:space="preserve"> kg wurde die Masse der Erde </w:t>
+      </w:r>
+      <m:oMath>
+        <m:r>
+          <w:rPr>
+            <w:rFonts w:ascii="Cambria Math" w:hAnsi="Cambria Math"/>
+          </w:rPr>
+          <m:t>6⋅</m:t>
+        </m:r>
+        <m:sSup>
+          <m:sSupPr>
+            <m:ctrlPr>
+              <w:rPr>
+                <w:rFonts w:ascii="Cambria Math" w:hAnsi="Cambria Math"/>
+                <w:i/>
+              </w:rPr>
+            </m:ctrlPr>
+          </m:sSupPr>
+          <m:e>
+            <m:r>
+              <w:rPr>
+                <w:rFonts w:ascii="Cambria Math" w:hAnsi="Cambria Math"/>
+              </w:rPr>
+              <m:t>10</m:t>
+            </m:r>
+          </m:e>
+          <m:sup>
+            <m:r>
+              <w:rPr>
+                <w:rFonts w:ascii="Cambria Math" w:hAnsi="Cambria Math"/>
+              </w:rPr>
+              <m:t>24</m:t>
+            </m:r>
+          </m:sup>
+        </m:sSup>
+      </m:oMath>
+      <w:r>
+        <w:rPr>
+          <w:rFonts w:eastAsiaTheme="minorEastAsia"/>
+        </w:rPr>
+        <w:t xml:space="preserve"> kg angenommen</w:t>
+      </w:r>
+    </w:p>
+    <w:p>
+      <w:pPr>
+        <w:pStyle w:val="Listenabsatz"/>
+        <w:numPr>
+          <w:ilvl w:val="0"/>
+          <w:numId w:val="3"/>
+        </w:numPr>
+        <w:rPr>
+          <w:rFonts w:eastAsiaTheme="minorEastAsia"/>
+          <w:sz w:val="20"/>
+          <w:szCs w:val="20"/>
+        </w:rPr>
+      </w:pPr>
+      <w:r>
+        <w:rPr>
+          <w:rFonts w:eastAsiaTheme="minorEastAsia"/>
+        </w:rPr>
+        <w:t xml:space="preserve">Dadurch </w:t>
+      </w:r>
+      <w:proofErr w:type="gramStart"/>
+      <w:r>
+        <w:rPr>
+          <w:rFonts w:eastAsiaTheme="minorEastAsia"/>
+        </w:rPr>
+        <w:t>ist</w:t>
+      </w:r>
+      <w:proofErr w:type="gramEnd"/>
+      <w:r>
+        <w:rPr>
+          <w:rFonts w:eastAsiaTheme="minorEastAsia"/>
+        </w:rPr>
+        <w:t xml:space="preserve"> die Gravi</w:t>
+      </w:r>
+      <w:r>
+        <w:rPr>
+          <w:rFonts w:eastAsiaTheme="minorEastAsia"/>
+        </w:rPr>
+        <w:t>t</w:t>
+      </w:r>
+      <w:r>
+        <w:rPr>
+          <w:rFonts w:eastAsiaTheme="minorEastAsia"/>
+        </w:rPr>
+        <w:t>ationskraft und damit die Zentripetalkraft für die Geschwindigkeit der Erde zu gering</w:t>
+      </w:r>
+    </w:p>
+    <w:p>
+      <w:pPr>
+        <w:rPr>
+          <w:rFonts w:eastAsiaTheme="minorEastAsia"/>
+          <w:sz w:val="20"/>
+          <w:szCs w:val="20"/>
+        </w:rPr>
+      </w:pPr>
+      <w:r>
+        <w:rPr>
+          <w:rFonts w:eastAsiaTheme="minorEastAsia"/>
+          <w:sz w:val="20"/>
+          <w:szCs w:val="20"/>
+        </w:rPr>
+        <w:t>Berechnungsfunktion für</w:t>
+      </w:r>
+    </w:p>
+    <w:p>
+      <w:pPr>
+        <w:pStyle w:val="Listenabsatz"/>
+        <w:numPr>
+          <w:ilvl w:val="0"/>
+          <w:numId w:val="5"/>
+        </w:numPr>
+        <w:rPr>
+          <w:rFonts w:eastAsiaTheme="minorEastAsia"/>
+          <w:sz w:val="20"/>
+          <w:szCs w:val="20"/>
+        </w:rPr>
+      </w:pPr>
+      <w:r>
+        <w:rPr>
+          <w:rFonts w:eastAsiaTheme="minorEastAsia"/>
+          <w:sz w:val="20"/>
+          <w:szCs w:val="20"/>
+        </w:rPr>
+        <w:t>A</w:t>
+      </w:r>
+      <w:r>
+        <w:rPr>
+          <w:rFonts w:eastAsiaTheme="minorEastAsia"/>
+          <w:sz w:val="20"/>
+          <w:szCs w:val="20"/>
+        </w:rPr>
+        <w:t>bstand der Körper aus Masse und Geschwindigkeit senkrecht zueinander</w:t>
+      </w:r>
+    </w:p>
+    <w:p>
+      <w:pPr>
+        <w:pStyle w:val="Listenabsatz"/>
+        <w:numPr>
+          <w:ilvl w:val="0"/>
+          <w:numId w:val="5"/>
+        </w:numPr>
+        <w:rPr>
+          <w:rFonts w:eastAsiaTheme="minorEastAsia"/>
+          <w:sz w:val="20"/>
+          <w:szCs w:val="20"/>
+        </w:rPr>
+      </w:pPr>
+      <w:r>
+        <w:rPr>
+          <w:rFonts w:eastAsiaTheme="minorEastAsia"/>
+          <w:sz w:val="20"/>
+          <w:szCs w:val="20"/>
+        </w:rPr>
+        <w:t>Notwendige Geschwindigkeit der Körper für einen gegeben Abstand</w:t>
+      </w:r>
+    </w:p>
+    <w:p>
+      <w:pPr>
+        <w:pStyle w:val="Listenabsatz"/>
+        <w:numPr>
+          <w:ilvl w:val="0"/>
+          <w:numId w:val="5"/>
+        </w:numPr>
+        <w:rPr>
+          <w:rFonts w:eastAsiaTheme="minorEastAsia"/>
+          <w:sz w:val="20"/>
+          <w:szCs w:val="20"/>
+        </w:rPr>
+      </w:pPr>
+      <w:r>
+        <w:rPr>
+          <w:rFonts w:eastAsiaTheme="minorEastAsia"/>
+          <w:sz w:val="20"/>
+          <w:szCs w:val="20"/>
+        </w:rPr>
+        <w:t>Notwendige Masse der Körper (beide gleiche Masse) für gegebenen Abstand und Geschwindigkeit</w:t>
+      </w:r>
+    </w:p>
+    <w:p>
+      <w:pPr>
+        <w:rPr>
+          <w:rFonts w:eastAsiaTheme="minorEastAsia"/>
+          <w:sz w:val="20"/>
+          <w:szCs w:val="20"/>
+        </w:rPr>
+      </w:pPr>
+      <w:r>
+        <w:rPr>
+          <w:rFonts w:eastAsiaTheme="minorEastAsia"/>
+          <w:noProof/>
+          <w:sz w:val="20"/>
+          <w:szCs w:val="20"/>
+        </w:rPr>
+        <mc:AlternateContent>
+          <mc:Choice Requires="wpc">
+            <w:drawing>
+              <wp:anchor distT="0" distB="0" distL="114300" distR="114300" simplePos="0" relativeHeight="251658240" behindDoc="1" locked="0" layoutInCell="1" allowOverlap="1" wp14:anchorId="2575427F" wp14:editId="2718DEF6">
+                <wp:simplePos x="0" y="0"/>
+                <wp:positionH relativeFrom="column">
+                  <wp:posOffset>4222750</wp:posOffset>
+                </wp:positionH>
+                <wp:positionV relativeFrom="paragraph">
+                  <wp:posOffset>100648</wp:posOffset>
+                </wp:positionV>
+                <wp:extent cx="1772463" cy="1601470"/>
+                <wp:effectExtent l="0" t="0" r="0" b="0"/>
+                <wp:wrapNone/>
+                <wp:docPr id="7" name="Zeichenbereich 7"/>
+                <wp:cNvGraphicFramePr>
+                  <a:graphicFrameLocks xmlns:a="http://schemas.openxmlformats.org/drawingml/2006/main" noChangeAspect="1"/>
+                </wp:cNvGraphicFramePr>
+                <a:graphic xmlns:a="http://schemas.openxmlformats.org/drawingml/2006/main">
+                  <a:graphicData uri="http://schemas.microsoft.com/office/word/2010/wordprocessingCanvas">
+                    <wpc:wpc>
+                      <wpc:bg>
+                        <a:solidFill>
+                          <a:prstClr val="white"/>
+                        </a:solidFill>
+                      </wpc:bg>
+                      <wpc:whole/>
+                      <wps:wsp>
+                        <wps:cNvPr id="19" name="Ellipse 19"/>
+                        <wps:cNvSpPr/>
+                        <wps:spPr>
+                          <a:xfrm>
+                            <a:off x="219712" y="210236"/>
+                            <a:ext cx="1172452" cy="1172452"/>
+                          </a:xfrm>
+                          <a:prstGeom prst="ellipse">
+                            <a:avLst/>
+                          </a:prstGeom>
+                          <a:noFill/>
+                          <a:ln w="6350"/>
+                        </wps:spPr>
+                        <wps:style>
+                          <a:lnRef idx="2">
+                            <a:schemeClr val="accent1">
+                              <a:shade val="50000"/>
+                            </a:schemeClr>
+                          </a:lnRef>
+                          <a:fillRef idx="1">
+                            <a:schemeClr val="accent1"/>
+                          </a:fillRef>
+                          <a:effectRef idx="0">
+                            <a:schemeClr val="accent1"/>
+                          </a:effectRef>
+                          <a:fontRef idx="minor">
+                            <a:schemeClr val="lt1"/>
+                          </a:fontRef>
+                        </wps:style>
+                        <wps:bodyPr rot="0" spcFirstLastPara="0" vertOverflow="overflow" horzOverflow="overflow" vert="horz" wrap="square" lIns="91440" tIns="45720" rIns="91440" bIns="45720" numCol="1" spcCol="0" rtlCol="0" fromWordArt="0" anchor="ctr" anchorCtr="0" forceAA="0" compatLnSpc="1">
+                          <a:prstTxWarp prst="textNoShape">
+                            <a:avLst/>
+                          </a:prstTxWarp>
+                          <a:noAutofit/>
+                        </wps:bodyPr>
+                      </wps:wsp>
+                      <wps:wsp>
+                        <wps:cNvPr id="20" name="Ellipse 20"/>
+                        <wps:cNvSpPr/>
+                        <wps:spPr>
+                          <a:xfrm>
+                            <a:off x="186824" y="760095"/>
+                            <a:ext cx="61708" cy="61708"/>
+                          </a:xfrm>
+                          <a:prstGeom prst="ellipse">
+                            <a:avLst/>
+                          </a:prstGeom>
+                        </wps:spPr>
+                        <wps:style>
+                          <a:lnRef idx="2">
+                            <a:schemeClr val="accent1">
+                              <a:shade val="50000"/>
+                            </a:schemeClr>
+                          </a:lnRef>
+                          <a:fillRef idx="1">
+                            <a:schemeClr val="accent1"/>
+                          </a:fillRef>
+                          <a:effectRef idx="0">
+                            <a:schemeClr val="accent1"/>
+                          </a:effectRef>
+                          <a:fontRef idx="minor">
+                            <a:schemeClr val="lt1"/>
+                          </a:fontRef>
+                        </wps:style>
+                        <wps:bodyPr rot="0" spcFirstLastPara="0" vertOverflow="overflow" horzOverflow="overflow" vert="horz" wrap="square" lIns="91440" tIns="45720" rIns="91440" bIns="45720" numCol="1" spcCol="0" rtlCol="0" fromWordArt="0" anchor="ctr" anchorCtr="0" forceAA="0" compatLnSpc="1">
+                          <a:prstTxWarp prst="textNoShape">
+                            <a:avLst/>
+                          </a:prstTxWarp>
+                          <a:noAutofit/>
+                        </wps:bodyPr>
+                      </wps:wsp>
+                      <wps:wsp>
+                        <wps:cNvPr id="22" name="Ellipse 22"/>
+                        <wps:cNvSpPr/>
+                        <wps:spPr>
+                          <a:xfrm>
+                            <a:off x="1356909" y="760095"/>
+                            <a:ext cx="61708" cy="61708"/>
+                          </a:xfrm>
+                          <a:prstGeom prst="ellipse">
+                            <a:avLst/>
+                          </a:prstGeom>
+                        </wps:spPr>
+                        <wps:style>
+                          <a:lnRef idx="2">
+                            <a:schemeClr val="accent1">
+                              <a:shade val="50000"/>
+                            </a:schemeClr>
+                          </a:lnRef>
+                          <a:fillRef idx="1">
+                            <a:schemeClr val="accent1"/>
+                          </a:fillRef>
+                          <a:effectRef idx="0">
+                            <a:schemeClr val="accent1"/>
+                          </a:effectRef>
+                          <a:fontRef idx="minor">
+                            <a:schemeClr val="lt1"/>
+                          </a:fontRef>
+                        </wps:style>
+                        <wps:bodyPr rot="0" spcFirstLastPara="0" vertOverflow="overflow" horzOverflow="overflow" vert="horz" wrap="square" lIns="91440" tIns="45720" rIns="91440" bIns="45720" numCol="1" spcCol="0" rtlCol="0" fromWordArt="0" anchor="ctr" anchorCtr="0" forceAA="0" compatLnSpc="1">
+                          <a:prstTxWarp prst="textNoShape">
+                            <a:avLst/>
+                          </a:prstTxWarp>
+                          <a:noAutofit/>
+                        </wps:bodyPr>
+                      </wps:wsp>
+                      <wps:wsp>
+                        <wps:cNvPr id="23" name="Gerade Verbindung mit Pfeil 23"/>
+                        <wps:cNvCnPr>
+                          <a:stCxn id="22" idx="0"/>
+                        </wps:cNvCnPr>
+                        <wps:spPr>
+                          <a:xfrm flipH="1" flipV="1">
+                            <a:off x="1387043" y="489703"/>
+                            <a:ext cx="360" cy="270329"/>
+                          </a:xfrm>
+                          <a:prstGeom prst="straightConnector1">
+                            <a:avLst/>
+                          </a:prstGeom>
+                          <a:ln>
+                            <a:tailEnd type="triangle"/>
+                          </a:ln>
+                        </wps:spPr>
+                        <wps:style>
+                          <a:lnRef idx="1">
+                            <a:schemeClr val="accent1"/>
+                          </a:lnRef>
+                          <a:fillRef idx="0">
+                            <a:schemeClr val="accent1"/>
+                          </a:fillRef>
+                          <a:effectRef idx="0">
+                            <a:schemeClr val="accent1"/>
+                          </a:effectRef>
+                          <a:fontRef idx="minor">
+                            <a:schemeClr val="tx1"/>
+                          </a:fontRef>
+                        </wps:style>
+                        <wps:bodyPr/>
+                      </wps:wsp>
+                      <wps:wsp>
+                        <wps:cNvPr id="26" name="Gerade Verbindung mit Pfeil 26"/>
+                        <wps:cNvCnPr>
+                          <a:stCxn id="20" idx="4"/>
+                        </wps:cNvCnPr>
+                        <wps:spPr>
+                          <a:xfrm flipH="1">
+                            <a:off x="212349" y="821735"/>
+                            <a:ext cx="5182" cy="279012"/>
+                          </a:xfrm>
+                          <a:prstGeom prst="straightConnector1">
+                            <a:avLst/>
+                          </a:prstGeom>
+                          <a:ln>
+                            <a:tailEnd type="triangle"/>
+                          </a:ln>
+                        </wps:spPr>
+                        <wps:style>
+                          <a:lnRef idx="1">
+                            <a:schemeClr val="accent1"/>
+                          </a:lnRef>
+                          <a:fillRef idx="0">
+                            <a:schemeClr val="accent1"/>
+                          </a:fillRef>
+                          <a:effectRef idx="0">
+                            <a:schemeClr val="accent1"/>
+                          </a:effectRef>
+                          <a:fontRef idx="minor">
+                            <a:schemeClr val="tx1"/>
+                          </a:fontRef>
+                        </wps:style>
+                        <wps:bodyPr/>
+                      </wps:wsp>
+                      <wps:wsp>
+                        <wps:cNvPr id="27" name="Gerade Verbindung mit Pfeil 27"/>
+                        <wps:cNvCnPr/>
+                        <wps:spPr>
+                          <a:xfrm>
+                            <a:off x="814726" y="793059"/>
+                            <a:ext cx="537373" cy="0"/>
+                          </a:xfrm>
+                          <a:prstGeom prst="straightConnector1">
+                            <a:avLst/>
+                          </a:prstGeom>
+                          <a:ln>
+                            <a:tailEnd type="triangle"/>
+                          </a:ln>
+                        </wps:spPr>
+                        <wps:style>
+                          <a:lnRef idx="1">
+                            <a:schemeClr val="accent1"/>
+                          </a:lnRef>
+                          <a:fillRef idx="0">
+                            <a:schemeClr val="accent1"/>
+                          </a:fillRef>
+                          <a:effectRef idx="0">
+                            <a:schemeClr val="accent1"/>
+                          </a:effectRef>
+                          <a:fontRef idx="minor">
+                            <a:schemeClr val="tx1"/>
+                          </a:fontRef>
+                        </wps:style>
+                        <wps:bodyPr/>
+                      </wps:wsp>
+                      <wps:wsp>
+                        <wps:cNvPr id="30" name="Textfeld 30"/>
+                        <wps:cNvSpPr txBox="1"/>
+                        <wps:spPr>
+                          <a:xfrm>
+                            <a:off x="887674" y="612673"/>
+                            <a:ext cx="325747" cy="225418"/>
+                          </a:xfrm>
+                          <a:prstGeom prst="rect">
+                            <a:avLst/>
+                          </a:prstGeom>
+                          <a:noFill/>
+                          <a:ln w="6350">
+                            <a:noFill/>
+                          </a:ln>
+                        </wps:spPr>
+                        <wps:txbx>
+                          <w:txbxContent>
+                            <w:p>
+                              <w:pPr>
+                                <w:rPr>
+                                  <w:sz w:val="16"/>
+                                  <w:szCs w:val="16"/>
+                                </w:rPr>
+                              </w:pPr>
+                              <m:oMathPara>
+                                <m:oMath>
+                                  <m:r>
+                                    <w:rPr>
+                                      <w:rFonts w:ascii="Cambria Math" w:eastAsiaTheme="minorEastAsia" w:hAnsi="Cambria Math"/>
+                                      <w:sz w:val="16"/>
+                                      <w:szCs w:val="16"/>
+                                    </w:rPr>
+                                    <m:t>r</m:t>
+                                  </m:r>
+                                </m:oMath>
+                              </m:oMathPara>
+                            </w:p>
+                          </w:txbxContent>
+                        </wps:txbx>
+                        <wps:bodyPr rot="0" spcFirstLastPara="0" vertOverflow="overflow" horzOverflow="overflow" vert="horz" wrap="square" lIns="91440" tIns="45720" rIns="91440" bIns="45720" numCol="1" spcCol="0" rtlCol="0" fromWordArt="0" anchor="t" anchorCtr="0" forceAA="0" compatLnSpc="1">
+                          <a:prstTxWarp prst="textNoShape">
+                            <a:avLst/>
+                          </a:prstTxWarp>
+                          <a:noAutofit/>
+                        </wps:bodyPr>
+                      </wps:wsp>
+                      <wps:wsp>
+                        <wps:cNvPr id="31" name="Textfeld 31"/>
+                        <wps:cNvSpPr txBox="1"/>
+                        <wps:spPr>
+                          <a:xfrm>
+                            <a:off x="1453391" y="796861"/>
+                            <a:ext cx="136525" cy="151765"/>
+                          </a:xfrm>
+                          <a:prstGeom prst="rect">
+                            <a:avLst/>
+                          </a:prstGeom>
+                          <a:noFill/>
+                          <a:ln w="6350">
+                            <a:noFill/>
+                          </a:ln>
+                        </wps:spPr>
+                        <wps:txbx>
+                          <w:txbxContent>
+                            <w:p>
+                              <w:pPr>
+                                <w:rPr>
+                                  <w:sz w:val="16"/>
+                                  <w:szCs w:val="16"/>
+                                </w:rPr>
+                              </w:pPr>
+                              <m:oMathPara>
+                                <m:oMath>
+                                  <m:sSub>
+                                    <m:sSubPr>
+                                      <m:ctrlPr>
+                                        <w:rPr>
+                                          <w:rFonts w:ascii="Cambria Math" w:eastAsiaTheme="minorEastAsia" w:hAnsi="Cambria Math"/>
+                                          <w:i/>
+                                          <w:sz w:val="16"/>
+                                          <w:szCs w:val="16"/>
+                                        </w:rPr>
+                                      </m:ctrlPr>
+                                    </m:sSubPr>
+                                    <m:e>
+                                      <m:r>
+                                        <w:rPr>
+                                          <w:rFonts w:ascii="Cambria Math" w:eastAsiaTheme="minorEastAsia" w:hAnsi="Cambria Math"/>
+                                          <w:sz w:val="16"/>
+                                          <w:szCs w:val="16"/>
+                                        </w:rPr>
+                                        <m:t>m</m:t>
+                                      </m:r>
+                                    </m:e>
+                                    <m:sub>
+                                      <m:r>
+                                        <w:rPr>
+                                          <w:rFonts w:ascii="Cambria Math" w:eastAsiaTheme="minorEastAsia" w:hAnsi="Cambria Math"/>
+                                          <w:sz w:val="16"/>
+                                          <w:szCs w:val="16"/>
+                                        </w:rPr>
+                                        <m:t>2</m:t>
+                                      </m:r>
+                                    </m:sub>
+                                  </m:sSub>
+                                </m:oMath>
+                              </m:oMathPara>
+                            </w:p>
+                          </w:txbxContent>
+                        </wps:txbx>
+                        <wps:bodyPr rot="0" spcFirstLastPara="0" vertOverflow="overflow" horzOverflow="overflow" vert="horz" wrap="none" lIns="0" tIns="0" rIns="0" bIns="0" numCol="1" spcCol="0" rtlCol="0" fromWordArt="0" anchor="t" anchorCtr="0" forceAA="0" compatLnSpc="1">
+                          <a:prstTxWarp prst="textNoShape">
+                            <a:avLst/>
+                          </a:prstTxWarp>
+                          <a:noAutofit/>
+                        </wps:bodyPr>
+                      </wps:wsp>
+                      <wps:wsp>
+                        <wps:cNvPr id="32" name="Textfeld 31"/>
+                        <wps:cNvSpPr txBox="1"/>
+                        <wps:spPr>
+                          <a:xfrm>
+                            <a:off x="45656" y="612638"/>
+                            <a:ext cx="133350" cy="151130"/>
+                          </a:xfrm>
+                          <a:prstGeom prst="rect">
+                            <a:avLst/>
+                          </a:prstGeom>
+                          <a:noFill/>
+                          <a:ln w="6350">
+                            <a:noFill/>
+                          </a:ln>
+                        </wps:spPr>
+                        <wps:txbx>
+                          <w:txbxContent>
+                            <w:p>
+                              <w:pPr>
+                                <w:spacing w:line="256" w:lineRule="auto"/>
+                                <w:rPr>
+                                  <w:sz w:val="24"/>
+                                  <w:szCs w:val="24"/>
+                                </w:rPr>
+                              </w:pPr>
+                              <m:oMathPara>
+                                <m:oMathParaPr>
+                                  <m:jc m:val="centerGroup"/>
+                                </m:oMathParaPr>
+                                <m:oMath>
+                                  <m:sSub>
+                                    <m:sSubPr>
+                                      <m:ctrlPr>
+                                        <w:rPr>
+                                          <w:rFonts w:ascii="Cambria Math" w:hAnsi="Cambria Math"/>
+                                          <w:i/>
+                                          <w:iCs/>
+                                          <w:sz w:val="16"/>
+                                          <w:szCs w:val="16"/>
+                                        </w:rPr>
+                                      </m:ctrlPr>
+                                    </m:sSubPr>
+                                    <m:e>
+                                      <m:r>
+                                        <w:rPr>
+                                          <w:rFonts w:ascii="Cambria Math" w:eastAsia="Times New Roman" w:hAnsi="Cambria Math"/>
+                                          <w:sz w:val="16"/>
+                                          <w:szCs w:val="16"/>
+                                        </w:rPr>
+                                        <m:t>m</m:t>
+                                      </m:r>
+                                    </m:e>
+                                    <m:sub>
+                                      <m:r>
+                                        <w:rPr>
+                                          <w:rFonts w:ascii="Cambria Math" w:eastAsia="Times New Roman" w:hAnsi="Cambria Math"/>
+                                          <w:sz w:val="16"/>
+                                          <w:szCs w:val="16"/>
+                                        </w:rPr>
+                                        <m:t>1</m:t>
+                                      </m:r>
+                                    </m:sub>
+                                  </m:sSub>
+                                </m:oMath>
+                              </m:oMathPara>
+                            </w:p>
+                          </w:txbxContent>
+                        </wps:txbx>
+                        <wps:bodyPr rot="0" spcFirstLastPara="0" vert="horz" wrap="none" lIns="0" tIns="0" rIns="0" bIns="0" numCol="1" spcCol="0" rtlCol="0" fromWordArt="0" anchor="t" anchorCtr="0" forceAA="0" compatLnSpc="1">
+                          <a:prstTxWarp prst="textNoShape">
+                            <a:avLst/>
+                          </a:prstTxWarp>
+                          <a:noAutofit/>
+                        </wps:bodyPr>
+                      </wps:wsp>
+                      <wps:wsp>
+                        <wps:cNvPr id="33" name="Textfeld 31"/>
+                        <wps:cNvSpPr txBox="1"/>
+                        <wps:spPr>
+                          <a:xfrm>
+                            <a:off x="1440903" y="418125"/>
+                            <a:ext cx="105410" cy="151765"/>
+                          </a:xfrm>
+                          <a:prstGeom prst="rect">
+                            <a:avLst/>
+                          </a:prstGeom>
+                          <a:noFill/>
+                          <a:ln w="6350">
+                            <a:noFill/>
+                          </a:ln>
+                        </wps:spPr>
+                        <wps:txbx>
+                          <w:txbxContent>
+                            <w:p>
+                              <w:pPr>
+                                <w:spacing w:line="256" w:lineRule="auto"/>
+                                <w:rPr>
+                                  <w:sz w:val="24"/>
+                                  <w:szCs w:val="24"/>
+                                </w:rPr>
+                              </w:pPr>
+                              <m:oMathPara>
+                                <m:oMathParaPr>
+                                  <m:jc m:val="centerGroup"/>
+                                </m:oMathParaPr>
+                                <m:oMath>
+                                  <m:sSub>
+                                    <m:sSubPr>
+                                      <m:ctrlPr>
+                                        <w:rPr>
+                                          <w:rFonts w:ascii="Cambria Math" w:hAnsi="Cambria Math"/>
+                                          <w:i/>
+                                          <w:iCs/>
+                                          <w:sz w:val="16"/>
+                                          <w:szCs w:val="16"/>
+                                        </w:rPr>
+                                      </m:ctrlPr>
+                                    </m:sSubPr>
+                                    <m:e>
+                                      <m:r>
+                                        <w:rPr>
+                                          <w:rFonts w:ascii="Cambria Math" w:eastAsia="Times New Roman" w:hAnsi="Cambria Math"/>
+                                          <w:sz w:val="16"/>
+                                          <w:szCs w:val="16"/>
+                                        </w:rPr>
+                                        <m:t>v</m:t>
+                                      </m:r>
+                                    </m:e>
+                                    <m:sub>
+                                      <m:r>
+                                        <w:rPr>
+                                          <w:rFonts w:ascii="Cambria Math" w:hAnsi="Cambria Math"/>
+                                          <w:sz w:val="16"/>
+                                          <w:szCs w:val="16"/>
+                                        </w:rPr>
+                                        <m:t>2</m:t>
+                                      </m:r>
+                                    </m:sub>
+                                  </m:sSub>
+                                </m:oMath>
+                              </m:oMathPara>
+                            </w:p>
+                          </w:txbxContent>
+                        </wps:txbx>
+                        <wps:bodyPr rot="0" spcFirstLastPara="0" vert="horz" wrap="none" lIns="0" tIns="0" rIns="0" bIns="0" numCol="1" spcCol="0" rtlCol="0" fromWordArt="0" anchor="t" anchorCtr="0" forceAA="0" compatLnSpc="1">
+                          <a:prstTxWarp prst="textNoShape">
+                            <a:avLst/>
+                          </a:prstTxWarp>
+                          <a:noAutofit/>
+                        </wps:bodyPr>
+                      </wps:wsp>
+                      <wps:wsp>
+                        <wps:cNvPr id="34" name="Textfeld 31"/>
+                        <wps:cNvSpPr txBox="1"/>
+                        <wps:spPr>
+                          <a:xfrm>
+                            <a:off x="50539" y="1037250"/>
+                            <a:ext cx="103505" cy="151765"/>
+                          </a:xfrm>
+                          <a:prstGeom prst="rect">
+                            <a:avLst/>
+                          </a:prstGeom>
+                          <a:noFill/>
+                          <a:ln w="6350">
+                            <a:noFill/>
+                          </a:ln>
+                        </wps:spPr>
+                        <wps:txbx>
+                          <w:txbxContent>
+                            <w:p>
+                              <w:pPr>
+                                <w:spacing w:line="256" w:lineRule="auto"/>
+                                <w:rPr>
+                                  <w:sz w:val="24"/>
+                                  <w:szCs w:val="24"/>
+                                </w:rPr>
+                              </w:pPr>
+                              <m:oMathPara>
+                                <m:oMathParaPr>
+                                  <m:jc m:val="centerGroup"/>
+                                </m:oMathParaPr>
+                                <m:oMath>
+                                  <m:sSub>
+                                    <m:sSubPr>
+                                      <m:ctrlPr>
+                                        <w:rPr>
+                                          <w:rFonts w:ascii="Cambria Math" w:hAnsi="Cambria Math"/>
+                                          <w:i/>
+                                          <w:iCs/>
+                                          <w:sz w:val="16"/>
+                                          <w:szCs w:val="16"/>
+                                        </w:rPr>
+                                      </m:ctrlPr>
+                                    </m:sSubPr>
+                                    <m:e>
+                                      <m:r>
+                                        <w:rPr>
+                                          <w:rFonts w:ascii="Cambria Math" w:eastAsia="Times New Roman" w:hAnsi="Cambria Math"/>
+                                          <w:sz w:val="16"/>
+                                          <w:szCs w:val="16"/>
+                                        </w:rPr>
+                                        <m:t>v</m:t>
+                                      </m:r>
+                                    </m:e>
+                                    <m:sub>
+                                      <m:r>
+                                        <w:rPr>
+                                          <w:rFonts w:ascii="Cambria Math" w:hAnsi="Cambria Math"/>
+                                          <w:sz w:val="16"/>
+                                          <w:szCs w:val="16"/>
+                                        </w:rPr>
+                                        <m:t>1</m:t>
+                                      </m:r>
+                                    </m:sub>
+                                  </m:sSub>
+                                </m:oMath>
+                              </m:oMathPara>
+                            </w:p>
+                          </w:txbxContent>
+                        </wps:txbx>
+                        <wps:bodyPr rot="0" spcFirstLastPara="0" vert="horz" wrap="none" lIns="0" tIns="0" rIns="0" bIns="0" numCol="1" spcCol="0" rtlCol="0" fromWordArt="0" anchor="t" anchorCtr="0" forceAA="0" compatLnSpc="1">
+                          <a:prstTxWarp prst="textNoShape">
+                            <a:avLst/>
+                          </a:prstTxWarp>
+                          <a:noAutofit/>
+                        </wps:bodyPr>
+                      </wps:wsp>
+                    </wpc:wpc>
+                  </a:graphicData>
+                </a:graphic>
+                <wp14:sizeRelH relativeFrom="margin">
+                  <wp14:pctWidth>0</wp14:pctWidth>
+                </wp14:sizeRelH>
+                <wp14:sizeRelV relativeFrom="margin">
+                  <wp14:pctHeight>0</wp14:pctHeight>
+                </wp14:sizeRelV>
+              </wp:anchor>
+            </w:drawing>
+          </mc:Choice>
+          <mc:Fallback>
+            <w:pict>
+              <v:group w14:anchorId="2575427F" id="Zeichenbereich 7" o:spid="_x0000_s1039" editas="canvas" style="position:absolute;margin-left:332.5pt;margin-top:7.95pt;width:139.55pt;height:126.1pt;z-index:-251658240;mso-position-horizontal-relative:text;mso-position-vertical-relative:text;mso-width-relative:margin;mso-height-relative:margin" coordsize="17722,16014" o:gfxdata="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">
+                <v:shape id="_x0000_s1040" type="#_x0000_t75" style="position:absolute;width:17722;height:16014;visibility:visible;mso-wrap-style:square" filled="t">
+                  <v:fill o:detectmouseclick="t"/>
+                  <v:path o:connecttype="none"/>
+                </v:shape>
+                <v:oval id="Ellipse 19" o:spid="_x0000_s1041" style="position:absolute;left:2197;top:2102;width:11724;height:11724;visibility:visible;mso-wrap-style:square;v-text-anchor:middle" o:gfxdata="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" filled="f" strokecolor="#1f3763 [1604]" strokeweight=".5pt">
+                  <v:stroke joinstyle="miter"/>
+                </v:oval>
+                <v:oval id="Ellipse 20" o:spid="_x0000_s1042" style="position:absolute;left:1868;top:7600;width:617;height:618;visibility:visible;mso-wrap-style:square;v-text-anchor:middle" o:gfxdata="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" fillcolor="#4472c4 [3204]" strokecolor="#1f3763 [1604]" strokeweight="1pt">
+                  <v:stroke joinstyle="miter"/>
+                </v:oval>
+                <v:oval id="Ellipse 22" o:spid="_x0000_s1043" style="position:absolute;left:13569;top:7600;width:617;height:618;visibility:visible;mso-wrap-style:square;v-text-anchor:middle" o:gfxdata="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" fillcolor="#4472c4 [3204]" strokecolor="#1f3763 [1604]" strokeweight="1pt">
+                  <v:stroke joinstyle="miter"/>
+                </v:oval>
+                <v:shapetype id="_x0000_t32" coordsize="21600,21600" o:spt="32" o:oned="t" path="m,l21600,21600e" filled="f">
+                  <v:path arrowok="t" fillok="f" o:connecttype="none"/>
+                  <o:lock v:ext="edit" shapetype="t"/>
+                </v:shapetype>
+                <v:shape id="Gerade Verbindung mit Pfeil 23" o:spid="_x0000_s1044" type="#_x0000_t32" style="position:absolute;left:13870;top:4897;width:4;height:2703;flip:x y;visibility:visible;mso-wrap-style:square" o:connectortype="straight" o:gfxdata="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" strokecolor="#4472c4 [3204]" strokeweight=".5pt">
+                  <v:stroke endarrow="block" joinstyle="miter"/>
+                </v:shape>
+                <v:shape id="Gerade Verbindung mit Pfeil 26" o:spid="_x0000_s1045" type="#_x0000_t32" style="position:absolute;left:2123;top:8217;width:52;height:2790;flip:x;visibility:visible;mso-wrap-style:square" o:connectortype="straight" o:gfxdata="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" strokecolor="#4472c4 [3204]" strokeweight=".5pt">
+                  <v:stroke endarrow="block" joinstyle="miter"/>
+                </v:shape>
+                <v:shape id="Gerade Verbindung mit Pfeil 27" o:spid="_x0000_s1046" type="#_x0000_t32" style="position:absolute;left:8147;top:7930;width:5373;height:0;visibility:visible;mso-wrap-style:square" o:connectortype="straight" o:gfxdata="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" strokecolor="#4472c4 [3204]" strokeweight=".5pt">
+                  <v:stroke endarrow="block" joinstyle="miter"/>
+                </v:shape>
+                <v:shape id="Textfeld 30" o:spid="_x0000_s1047" type="#_x0000_t202" style="position:absolute;left:8876;top:6126;width:3258;height:2254;visibility:visible;mso-wrap-style:square;v-text-anchor:top" o:gfxdata="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" filled="f" stroked="f" strokeweight=".5pt">
+                  <v:textbox>
+                    <w:txbxContent>
+                      <w:p>
+                        <w:pPr>
+                          <w:rPr>
+                            <w:sz w:val="16"/>
+                            <w:szCs w:val="16"/>
+                          </w:rPr>
+                        </w:pPr>
+                        <m:oMathPara>
+                          <m:oMath>
+                            <m:r>
+                              <w:rPr>
+                                <w:rFonts w:ascii="Cambria Math" w:eastAsiaTheme="minorEastAsia" w:hAnsi="Cambria Math"/>
+                                <w:sz w:val="16"/>
+                                <w:szCs w:val="16"/>
+                              </w:rPr>
+                              <m:t>r</m:t>
+                            </m:r>
+                          </m:oMath>
+                        </m:oMathPara>
+                      </w:p>
+                    </w:txbxContent>
+                  </v:textbox>
+                </v:shape>
+                <v:shape id="Textfeld 31" o:spid="_x0000_s1048" type="#_x0000_t202" style="position:absolute;left:14533;top:7968;width:1366;height:1518;visibility:visible;mso-wrap-style:none;v-text-anchor:top" o:gfxdata="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" filled="f" stroked="f" strokeweight=".5pt">
+                  <v:textbox inset="0,0,0,0">
+                    <w:txbxContent>
+                      <w:p>
+                        <w:pPr>
+                          <w:rPr>
+                            <w:sz w:val="16"/>
+                            <w:szCs w:val="16"/>
+                          </w:rPr>
+                        </w:pPr>
+                        <m:oMathPara>
+                          <m:oMath>
+                            <m:sSub>
+                              <m:sSubPr>
+                                <m:ctrlPr>
+                                  <w:rPr>
+                                    <w:rFonts w:ascii="Cambria Math" w:eastAsiaTheme="minorEastAsia" w:hAnsi="Cambria Math"/>
+                                    <w:i/>
+                                    <w:sz w:val="16"/>
+                                    <w:szCs w:val="16"/>
+                                  </w:rPr>
+                                </m:ctrlPr>
+                              </m:sSubPr>
+                              <m:e>
+                                <m:r>
+                                  <w:rPr>
+                                    <w:rFonts w:ascii="Cambria Math" w:eastAsiaTheme="minorEastAsia" w:hAnsi="Cambria Math"/>
+                                    <w:sz w:val="16"/>
+                                    <w:szCs w:val="16"/>
+                                  </w:rPr>
+                                  <m:t>m</m:t>
+                                </m:r>
+                              </m:e>
+                              <m:sub>
+                                <m:r>
+                                  <w:rPr>
+                                    <w:rFonts w:ascii="Cambria Math" w:eastAsiaTheme="minorEastAsia" w:hAnsi="Cambria Math"/>
+                                    <w:sz w:val="16"/>
+                                    <w:szCs w:val="16"/>
+                                  </w:rPr>
+                                  <m:t>2</m:t>
+                                </m:r>
+                              </m:sub>
+                            </m:sSub>
+                          </m:oMath>
+                        </m:oMathPara>
+                      </w:p>
+                    </w:txbxContent>
+                  </v:textbox>
+                </v:shape>
+                <v:shape id="Textfeld 31" o:spid="_x0000_s1049" type="#_x0000_t202" style="position:absolute;left:456;top:6126;width:1334;height:1511;visibility:visible;mso-wrap-style:none;v-text-anchor:top" o:gfxdata="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" filled="f" stroked="f" strokeweight=".5pt">
+                  <v:textbox inset="0,0,0,0">
+                    <w:txbxContent>
+                      <w:p>
+                        <w:pPr>
+                          <w:spacing w:line="256" w:lineRule="auto"/>
+                          <w:rPr>
+                            <w:sz w:val="24"/>
+                            <w:szCs w:val="24"/>
+                          </w:rPr>
+                        </w:pPr>
+                        <m:oMathPara>
+                          <m:oMathParaPr>
+                            <m:jc m:val="centerGroup"/>
+                          </m:oMathParaPr>
+                          <m:oMath>
+                            <m:sSub>
+                              <m:sSubPr>
+                                <m:ctrlPr>
+                                  <w:rPr>
+                                    <w:rFonts w:ascii="Cambria Math" w:hAnsi="Cambria Math"/>
+                                    <w:i/>
+                                    <w:iCs/>
+                                    <w:sz w:val="16"/>
+                                    <w:szCs w:val="16"/>
+                                  </w:rPr>
+                                </m:ctrlPr>
+                              </m:sSubPr>
+                              <m:e>
+                                <m:r>
+                                  <w:rPr>
+                                    <w:rFonts w:ascii="Cambria Math" w:eastAsia="Times New Roman" w:hAnsi="Cambria Math"/>
+                                    <w:sz w:val="16"/>
+                                    <w:szCs w:val="16"/>
+                                  </w:rPr>
+                                  <m:t>m</m:t>
+                                </m:r>
+                              </m:e>
+                              <m:sub>
+                                <m:r>
+                                  <w:rPr>
+                                    <w:rFonts w:ascii="Cambria Math" w:eastAsia="Times New Roman" w:hAnsi="Cambria Math"/>
+                                    <w:sz w:val="16"/>
+                                    <w:szCs w:val="16"/>
+                                  </w:rPr>
+                                  <m:t>1</m:t>
+                                </m:r>
+                              </m:sub>
+                            </m:sSub>
+                          </m:oMath>
+                        </m:oMathPara>
+                      </w:p>
+                    </w:txbxContent>
+                  </v:textbox>
+                </v:shape>
+                <v:shape id="Textfeld 31" o:spid="_x0000_s1050" type="#_x0000_t202" style="position:absolute;left:14409;top:4181;width:1054;height:1517;visibility:visible;mso-wrap-style:none;v-text-anchor:top" o:gfxdata="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" filled="f" stroked="f" strokeweight=".5pt">
+                  <v:textbox inset="0,0,0,0">
+                    <w:txbxContent>
+                      <w:p>
+                        <w:pPr>
+                          <w:spacing w:line="256" w:lineRule="auto"/>
+                          <w:rPr>
+                            <w:sz w:val="24"/>
+                            <w:szCs w:val="24"/>
+                          </w:rPr>
+                        </w:pPr>
+                        <m:oMathPara>
+                          <m:oMathParaPr>
+                            <m:jc m:val="centerGroup"/>
+                          </m:oMathParaPr>
+                          <m:oMath>
+                            <m:sSub>
+                              <m:sSubPr>
+                                <m:ctrlPr>
+                                  <w:rPr>
+                                    <w:rFonts w:ascii="Cambria Math" w:hAnsi="Cambria Math"/>
+                                    <w:i/>
+                                    <w:iCs/>
+                                    <w:sz w:val="16"/>
+                                    <w:szCs w:val="16"/>
+                                  </w:rPr>
+                                </m:ctrlPr>
+                              </m:sSubPr>
+                              <m:e>
+                                <m:r>
+                                  <w:rPr>
+                                    <w:rFonts w:ascii="Cambria Math" w:eastAsia="Times New Roman" w:hAnsi="Cambria Math"/>
+                                    <w:sz w:val="16"/>
+                                    <w:szCs w:val="16"/>
+                                  </w:rPr>
+                                  <m:t>v</m:t>
+                                </m:r>
+                              </m:e>
+                              <m:sub>
+                                <m:r>
+                                  <w:rPr>
+                                    <w:rFonts w:ascii="Cambria Math" w:hAnsi="Cambria Math"/>
+                                    <w:sz w:val="16"/>
+                                    <w:szCs w:val="16"/>
+                                  </w:rPr>
+                                  <m:t>2</m:t>
+                                </m:r>
+                              </m:sub>
+                            </m:sSub>
+                          </m:oMath>
+                        </m:oMathPara>
+                      </w:p>
+                    </w:txbxContent>
+                  </v:textbox>
+                </v:shape>
+                <v:shape id="Textfeld 31" o:spid="_x0000_s1051" type="#_x0000_t202" style="position:absolute;left:505;top:10372;width:1035;height:1518;visibility:visible;mso-wrap-style:none;v-text-anchor:top" o:gfxdata="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" filled="f" stroked="f" strokeweight=".5pt">
+                  <v:textbox inset="0,0,0,0">
+                    <w:txbxContent>
+                      <w:p>
+                        <w:pPr>
+                          <w:spacing w:line="256" w:lineRule="auto"/>
+                          <w:rPr>
+                            <w:sz w:val="24"/>
+                            <w:szCs w:val="24"/>
+                          </w:rPr>
+                        </w:pPr>
+                        <m:oMathPara>
+                          <m:oMathParaPr>
+                            <m:jc m:val="centerGroup"/>
+                          </m:oMathParaPr>
+                          <m:oMath>
+                            <m:sSub>
+                              <m:sSubPr>
+                                <m:ctrlPr>
+                                  <w:rPr>
+                                    <w:rFonts w:ascii="Cambria Math" w:hAnsi="Cambria Math"/>
+                                    <w:i/>
+                                    <w:iCs/>
+                                    <w:sz w:val="16"/>
+                                    <w:szCs w:val="16"/>
+                                  </w:rPr>
+                                </m:ctrlPr>
+                              </m:sSubPr>
+                              <m:e>
+                                <m:r>
+                                  <w:rPr>
+                                    <w:rFonts w:ascii="Cambria Math" w:eastAsia="Times New Roman" w:hAnsi="Cambria Math"/>
+                                    <w:sz w:val="16"/>
+                                    <w:szCs w:val="16"/>
+                                  </w:rPr>
+                                  <m:t>v</m:t>
+                                </m:r>
+                              </m:e>
+                              <m:sub>
+                                <m:r>
+                                  <w:rPr>
+                                    <w:rFonts w:ascii="Cambria Math" w:hAnsi="Cambria Math"/>
+                                    <w:sz w:val="16"/>
+                                    <w:szCs w:val="16"/>
+                                  </w:rPr>
+                                  <m:t>1</m:t>
+                                </m:r>
+                              </m:sub>
+                            </m:sSub>
+                          </m:oMath>
+                        </m:oMathPara>
+                      </w:p>
+                    </w:txbxContent>
+                  </v:textbox>
+                </v:shape>
+              </v:group>
+            </w:pict>
+          </mc:Fallback>
+        </mc:AlternateContent>
+      </w:r>
+      <w:r>
+        <w:rPr>
+          <w:rFonts w:eastAsiaTheme="minorEastAsia"/>
+          <w:sz w:val="20"/>
+          <w:szCs w:val="20"/>
+        </w:rPr>
+        <w:t>Zu 1)</w:t>
+      </w:r>
+    </w:p>
+    <w:p>
+      <w:pPr>
+        <w:rPr>
+          <w:rFonts w:eastAsiaTheme="minorEastAsia"/>
+          <w:sz w:val="20"/>
+          <w:szCs w:val="20"/>
+        </w:rPr>
+      </w:pPr>
+      <m:oMathPara>
+        <m:oMath>
+          <m:f>
+            <m:fPr>
+              <m:ctrlPr>
+                <w:rPr>
+                  <w:rFonts w:ascii="Cambria Math" w:eastAsiaTheme="minorEastAsia" w:hAnsi="Cambria Math"/>
+                  <w:i/>
+                  <w:sz w:val="20"/>
+                  <w:szCs w:val="20"/>
+                </w:rPr>
+              </m:ctrlPr>
+            </m:fPr>
+            <m:num>
+              <m:sSub>
+                <m:sSubPr>
+                  <m:ctrlPr>
+                    <w:rPr>
+                      <w:rFonts w:ascii="Cambria Math" w:eastAsiaTheme="minorEastAsia" w:hAnsi="Cambria Math"/>
+                      <w:i/>
+                      <w:sz w:val="20"/>
+                      <w:szCs w:val="20"/>
+                    </w:rPr>
+                  </m:ctrlPr>
+                </m:sSubPr>
+                <m:e>
+                  <m:r>
+                    <w:rPr>
+                      <w:rFonts w:ascii="Cambria Math" w:eastAsiaTheme="minorEastAsia" w:hAnsi="Cambria Math"/>
+                      <w:sz w:val="20"/>
+                      <w:szCs w:val="20"/>
+                    </w:rPr>
+                    <m:t>m</m:t>
+                  </m:r>
+                </m:e>
+                <m:sub>
+                  <m:r>
+                    <w:rPr>
+                      <w:rFonts w:ascii="Cambria Math" w:eastAsiaTheme="minorEastAsia" w:hAnsi="Cambria Math"/>
+                      <w:sz w:val="20"/>
+                      <w:szCs w:val="20"/>
+                    </w:rPr>
+                    <m:t>1</m:t>
+                  </m:r>
+                </m:sub>
+              </m:sSub>
+              <m:sSubSup>
+                <m:sSubSupPr>
+                  <m:ctrlPr>
+                    <w:rPr>
+                      <w:rFonts w:ascii="Cambria Math" w:eastAsiaTheme="minorEastAsia" w:hAnsi="Cambria Math"/>
+                      <w:i/>
+                      <w:sz w:val="20"/>
+                      <w:szCs w:val="20"/>
+                    </w:rPr>
+                  </m:ctrlPr>
+                </m:sSubSupPr>
+                <m:e>
+                  <m:r>
+                    <w:rPr>
+                      <w:rFonts w:ascii="Cambria Math" w:eastAsiaTheme="minorEastAsia" w:hAnsi="Cambria Math"/>
+                      <w:sz w:val="20"/>
+                      <w:szCs w:val="20"/>
+                    </w:rPr>
+                    <m:t>v</m:t>
+                  </m:r>
+                </m:e>
+                <m:sub>
+                  <m:r>
+                    <w:rPr>
+                      <w:rFonts w:ascii="Cambria Math" w:eastAsiaTheme="minorEastAsia" w:hAnsi="Cambria Math"/>
+                      <w:sz w:val="20"/>
+                      <w:szCs w:val="20"/>
+                    </w:rPr>
+                    <m:t>1</m:t>
+                  </m:r>
+                </m:sub>
+                <m:sup>
+                  <m:r>
+                    <w:rPr>
+                      <w:rFonts w:ascii="Cambria Math" w:eastAsiaTheme="minorEastAsia" w:hAnsi="Cambria Math"/>
+                      <w:sz w:val="20"/>
+                      <w:szCs w:val="20"/>
+                    </w:rPr>
+                    <m:t>2</m:t>
+                  </m:r>
+                </m:sup>
+              </m:sSubSup>
+            </m:num>
+            <m:den>
+              <m:r>
+                <w:rPr>
+                  <w:rFonts w:ascii="Cambria Math" w:eastAsiaTheme="minorEastAsia" w:hAnsi="Cambria Math"/>
+                  <w:sz w:val="20"/>
+                  <w:szCs w:val="20"/>
+                </w:rPr>
+                <m:t>r</m:t>
+              </m:r>
+            </m:den>
+          </m:f>
+          <m:r>
+            <w:rPr>
+              <w:rFonts w:ascii="Cambria Math" w:eastAsiaTheme="minorEastAsia" w:hAnsi="Cambria Math"/>
+              <w:sz w:val="20"/>
+              <w:szCs w:val="20"/>
+            </w:rPr>
+            <m:t>=</m:t>
+          </m:r>
+          <m:f>
+            <m:fPr>
+              <m:ctrlPr>
+                <w:rPr>
+                  <w:rFonts w:ascii="Cambria Math" w:eastAsiaTheme="minorEastAsia" w:hAnsi="Cambria Math"/>
+                  <w:i/>
+                  <w:sz w:val="20"/>
+                  <w:szCs w:val="20"/>
+                </w:rPr>
+              </m:ctrlPr>
+            </m:fPr>
+            <m:num>
+              <m:r>
+                <w:rPr>
+                  <w:rFonts w:ascii="Cambria Math" w:eastAsiaTheme="minorEastAsia" w:hAnsi="Cambria Math"/>
+                  <w:sz w:val="20"/>
+                  <w:szCs w:val="20"/>
+                </w:rPr>
+                <m:t>G</m:t>
+              </m:r>
+              <m:sSub>
+                <m:sSubPr>
+                  <m:ctrlPr>
+                    <w:rPr>
+                      <w:rFonts w:ascii="Cambria Math" w:eastAsiaTheme="minorEastAsia" w:hAnsi="Cambria Math"/>
+                      <w:i/>
+                      <w:sz w:val="20"/>
+                      <w:szCs w:val="20"/>
+                    </w:rPr>
+                  </m:ctrlPr>
+                </m:sSubPr>
+                <m:e>
+                  <m:r>
+                    <w:rPr>
+                      <w:rFonts w:ascii="Cambria Math" w:eastAsiaTheme="minorEastAsia" w:hAnsi="Cambria Math"/>
+                      <w:sz w:val="20"/>
+                      <w:szCs w:val="20"/>
+                    </w:rPr>
+                    <m:t>m</m:t>
+                  </m:r>
+                </m:e>
+                <m:sub>
+                  <m:r>
+                    <w:rPr>
+                      <w:rFonts w:ascii="Cambria Math" w:eastAsiaTheme="minorEastAsia" w:hAnsi="Cambria Math"/>
+                      <w:sz w:val="20"/>
+                      <w:szCs w:val="20"/>
+                    </w:rPr>
+                    <m:t>1</m:t>
+                  </m:r>
+                </m:sub>
+              </m:sSub>
+              <m:sSub>
+                <m:sSubPr>
+                  <m:ctrlPr>
+                    <w:rPr>
+                      <w:rFonts w:ascii="Cambria Math" w:eastAsiaTheme="minorEastAsia" w:hAnsi="Cambria Math"/>
+                      <w:i/>
+                      <w:sz w:val="20"/>
+                      <w:szCs w:val="20"/>
+                    </w:rPr>
+                  </m:ctrlPr>
+                </m:sSubPr>
+                <m:e>
+                  <m:r>
+                    <w:rPr>
+                      <w:rFonts w:ascii="Cambria Math" w:eastAsiaTheme="minorEastAsia" w:hAnsi="Cambria Math"/>
+                      <w:sz w:val="20"/>
+                      <w:szCs w:val="20"/>
+                    </w:rPr>
+                    <m:t>m</m:t>
+                  </m:r>
+                </m:e>
+                <m:sub>
+                  <m:r>
+                    <w:rPr>
+                      <w:rFonts w:ascii="Cambria Math" w:eastAsiaTheme="minorEastAsia" w:hAnsi="Cambria Math"/>
+                      <w:sz w:val="20"/>
+                      <w:szCs w:val="20"/>
+                    </w:rPr>
+                    <m:t>2</m:t>
+                  </m:r>
+                </m:sub>
+              </m:sSub>
+            </m:num>
+            <m:den>
+              <m:sSup>
+                <m:sSupPr>
+                  <m:ctrlPr>
+                    <w:rPr>
+                      <w:rFonts w:ascii="Cambria Math" w:eastAsiaTheme="minorEastAsia" w:hAnsi="Cambria Math"/>
+                      <w:i/>
+                      <w:sz w:val="20"/>
+                      <w:szCs w:val="20"/>
+                    </w:rPr>
+                  </m:ctrlPr>
+                </m:sSupPr>
+                <m:e>
+                  <m:r>
+                    <w:rPr>
+                      <w:rFonts w:ascii="Cambria Math" w:eastAsiaTheme="minorEastAsia" w:hAnsi="Cambria Math"/>
+                      <w:sz w:val="20"/>
+                      <w:szCs w:val="20"/>
+                    </w:rPr>
+                    <m:t>(2</m:t>
+                  </m:r>
+                  <m:r>
+                    <w:rPr>
+                      <w:rFonts w:ascii="Cambria Math" w:eastAsiaTheme="minorEastAsia" w:hAnsi="Cambria Math"/>
+                      <w:sz w:val="20"/>
+                      <w:szCs w:val="20"/>
+                    </w:rPr>
+                    <m:t>r</m:t>
+                  </m:r>
+                  <m:r>
+                    <w:rPr>
+                      <w:rFonts w:ascii="Cambria Math" w:eastAsiaTheme="minorEastAsia" w:hAnsi="Cambria Math"/>
+                      <w:sz w:val="20"/>
+                      <w:szCs w:val="20"/>
+                    </w:rPr>
+                    <m:t>)</m:t>
+                  </m:r>
+                </m:e>
+                <m:sup>
+                  <m:r>
+                    <w:rPr>
+                      <w:rFonts w:ascii="Cambria Math" w:eastAsiaTheme="minorEastAsia" w:hAnsi="Cambria Math"/>
+                      <w:sz w:val="20"/>
+                      <w:szCs w:val="20"/>
+                    </w:rPr>
+                    <m:t>2</m:t>
+                  </m:r>
+                </m:sup>
+              </m:sSup>
+            </m:den>
+          </m:f>
+          <m:r>
+            <w:rPr>
+              <w:rFonts w:ascii="Cambria Math" w:eastAsiaTheme="minorEastAsia" w:hAnsi="Cambria Math"/>
+              <w:sz w:val="20"/>
+              <w:szCs w:val="20"/>
+            </w:rPr>
+            <m:t>=</m:t>
+          </m:r>
+          <m:f>
+            <m:fPr>
+              <m:ctrlPr>
+                <w:rPr>
+                  <w:rFonts w:ascii="Cambria Math" w:eastAsiaTheme="minorEastAsia" w:hAnsi="Cambria Math"/>
+                  <w:i/>
+                  <w:sz w:val="20"/>
+                  <w:szCs w:val="20"/>
+                </w:rPr>
+              </m:ctrlPr>
+            </m:fPr>
+            <m:num>
+              <m:r>
+                <w:rPr>
+                  <w:rFonts w:ascii="Cambria Math" w:eastAsiaTheme="minorEastAsia" w:hAnsi="Cambria Math"/>
+                  <w:sz w:val="20"/>
+                  <w:szCs w:val="20"/>
+                </w:rPr>
+                <m:t>G</m:t>
+              </m:r>
+              <m:sSub>
+                <m:sSubPr>
+                  <m:ctrlPr>
+                    <w:rPr>
+                      <w:rFonts w:ascii="Cambria Math" w:eastAsiaTheme="minorEastAsia" w:hAnsi="Cambria Math"/>
+                      <w:i/>
+                      <w:sz w:val="20"/>
+                      <w:szCs w:val="20"/>
+                    </w:rPr>
+                  </m:ctrlPr>
+                </m:sSubPr>
+                <m:e>
+                  <m:r>
+                    <w:rPr>
+                      <w:rFonts w:ascii="Cambria Math" w:eastAsiaTheme="minorEastAsia" w:hAnsi="Cambria Math"/>
+                      <w:sz w:val="20"/>
+                      <w:szCs w:val="20"/>
+                    </w:rPr>
+                    <m:t>m</m:t>
+                  </m:r>
+                </m:e>
+                <m:sub>
+                  <m:r>
+                    <w:rPr>
+                      <w:rFonts w:ascii="Cambria Math" w:eastAsiaTheme="minorEastAsia" w:hAnsi="Cambria Math"/>
+                      <w:sz w:val="20"/>
+                      <w:szCs w:val="20"/>
+                    </w:rPr>
+                    <m:t>1</m:t>
+                  </m:r>
+                </m:sub>
+              </m:sSub>
+              <m:sSub>
+                <m:sSubPr>
+                  <m:ctrlPr>
+                    <w:rPr>
+                      <w:rFonts w:ascii="Cambria Math" w:eastAsiaTheme="minorEastAsia" w:hAnsi="Cambria Math"/>
+                      <w:i/>
+                      <w:sz w:val="20"/>
+                      <w:szCs w:val="20"/>
+                    </w:rPr>
+                  </m:ctrlPr>
+                </m:sSubPr>
+                <m:e>
+                  <m:r>
+                    <w:rPr>
+                      <w:rFonts w:ascii="Cambria Math" w:eastAsiaTheme="minorEastAsia" w:hAnsi="Cambria Math"/>
+                      <w:sz w:val="20"/>
+                      <w:szCs w:val="20"/>
+                    </w:rPr>
+                    <m:t>m</m:t>
+                  </m:r>
+                </m:e>
+                <m:sub>
+                  <m:r>
+                    <w:rPr>
+                      <w:rFonts w:ascii="Cambria Math" w:eastAsiaTheme="minorEastAsia" w:hAnsi="Cambria Math"/>
+                      <w:sz w:val="20"/>
+                      <w:szCs w:val="20"/>
+                    </w:rPr>
+                    <m:t>2</m:t>
+                  </m:r>
+                </m:sub>
+              </m:sSub>
+            </m:num>
+            <m:den>
+              <m:sSup>
+                <m:sSupPr>
+                  <m:ctrlPr>
+                    <w:rPr>
+                      <w:rFonts w:ascii="Cambria Math" w:eastAsiaTheme="minorEastAsia" w:hAnsi="Cambria Math"/>
+                      <w:i/>
+                      <w:sz w:val="20"/>
+                      <w:szCs w:val="20"/>
+                    </w:rPr>
+                  </m:ctrlPr>
+                </m:sSupPr>
+                <m:e>
+                  <m:r>
+                    <w:rPr>
+                      <w:rFonts w:ascii="Cambria Math" w:eastAsiaTheme="minorEastAsia" w:hAnsi="Cambria Math"/>
+                      <w:sz w:val="20"/>
+                      <w:szCs w:val="20"/>
+                    </w:rPr>
+                    <m:t>4</m:t>
+                  </m:r>
+                  <m:r>
+                    <w:rPr>
+                      <w:rFonts w:ascii="Cambria Math" w:eastAsiaTheme="minorEastAsia" w:hAnsi="Cambria Math"/>
+                      <w:sz w:val="20"/>
+                      <w:szCs w:val="20"/>
+                    </w:rPr>
+                    <m:t>r</m:t>
+                  </m:r>
+                </m:e>
+                <m:sup>
+                  <m:r>
+                    <w:rPr>
+                      <w:rFonts w:ascii="Cambria Math" w:eastAsiaTheme="minorEastAsia" w:hAnsi="Cambria Math"/>
+                      <w:sz w:val="20"/>
+                      <w:szCs w:val="20"/>
+                    </w:rPr>
+                    <m:t>2</m:t>
+                  </m:r>
+                </m:sup>
+              </m:sSup>
+            </m:den>
+          </m:f>
+          <m:r>
+            <m:rPr>
+              <m:sty m:val="p"/>
+            </m:rPr>
+            <w:rPr>
+              <w:rFonts w:ascii="Cambria Math" w:eastAsiaTheme="minorEastAsia" w:hAnsi="Cambria Math"/>
+              <w:sz w:val="20"/>
+              <w:szCs w:val="20"/>
+            </w:rPr>
+            <w:br/>
+          </m:r>
+        </m:oMath>
+        <m:oMath>
+          <m:sSubSup>
+            <m:sSubSupPr>
+              <m:ctrlPr>
+                <w:rPr>
+                  <w:rFonts w:ascii="Cambria Math" w:eastAsiaTheme="minorEastAsia" w:hAnsi="Cambria Math"/>
+                  <w:i/>
+                  <w:sz w:val="20"/>
+                  <w:szCs w:val="20"/>
+                </w:rPr>
+              </m:ctrlPr>
+            </m:sSubSupPr>
+            <m:e>
+              <m:r>
+                <w:rPr>
+                  <w:rFonts w:ascii="Cambria Math" w:eastAsiaTheme="minorEastAsia" w:hAnsi="Cambria Math"/>
+                  <w:sz w:val="20"/>
+                  <w:szCs w:val="20"/>
+                </w:rPr>
+                <m:t>v</m:t>
+              </m:r>
+            </m:e>
+            <m:sub>
+              <m:r>
+                <w:rPr>
+                  <w:rFonts w:ascii="Cambria Math" w:eastAsiaTheme="minorEastAsia" w:hAnsi="Cambria Math"/>
+                  <w:sz w:val="20"/>
+                  <w:szCs w:val="20"/>
+                </w:rPr>
+                <m:t>1</m:t>
+              </m:r>
+            </m:sub>
+            <m:sup>
+              <m:r>
+                <w:rPr>
+                  <w:rFonts w:ascii="Cambria Math" w:eastAsiaTheme="minorEastAsia" w:hAnsi="Cambria Math"/>
+                  <w:sz w:val="20"/>
+                  <w:szCs w:val="20"/>
+                </w:rPr>
+                <m:t>2</m:t>
+              </m:r>
+            </m:sup>
+          </m:sSubSup>
+          <m:r>
+            <w:rPr>
+              <w:rFonts w:ascii="Cambria Math" w:eastAsiaTheme="minorEastAsia" w:hAnsi="Cambria Math"/>
+              <w:sz w:val="20"/>
+              <w:szCs w:val="20"/>
+            </w:rPr>
+            <m:t>=</m:t>
+          </m:r>
+          <m:f>
+            <m:fPr>
+              <m:ctrlPr>
+                <w:rPr>
+                  <w:rFonts w:ascii="Cambria Math" w:eastAsiaTheme="minorEastAsia" w:hAnsi="Cambria Math"/>
+                  <w:i/>
+                  <w:sz w:val="20"/>
+                  <w:szCs w:val="20"/>
+                </w:rPr>
+              </m:ctrlPr>
+            </m:fPr>
+            <m:num>
+              <m:r>
+                <w:rPr>
+                  <w:rFonts w:ascii="Cambria Math" w:eastAsiaTheme="minorEastAsia" w:hAnsi="Cambria Math"/>
+                  <w:sz w:val="20"/>
+                  <w:szCs w:val="20"/>
+                </w:rPr>
+                <m:t>Gm</m:t>
+              </m:r>
+            </m:num>
+            <m:den>
+              <m:r>
+                <w:rPr>
+                  <w:rFonts w:ascii="Cambria Math" w:eastAsiaTheme="minorEastAsia" w:hAnsi="Cambria Math"/>
+                  <w:sz w:val="20"/>
+                  <w:szCs w:val="20"/>
+                </w:rPr>
+                <m:t>4r</m:t>
+              </m:r>
+            </m:den>
+          </m:f>
+          <m:r>
+            <w:rPr>
+              <w:rFonts w:ascii="Cambria Math" w:eastAsiaTheme="minorEastAsia" w:hAnsi="Cambria Math"/>
+              <w:sz w:val="20"/>
+              <w:szCs w:val="20"/>
+            </w:rPr>
+            <m:t xml:space="preserve">          ←</m:t>
+          </m:r>
+          <m:sSub>
+            <m:sSubPr>
+              <m:ctrlPr>
+                <w:rPr>
+                  <w:rFonts w:ascii="Cambria Math" w:eastAsiaTheme="minorEastAsia" w:hAnsi="Cambria Math"/>
+                  <w:i/>
+                  <w:sz w:val="20"/>
+                  <w:szCs w:val="20"/>
+                </w:rPr>
+              </m:ctrlPr>
+            </m:sSubPr>
+            <m:e>
+              <m:r>
+                <w:rPr>
+                  <w:rFonts w:ascii="Cambria Math" w:eastAsiaTheme="minorEastAsia" w:hAnsi="Cambria Math"/>
+                  <w:sz w:val="20"/>
+                  <w:szCs w:val="20"/>
+                </w:rPr>
+                <m:t>m</m:t>
+              </m:r>
+            </m:e>
+            <m:sub>
+              <m:r>
+                <w:rPr>
+                  <w:rFonts w:ascii="Cambria Math" w:eastAsiaTheme="minorEastAsia" w:hAnsi="Cambria Math"/>
+                  <w:sz w:val="20"/>
+                  <w:szCs w:val="20"/>
+                </w:rPr>
+                <m:t>1</m:t>
+              </m:r>
+            </m:sub>
+          </m:sSub>
+          <m:r>
+            <w:rPr>
+              <w:rFonts w:ascii="Cambria Math" w:eastAsiaTheme="minorEastAsia" w:hAnsi="Cambria Math"/>
+              <w:sz w:val="20"/>
+              <w:szCs w:val="20"/>
+            </w:rPr>
+            <m:t>=</m:t>
+          </m:r>
+          <m:sSub>
+            <m:sSubPr>
+              <m:ctrlPr>
+                <w:rPr>
+                  <w:rFonts w:ascii="Cambria Math" w:eastAsiaTheme="minorEastAsia" w:hAnsi="Cambria Math"/>
+                  <w:i/>
+                  <w:sz w:val="20"/>
+                  <w:szCs w:val="20"/>
+                </w:rPr>
+              </m:ctrlPr>
+            </m:sSubPr>
+            <m:e>
+              <m:r>
+                <w:rPr>
+                  <w:rFonts w:ascii="Cambria Math" w:eastAsiaTheme="minorEastAsia" w:hAnsi="Cambria Math"/>
+                  <w:sz w:val="20"/>
+                  <w:szCs w:val="20"/>
+                </w:rPr>
+                <m:t>m</m:t>
+              </m:r>
+            </m:e>
+            <m:sub>
+              <m:r>
+                <w:rPr>
+                  <w:rFonts w:ascii="Cambria Math" w:eastAsiaTheme="minorEastAsia" w:hAnsi="Cambria Math"/>
+                  <w:sz w:val="20"/>
+                  <w:szCs w:val="20"/>
+                </w:rPr>
+                <m:t>2</m:t>
+              </m:r>
+            </m:sub>
+          </m:sSub>
+          <m:r>
+            <w:rPr>
+              <w:rFonts w:ascii="Cambria Math" w:eastAsiaTheme="minorEastAsia" w:hAnsi="Cambria Math"/>
+              <w:sz w:val="20"/>
+              <w:szCs w:val="20"/>
+            </w:rPr>
+            <m:t>=</m:t>
+          </m:r>
+          <m:r>
+            <w:rPr>
+              <w:rFonts w:ascii="Cambria Math" w:eastAsiaTheme="minorEastAsia" w:hAnsi="Cambria Math"/>
+              <w:sz w:val="20"/>
+              <w:szCs w:val="20"/>
+            </w:rPr>
+            <m:t>m</m:t>
+          </m:r>
+          <m:r>
+            <m:rPr>
+              <m:sty m:val="p"/>
+            </m:rPr>
+            <w:rPr>
+              <w:rFonts w:ascii="Cambria Math" w:eastAsiaTheme="minorEastAsia" w:hAnsi="Cambria Math"/>
+              <w:sz w:val="20"/>
+              <w:szCs w:val="20"/>
+            </w:rPr>
+            <w:br/>
+          </m:r>
+        </m:oMath>
+        <m:oMath>
+          <m:r>
+            <w:rPr>
+              <w:rFonts w:ascii="Cambria Math" w:eastAsiaTheme="minorEastAsia" w:hAnsi="Cambria Math"/>
+              <w:sz w:val="20"/>
+              <w:szCs w:val="20"/>
+            </w:rPr>
+            <m:t>r=</m:t>
+          </m:r>
+          <m:f>
+            <m:fPr>
+              <m:ctrlPr>
+                <w:rPr>
+                  <w:rFonts w:ascii="Cambria Math" w:eastAsiaTheme="minorEastAsia" w:hAnsi="Cambria Math"/>
+                  <w:i/>
+                  <w:sz w:val="20"/>
+                  <w:szCs w:val="20"/>
+                </w:rPr>
+              </m:ctrlPr>
+            </m:fPr>
+            <m:num>
+              <m:r>
+                <w:rPr>
+                  <w:rFonts w:ascii="Cambria Math" w:eastAsiaTheme="minorEastAsia" w:hAnsi="Cambria Math"/>
+                  <w:sz w:val="20"/>
+                  <w:szCs w:val="20"/>
+                </w:rPr>
+                <m:t>Gm</m:t>
+              </m:r>
+            </m:num>
+            <m:den>
+              <m:r>
+                <w:rPr>
+                  <w:rFonts w:ascii="Cambria Math" w:eastAsiaTheme="minorEastAsia" w:hAnsi="Cambria Math"/>
+                  <w:sz w:val="20"/>
+                  <w:szCs w:val="20"/>
+                </w:rPr>
+                <m:t>4</m:t>
+              </m:r>
+              <m:sSup>
+                <m:sSupPr>
+                  <m:ctrlPr>
+                    <w:rPr>
+                      <w:rFonts w:ascii="Cambria Math" w:eastAsiaTheme="minorEastAsia" w:hAnsi="Cambria Math"/>
+                      <w:i/>
+                      <w:sz w:val="20"/>
+                      <w:szCs w:val="20"/>
+                    </w:rPr>
+                  </m:ctrlPr>
+                </m:sSupPr>
+                <m:e>
+                  <m:r>
+                    <w:rPr>
+                      <w:rFonts w:ascii="Cambria Math" w:eastAsiaTheme="minorEastAsia" w:hAnsi="Cambria Math"/>
+                      <w:sz w:val="20"/>
+                      <w:szCs w:val="20"/>
+                    </w:rPr>
+                    <m:t>v</m:t>
+                  </m:r>
+                </m:e>
+                <m:sup>
+                  <m:r>
+                    <w:rPr>
+                      <w:rFonts w:ascii="Cambria Math" w:eastAsiaTheme="minorEastAsia" w:hAnsi="Cambria Math"/>
+                      <w:sz w:val="20"/>
+                      <w:szCs w:val="20"/>
+                    </w:rPr>
+                    <m:t>2</m:t>
+                  </m:r>
+                </m:sup>
+              </m:sSup>
+            </m:den>
+          </m:f>
+        </m:oMath>
+      </m:oMathPara>
+    </w:p>
+    <w:p>
+      <w:pPr>
+        <w:rPr>
+          <w:rFonts w:eastAsiaTheme="minorEastAsia"/>
+          <w:sz w:val="20"/>
+          <w:szCs w:val="20"/>
+        </w:rPr>
+      </w:pPr>
+      <w:r>
+        <w:rPr>
+          <w:rFonts w:eastAsiaTheme="minorEastAsia"/>
+          <w:sz w:val="20"/>
+          <w:szCs w:val="20"/>
+        </w:rPr>
+        <w:t>Zu 2)</w:t>
+      </w:r>
+    </w:p>
+    <w:p>
+      <w:pPr>
+        <w:rPr>
+          <w:rFonts w:eastAsiaTheme="minorEastAsia"/>
+          <w:sz w:val="20"/>
+          <w:szCs w:val="20"/>
+        </w:rPr>
+      </w:pPr>
+      <m:oMathPara>
+        <m:oMath>
+          <m:r>
+            <w:rPr>
+              <w:rFonts w:ascii="Cambria Math" w:eastAsiaTheme="minorEastAsia" w:hAnsi="Cambria Math"/>
+              <w:sz w:val="20"/>
+              <w:szCs w:val="20"/>
+            </w:rPr>
+            <m:t>v=</m:t>
+          </m:r>
+          <m:rad>
+            <m:radPr>
+              <m:degHide m:val="1"/>
+              <m:ctrlPr>
+                <w:rPr>
+                  <w:rFonts w:ascii="Cambria Math" w:eastAsiaTheme="minorEastAsia" w:hAnsi="Cambria Math"/>
+                  <w:i/>
+                  <w:sz w:val="20"/>
+                  <w:szCs w:val="20"/>
+                </w:rPr>
+              </m:ctrlPr>
+            </m:radPr>
+            <m:deg/>
+            <m:e>
+              <m:f>
+                <m:fPr>
+                  <m:ctrlPr>
+                    <w:rPr>
+                      <w:rFonts w:ascii="Cambria Math" w:eastAsiaTheme="minorEastAsia" w:hAnsi="Cambria Math"/>
+                      <w:i/>
+                      <w:sz w:val="20"/>
+                      <w:szCs w:val="20"/>
+                    </w:rPr>
+                  </m:ctrlPr>
+                </m:fPr>
+                <m:num>
+                  <m:r>
+                    <w:rPr>
+                      <w:rFonts w:ascii="Cambria Math" w:eastAsiaTheme="minorEastAsia" w:hAnsi="Cambria Math"/>
+                      <w:sz w:val="20"/>
+                      <w:szCs w:val="20"/>
+                    </w:rPr>
+                    <m:t>Gm</m:t>
+                  </m:r>
+                </m:num>
+                <m:den>
+                  <m:r>
+                    <w:rPr>
+                      <w:rFonts w:ascii="Cambria Math" w:eastAsiaTheme="minorEastAsia" w:hAnsi="Cambria Math"/>
+                      <w:sz w:val="20"/>
+                      <w:szCs w:val="20"/>
+                    </w:rPr>
+                    <m:t>4r</m:t>
+                  </m:r>
+                </m:den>
+              </m:f>
+            </m:e>
+          </m:rad>
+        </m:oMath>
+      </m:oMathPara>
     </w:p>
     <w:sectPr>
       <w:pgSz w:w="11906" w:h="16838"/>
@@ -6272,8 +8389,422 @@
       </w:rPr>
     </w:lvl>
   </w:abstractNum>
+  <w:abstractNum w:abstractNumId="1" w15:restartNumberingAfterBreak="0">
+    <w:nsid w:val="20A345C0"/>
+    <w:multiLevelType w:val="hybridMultilevel"/>
+    <w:tmpl w:val="5A2CCD22"/>
+    <w:lvl w:ilvl="0" w:tplc="818E95FC">
+      <w:numFmt w:val="bullet"/>
+      <w:lvlText w:val="-"/>
+      <w:lvlJc w:val="left"/>
+      <w:pPr>
+        <w:ind w:left="720" w:hanging="360"/>
+      </w:pPr>
+      <w:rPr>
+        <w:rFonts w:ascii="Calibri" w:eastAsiaTheme="minorEastAsia" w:hAnsi="Calibri" w:cs="Calibri" w:hint="default"/>
+      </w:rPr>
+    </w:lvl>
+    <w:lvl w:ilvl="1" w:tplc="04070003" w:tentative="1">
+      <w:start w:val="1"/>
+      <w:numFmt w:val="bullet"/>
+      <w:lvlText w:val="o"/>
+      <w:lvlJc w:val="left"/>
+      <w:pPr>
+        <w:ind w:left="1440" w:hanging="360"/>
+      </w:pPr>
+      <w:rPr>
+        <w:rFonts w:ascii="Courier New" w:hAnsi="Courier New" w:cs="Courier New" w:hint="default"/>
+      </w:rPr>
+    </w:lvl>
+    <w:lvl w:ilvl="2" w:tplc="04070005" w:tentative="1">
+      <w:start w:val="1"/>
+      <w:numFmt w:val="bullet"/>
+      <w:lvlText w:val=""/>
+      <w:lvlJc w:val="left"/>
+      <w:pPr>
+        <w:ind w:left="2160" w:hanging="360"/>
+      </w:pPr>
+      <w:rPr>
+        <w:rFonts w:ascii="Wingdings" w:hAnsi="Wingdings" w:hint="default"/>
+      </w:rPr>
+    </w:lvl>
+    <w:lvl w:ilvl="3" w:tplc="04070001" w:tentative="1">
+      <w:start w:val="1"/>
+      <w:numFmt w:val="bullet"/>
+      <w:lvlText w:val=""/>
+      <w:lvlJc w:val="left"/>
+      <w:pPr>
+        <w:ind w:left="2880" w:hanging="360"/>
+      </w:pPr>
+      <w:rPr>
+        <w:rFonts w:ascii="Symbol" w:hAnsi="Symbol" w:hint="default"/>
+      </w:rPr>
+    </w:lvl>
+    <w:lvl w:ilvl="4" w:tplc="04070003" w:tentative="1">
+      <w:start w:val="1"/>
+      <w:numFmt w:val="bullet"/>
+      <w:lvlText w:val="o"/>
+      <w:lvlJc w:val="left"/>
+      <w:pPr>
+        <w:ind w:left="3600" w:hanging="360"/>
+      </w:pPr>
+      <w:rPr>
+        <w:rFonts w:ascii="Courier New" w:hAnsi="Courier New" w:cs="Courier New" w:hint="default"/>
+      </w:rPr>
+    </w:lvl>
+    <w:lvl w:ilvl="5" w:tplc="04070005" w:tentative="1">
+      <w:start w:val="1"/>
+      <w:numFmt w:val="bullet"/>
+      <w:lvlText w:val=""/>
+      <w:lvlJc w:val="left"/>
+      <w:pPr>
+        <w:ind w:left="4320" w:hanging="360"/>
+      </w:pPr>
+      <w:rPr>
+        <w:rFonts w:ascii="Wingdings" w:hAnsi="Wingdings" w:hint="default"/>
+      </w:rPr>
+    </w:lvl>
+    <w:lvl w:ilvl="6" w:tplc="04070001" w:tentative="1">
+      <w:start w:val="1"/>
+      <w:numFmt w:val="bullet"/>
+      <w:lvlText w:val=""/>
+      <w:lvlJc w:val="left"/>
+      <w:pPr>
+        <w:ind w:left="5040" w:hanging="360"/>
+      </w:pPr>
+      <w:rPr>
+        <w:rFonts w:ascii="Symbol" w:hAnsi="Symbol" w:hint="default"/>
+      </w:rPr>
+    </w:lvl>
+    <w:lvl w:ilvl="7" w:tplc="04070003" w:tentative="1">
+      <w:start w:val="1"/>
+      <w:numFmt w:val="bullet"/>
+      <w:lvlText w:val="o"/>
+      <w:lvlJc w:val="left"/>
+      <w:pPr>
+        <w:ind w:left="5760" w:hanging="360"/>
+      </w:pPr>
+      <w:rPr>
+        <w:rFonts w:ascii="Courier New" w:hAnsi="Courier New" w:cs="Courier New" w:hint="default"/>
+      </w:rPr>
+    </w:lvl>
+    <w:lvl w:ilvl="8" w:tplc="04070005" w:tentative="1">
+      <w:start w:val="1"/>
+      <w:numFmt w:val="bullet"/>
+      <w:lvlText w:val=""/>
+      <w:lvlJc w:val="left"/>
+      <w:pPr>
+        <w:ind w:left="6480" w:hanging="360"/>
+      </w:pPr>
+      <w:rPr>
+        <w:rFonts w:ascii="Wingdings" w:hAnsi="Wingdings" w:hint="default"/>
+      </w:rPr>
+    </w:lvl>
+  </w:abstractNum>
+  <w:abstractNum w:abstractNumId="2" w15:restartNumberingAfterBreak="0">
+    <w:nsid w:val="219B78A5"/>
+    <w:multiLevelType w:val="hybridMultilevel"/>
+    <w:tmpl w:val="84AA0AAA"/>
+    <w:lvl w:ilvl="0" w:tplc="0407000F">
+      <w:start w:val="1"/>
+      <w:numFmt w:val="decimal"/>
+      <w:lvlText w:val="%1."/>
+      <w:lvlJc w:val="left"/>
+      <w:pPr>
+        <w:ind w:left="720" w:hanging="360"/>
+      </w:pPr>
+      <w:rPr>
+        <w:rFonts w:hint="default"/>
+      </w:rPr>
+    </w:lvl>
+    <w:lvl w:ilvl="1" w:tplc="04070019" w:tentative="1">
+      <w:start w:val="1"/>
+      <w:numFmt w:val="lowerLetter"/>
+      <w:lvlText w:val="%2."/>
+      <w:lvlJc w:val="left"/>
+      <w:pPr>
+        <w:ind w:left="1440" w:hanging="360"/>
+      </w:pPr>
+    </w:lvl>
+    <w:lvl w:ilvl="2" w:tplc="0407001B" w:tentative="1">
+      <w:start w:val="1"/>
+      <w:numFmt w:val="lowerRoman"/>
+      <w:lvlText w:val="%3."/>
+      <w:lvlJc w:val="right"/>
+      <w:pPr>
+        <w:ind w:left="2160" w:hanging="180"/>
+      </w:pPr>
+    </w:lvl>
+    <w:lvl w:ilvl="3" w:tplc="0407000F" w:tentative="1">
+      <w:start w:val="1"/>
+      <w:numFmt w:val="decimal"/>
+      <w:lvlText w:val="%4."/>
+      <w:lvlJc w:val="left"/>
+      <w:pPr>
+        <w:ind w:left="2880" w:hanging="360"/>
+      </w:pPr>
+    </w:lvl>
+    <w:lvl w:ilvl="4" w:tplc="04070019" w:tentative="1">
+      <w:start w:val="1"/>
+      <w:numFmt w:val="lowerLetter"/>
+      <w:lvlText w:val="%5."/>
+      <w:lvlJc w:val="left"/>
+      <w:pPr>
+        <w:ind w:left="3600" w:hanging="360"/>
+      </w:pPr>
+    </w:lvl>
+    <w:lvl w:ilvl="5" w:tplc="0407001B" w:tentative="1">
+      <w:start w:val="1"/>
+      <w:numFmt w:val="lowerRoman"/>
+      <w:lvlText w:val="%6."/>
+      <w:lvlJc w:val="right"/>
+      <w:pPr>
+        <w:ind w:left="4320" w:hanging="180"/>
+      </w:pPr>
+    </w:lvl>
+    <w:lvl w:ilvl="6" w:tplc="0407000F" w:tentative="1">
+      <w:start w:val="1"/>
+      <w:numFmt w:val="decimal"/>
+      <w:lvlText w:val="%7."/>
+      <w:lvlJc w:val="left"/>
+      <w:pPr>
+        <w:ind w:left="5040" w:hanging="360"/>
+      </w:pPr>
+    </w:lvl>
+    <w:lvl w:ilvl="7" w:tplc="04070019" w:tentative="1">
+      <w:start w:val="1"/>
+      <w:numFmt w:val="lowerLetter"/>
+      <w:lvlText w:val="%8."/>
+      <w:lvlJc w:val="left"/>
+      <w:pPr>
+        <w:ind w:left="5760" w:hanging="360"/>
+      </w:pPr>
+    </w:lvl>
+    <w:lvl w:ilvl="8" w:tplc="0407001B" w:tentative="1">
+      <w:start w:val="1"/>
+      <w:numFmt w:val="lowerRoman"/>
+      <w:lvlText w:val="%9."/>
+      <w:lvlJc w:val="right"/>
+      <w:pPr>
+        <w:ind w:left="6480" w:hanging="180"/>
+      </w:pPr>
+    </w:lvl>
+  </w:abstractNum>
+  <w:abstractNum w:abstractNumId="3" w15:restartNumberingAfterBreak="0">
+    <w:nsid w:val="3CBC49A0"/>
+    <w:multiLevelType w:val="hybridMultilevel"/>
+    <w:tmpl w:val="D84C6D92"/>
+    <w:lvl w:ilvl="0" w:tplc="87D46518">
+      <w:start w:val="1"/>
+      <w:numFmt w:val="decimal"/>
+      <w:lvlText w:val="%1."/>
+      <w:lvlJc w:val="left"/>
+      <w:pPr>
+        <w:ind w:left="1080" w:hanging="360"/>
+      </w:pPr>
+      <w:rPr>
+        <w:rFonts w:hint="default"/>
+      </w:rPr>
+    </w:lvl>
+    <w:lvl w:ilvl="1" w:tplc="04070019" w:tentative="1">
+      <w:start w:val="1"/>
+      <w:numFmt w:val="lowerLetter"/>
+      <w:lvlText w:val="%2."/>
+      <w:lvlJc w:val="left"/>
+      <w:pPr>
+        <w:ind w:left="1800" w:hanging="360"/>
+      </w:pPr>
+    </w:lvl>
+    <w:lvl w:ilvl="2" w:tplc="0407001B" w:tentative="1">
+      <w:start w:val="1"/>
+      <w:numFmt w:val="lowerRoman"/>
+      <w:lvlText w:val="%3."/>
+      <w:lvlJc w:val="right"/>
+      <w:pPr>
+        <w:ind w:left="2520" w:hanging="180"/>
+      </w:pPr>
+    </w:lvl>
+    <w:lvl w:ilvl="3" w:tplc="0407000F" w:tentative="1">
+      <w:start w:val="1"/>
+      <w:numFmt w:val="decimal"/>
+      <w:lvlText w:val="%4."/>
+      <w:lvlJc w:val="left"/>
+      <w:pPr>
+        <w:ind w:left="3240" w:hanging="360"/>
+      </w:pPr>
+    </w:lvl>
+    <w:lvl w:ilvl="4" w:tplc="04070019" w:tentative="1">
+      <w:start w:val="1"/>
+      <w:numFmt w:val="lowerLetter"/>
+      <w:lvlText w:val="%5."/>
+      <w:lvlJc w:val="left"/>
+      <w:pPr>
+        <w:ind w:left="3960" w:hanging="360"/>
+      </w:pPr>
+    </w:lvl>
+    <w:lvl w:ilvl="5" w:tplc="0407001B" w:tentative="1">
+      <w:start w:val="1"/>
+      <w:numFmt w:val="lowerRoman"/>
+      <w:lvlText w:val="%6."/>
+      <w:lvlJc w:val="right"/>
+      <w:pPr>
+        <w:ind w:left="4680" w:hanging="180"/>
+      </w:pPr>
+    </w:lvl>
+    <w:lvl w:ilvl="6" w:tplc="0407000F" w:tentative="1">
+      <w:start w:val="1"/>
+      <w:numFmt w:val="decimal"/>
+      <w:lvlText w:val="%7."/>
+      <w:lvlJc w:val="left"/>
+      <w:pPr>
+        <w:ind w:left="5400" w:hanging="360"/>
+      </w:pPr>
+    </w:lvl>
+    <w:lvl w:ilvl="7" w:tplc="04070019" w:tentative="1">
+      <w:start w:val="1"/>
+      <w:numFmt w:val="lowerLetter"/>
+      <w:lvlText w:val="%8."/>
+      <w:lvlJc w:val="left"/>
+      <w:pPr>
+        <w:ind w:left="6120" w:hanging="360"/>
+      </w:pPr>
+    </w:lvl>
+    <w:lvl w:ilvl="8" w:tplc="0407001B" w:tentative="1">
+      <w:start w:val="1"/>
+      <w:numFmt w:val="lowerRoman"/>
+      <w:lvlText w:val="%9."/>
+      <w:lvlJc w:val="right"/>
+      <w:pPr>
+        <w:ind w:left="6840" w:hanging="180"/>
+      </w:pPr>
+    </w:lvl>
+  </w:abstractNum>
+  <w:abstractNum w:abstractNumId="4" w15:restartNumberingAfterBreak="0">
+    <w:nsid w:val="3CE570C1"/>
+    <w:multiLevelType w:val="hybridMultilevel"/>
+    <w:tmpl w:val="894A758A"/>
+    <w:lvl w:ilvl="0" w:tplc="3F5881C2">
+      <w:numFmt w:val="bullet"/>
+      <w:lvlText w:val="-"/>
+      <w:lvlJc w:val="left"/>
+      <w:pPr>
+        <w:ind w:left="720" w:hanging="360"/>
+      </w:pPr>
+      <w:rPr>
+        <w:rFonts w:ascii="Calibri" w:eastAsiaTheme="minorEastAsia" w:hAnsi="Calibri" w:cs="Calibri" w:hint="default"/>
+      </w:rPr>
+    </w:lvl>
+    <w:lvl w:ilvl="1" w:tplc="04070003" w:tentative="1">
+      <w:start w:val="1"/>
+      <w:numFmt w:val="bullet"/>
+      <w:lvlText w:val="o"/>
+      <w:lvlJc w:val="left"/>
+      <w:pPr>
+        <w:ind w:left="1440" w:hanging="360"/>
+      </w:pPr>
+      <w:rPr>
+        <w:rFonts w:ascii="Courier New" w:hAnsi="Courier New" w:cs="Courier New" w:hint="default"/>
+      </w:rPr>
+    </w:lvl>
+    <w:lvl w:ilvl="2" w:tplc="04070005" w:tentative="1">
+      <w:start w:val="1"/>
+      <w:numFmt w:val="bullet"/>
+      <w:lvlText w:val=""/>
+      <w:lvlJc w:val="left"/>
+      <w:pPr>
+        <w:ind w:left="2160" w:hanging="360"/>
+      </w:pPr>
+      <w:rPr>
+        <w:rFonts w:ascii="Wingdings" w:hAnsi="Wingdings" w:hint="default"/>
+      </w:rPr>
+    </w:lvl>
+    <w:lvl w:ilvl="3" w:tplc="04070001" w:tentative="1">
+      <w:start w:val="1"/>
+      <w:numFmt w:val="bullet"/>
+      <w:lvlText w:val=""/>
+      <w:lvlJc w:val="left"/>
+      <w:pPr>
+        <w:ind w:left="2880" w:hanging="360"/>
+      </w:pPr>
+      <w:rPr>
+        <w:rFonts w:ascii="Symbol" w:hAnsi="Symbol" w:hint="default"/>
+      </w:rPr>
+    </w:lvl>
+    <w:lvl w:ilvl="4" w:tplc="04070003" w:tentative="1">
+      <w:start w:val="1"/>
+      <w:numFmt w:val="bullet"/>
+      <w:lvlText w:val="o"/>
+      <w:lvlJc w:val="left"/>
+      <w:pPr>
+        <w:ind w:left="3600" w:hanging="360"/>
+      </w:pPr>
+      <w:rPr>
+        <w:rFonts w:ascii="Courier New" w:hAnsi="Courier New" w:cs="Courier New" w:hint="default"/>
+      </w:rPr>
+    </w:lvl>
+    <w:lvl w:ilvl="5" w:tplc="04070005" w:tentative="1">
+      <w:start w:val="1"/>
+      <w:numFmt w:val="bullet"/>
+      <w:lvlText w:val=""/>
+      <w:lvlJc w:val="left"/>
+      <w:pPr>
+        <w:ind w:left="4320" w:hanging="360"/>
+      </w:pPr>
+      <w:rPr>
+        <w:rFonts w:ascii="Wingdings" w:hAnsi="Wingdings" w:hint="default"/>
+      </w:rPr>
+    </w:lvl>
+    <w:lvl w:ilvl="6" w:tplc="04070001" w:tentative="1">
+      <w:start w:val="1"/>
+      <w:numFmt w:val="bullet"/>
+      <w:lvlText w:val=""/>
+      <w:lvlJc w:val="left"/>
+      <w:pPr>
+        <w:ind w:left="5040" w:hanging="360"/>
+      </w:pPr>
+      <w:rPr>
+        <w:rFonts w:ascii="Symbol" w:hAnsi="Symbol" w:hint="default"/>
+      </w:rPr>
+    </w:lvl>
+    <w:lvl w:ilvl="7" w:tplc="04070003" w:tentative="1">
+      <w:start w:val="1"/>
+      <w:numFmt w:val="bullet"/>
+      <w:lvlText w:val="o"/>
+      <w:lvlJc w:val="left"/>
+      <w:pPr>
+        <w:ind w:left="5760" w:hanging="360"/>
+      </w:pPr>
+      <w:rPr>
+        <w:rFonts w:ascii="Courier New" w:hAnsi="Courier New" w:cs="Courier New" w:hint="default"/>
+      </w:rPr>
+    </w:lvl>
+    <w:lvl w:ilvl="8" w:tplc="04070005" w:tentative="1">
+      <w:start w:val="1"/>
+      <w:numFmt w:val="bullet"/>
+      <w:lvlText w:val=""/>
+      <w:lvlJc w:val="left"/>
+      <w:pPr>
+        <w:ind w:left="6480" w:hanging="360"/>
+      </w:pPr>
+      <w:rPr>
+        <w:rFonts w:ascii="Wingdings" w:hAnsi="Wingdings" w:hint="default"/>
+      </w:rPr>
+    </w:lvl>
+  </w:abstractNum>
   <w:num w:numId="1">
     <w:abstractNumId w:val="0"/>
+  </w:num>
+  <w:num w:numId="2">
+    <w:abstractNumId w:val="4"/>
+  </w:num>
+  <w:num w:numId="3">
+    <w:abstractNumId w:val="1"/>
+  </w:num>
+  <w:num w:numId="4">
+    <w:abstractNumId w:val="3"/>
+  </w:num>
+  <w:num w:numId="5">
+    <w:abstractNumId w:val="2"/>
   </w:num>
 </w:numbering>
 </file>

</xml_diff>